<commit_message>
Moved create entry to standalone function - used lambda to connect.
</commit_message>
<xml_diff>
--- a/tests/resources/Saved/21TRD09200_Traffic Judgment Entry.docx
+++ b/tests/resources/Saved/21TRD09200_Traffic Judgment Entry.docx
@@ -584,7 +584,7 @@
           <w:sz w:val="20"/>
           <w:szCs w:val="20"/>
         </w:rPr>
-        <w:t xml:space="preserve"> for arraignment on December 11, 2021. </w:t>
+        <w:t xml:space="preserve"> for arraignment on December 12, 2021. </w:t>
       </w:r>
       <w:r>
         <w:rPr>
@@ -2309,7 +2309,7 @@
           <w:sz w:val="20"/>
           <w:szCs w:val="20"/>
         </w:rPr>
-        <w:t xml:space="preserve">December 11, 2021</w:t>
+        <w:t xml:space="preserve">December 12, 2021</w:t>
       </w:r>
       <w:r>
         <w:rPr>

</xml_diff>

<commit_message>
Added create entry to amend tests.
</commit_message>
<xml_diff>
--- a/tests/resources/Saved/21TRD09200_Traffic Judgment Entry.docx
+++ b/tests/resources/Saved/21TRD09200_Traffic Judgment Entry.docx
@@ -594,6 +594,42 @@
           <w:szCs w:val="20"/>
         </w:rPr>
         <w:t xml:space="preserve"/>
+      </w:r>
+      <w:r>
+        <w:rPr>
+          <w:rFonts w:ascii="Palatino Linotype" w:hAnsi="Palatino Linotype"/>
+          <w:bCs/>
+          <w:sz w:val="20"/>
+          <w:szCs w:val="20"/>
+        </w:rPr>
+        <w:t xml:space="preserve">Counsel for the State of Ohio made a motion to amend the charge of DUS UCM to Assured Clear Distrance Ahead</w:t>
+      </w:r>
+      <w:r>
+        <w:rPr>
+          <w:rFonts w:ascii="Palatino Linotype" w:hAnsi="Palatino Linotype"/>
+          <w:bCs/>
+          <w:sz w:val="20"/>
+          <w:szCs w:val="20"/>
+        </w:rPr>
+        <w:t xml:space="preserve">. The Court found the amendment did alter the name or identify of the offense and therefore the motion is Denied. </w:t>
+      </w:r>
+      <w:r>
+        <w:rPr>
+          <w:rFonts w:ascii="Palatino Linotype" w:hAnsi="Palatino Linotype"/>
+          <w:bCs/>
+          <w:sz w:val="20"/>
+          <w:szCs w:val="20"/>
+        </w:rPr>
+        <w:t xml:space="preserve"> </w:t>
+      </w:r>
+      <w:r>
+        <w:rPr>
+          <w:rFonts w:ascii="Palatino Linotype" w:hAnsi="Palatino Linotype"/>
+          <w:bCs/>
+          <w:sz w:val="20"/>
+          <w:szCs w:val="20"/>
+        </w:rPr>
+        <w:t xml:space="preserve"> </w:t>
       </w:r>
     </w:p>
     <w:p>
@@ -782,7 +818,7 @@
                 <w:sz w:val="20"/>
                 <w:szCs w:val="20"/>
               </w:rPr>
-              <w:t xml:space="preserve">DUS UCM</w:t>
+              <w:t xml:space="preserve">DUS UCM - AMENDED</w:t>
             </w:r>
           </w:p>
         </w:tc>
@@ -1367,7 +1403,7 @@
                 <w:sz w:val="20"/>
                 <w:szCs w:val="20"/>
               </w:rPr>
-              <w:t xml:space="preserve">Guilty</w:t>
+              <w:t xml:space="preserve">No Contest</w:t>
             </w:r>
           </w:p>
         </w:tc>
@@ -1405,7 +1441,7 @@
                 <w:sz w:val="20"/>
                 <w:szCs w:val="20"/>
               </w:rPr>
-              <w:t xml:space="preserve">Guilty</w:t>
+              <w:t xml:space="preserve">No Contest</w:t>
             </w:r>
           </w:p>
         </w:tc>
@@ -1443,7 +1479,7 @@
                 <w:sz w:val="20"/>
                 <w:szCs w:val="20"/>
               </w:rPr>
-              <w:t xml:space="preserve">Guilty</w:t>
+              <w:t xml:space="preserve">No Contest</w:t>
             </w:r>
           </w:p>
         </w:tc>
@@ -1481,7 +1517,7 @@
                 <w:sz w:val="20"/>
                 <w:szCs w:val="20"/>
               </w:rPr>
-              <w:t xml:space="preserve">Guilty</w:t>
+              <w:t xml:space="preserve">No Contest</w:t>
             </w:r>
           </w:p>
         </w:tc>

</xml_diff>

<commit_message>
Pushed base dialog members back into base except for slot functions.
</commit_message>
<xml_diff>
--- a/tests/resources/Saved/21TRD09200_Traffic Judgment Entry.docx
+++ b/tests/resources/Saved/21TRD09200_Traffic Judgment Entry.docx
@@ -594,42 +594,6 @@
           <w:szCs w:val="20"/>
         </w:rPr>
         <w:t xml:space="preserve"/>
-      </w:r>
-      <w:r>
-        <w:rPr>
-          <w:rFonts w:ascii="Palatino Linotype" w:hAnsi="Palatino Linotype"/>
-          <w:bCs/>
-          <w:sz w:val="20"/>
-          <w:szCs w:val="20"/>
-        </w:rPr>
-        <w:t xml:space="preserve">Counsel for the State of Ohio made a motion to amend the charge of DUS UCM to Assured Clear Distrance Ahead</w:t>
-      </w:r>
-      <w:r>
-        <w:rPr>
-          <w:rFonts w:ascii="Palatino Linotype" w:hAnsi="Palatino Linotype"/>
-          <w:bCs/>
-          <w:sz w:val="20"/>
-          <w:szCs w:val="20"/>
-        </w:rPr>
-        <w:t xml:space="preserve">. The Court found the amendment did alter the name or identify of the offense and therefore the motion is Denied. </w:t>
-      </w:r>
-      <w:r>
-        <w:rPr>
-          <w:rFonts w:ascii="Palatino Linotype" w:hAnsi="Palatino Linotype"/>
-          <w:bCs/>
-          <w:sz w:val="20"/>
-          <w:szCs w:val="20"/>
-        </w:rPr>
-        <w:t xml:space="preserve"> </w:t>
-      </w:r>
-      <w:r>
-        <w:rPr>
-          <w:rFonts w:ascii="Palatino Linotype" w:hAnsi="Palatino Linotype"/>
-          <w:bCs/>
-          <w:sz w:val="20"/>
-          <w:szCs w:val="20"/>
-        </w:rPr>
-        <w:t xml:space="preserve"> </w:t>
       </w:r>
     </w:p>
     <w:p>
@@ -818,7 +782,7 @@
                 <w:sz w:val="20"/>
                 <w:szCs w:val="20"/>
               </w:rPr>
-              <w:t xml:space="preserve">DUS UCM - AMENDED</w:t>
+              <w:t xml:space="preserve">DUS UCM</w:t>
             </w:r>
           </w:p>
         </w:tc>
@@ -1403,7 +1367,7 @@
                 <w:sz w:val="20"/>
                 <w:szCs w:val="20"/>
               </w:rPr>
-              <w:t xml:space="preserve">No Contest</w:t>
+              <w:t xml:space="preserve">Guilty</w:t>
             </w:r>
           </w:p>
         </w:tc>
@@ -1441,7 +1405,7 @@
                 <w:sz w:val="20"/>
                 <w:szCs w:val="20"/>
               </w:rPr>
-              <w:t xml:space="preserve">No Contest</w:t>
+              <w:t xml:space="preserve">Guilty</w:t>
             </w:r>
           </w:p>
         </w:tc>
@@ -1479,7 +1443,7 @@
                 <w:sz w:val="20"/>
                 <w:szCs w:val="20"/>
               </w:rPr>
-              <w:t xml:space="preserve">No Contest</w:t>
+              <w:t xml:space="preserve">Guilty</w:t>
             </w:r>
           </w:p>
         </w:tc>
@@ -1517,7 +1481,7 @@
                 <w:sz w:val="20"/>
                 <w:szCs w:val="20"/>
               </w:rPr>
-              <w:t xml:space="preserve">No Contest</w:t>
+              <w:t xml:space="preserve">Guilty</w:t>
             </w:r>
           </w:p>
         </w:tc>

</xml_diff>

<commit_message>
Updated comment on moving method in crim dialog.
</commit_message>
<xml_diff>
--- a/tests/resources/Saved/21TRD09200_Traffic Judgment Entry.docx
+++ b/tests/resources/Saved/21TRD09200_Traffic Judgment Entry.docx
@@ -594,42 +594,6 @@
           <w:szCs w:val="20"/>
         </w:rPr>
         <w:t xml:space="preserve"/>
-      </w:r>
-      <w:r>
-        <w:rPr>
-          <w:rFonts w:ascii="Palatino Linotype" w:hAnsi="Palatino Linotype"/>
-          <w:bCs/>
-          <w:sz w:val="20"/>
-          <w:szCs w:val="20"/>
-        </w:rPr>
-        <w:t xml:space="preserve">Counsel for the State of Ohio made a motion to amend the charge of DUS UCM to Assured Clear Distrance Ahead</w:t>
-      </w:r>
-      <w:r>
-        <w:rPr>
-          <w:rFonts w:ascii="Palatino Linotype" w:hAnsi="Palatino Linotype"/>
-          <w:bCs/>
-          <w:sz w:val="20"/>
-          <w:szCs w:val="20"/>
-        </w:rPr>
-        <w:t xml:space="preserve">. The Court found the amendment did alter the name or identify of the offense and therefore the motion is Denied. </w:t>
-      </w:r>
-      <w:r>
-        <w:rPr>
-          <w:rFonts w:ascii="Palatino Linotype" w:hAnsi="Palatino Linotype"/>
-          <w:bCs/>
-          <w:sz w:val="20"/>
-          <w:szCs w:val="20"/>
-        </w:rPr>
-        <w:t xml:space="preserve"> </w:t>
-      </w:r>
-      <w:r>
-        <w:rPr>
-          <w:rFonts w:ascii="Palatino Linotype" w:hAnsi="Palatino Linotype"/>
-          <w:bCs/>
-          <w:sz w:val="20"/>
-          <w:szCs w:val="20"/>
-        </w:rPr>
-        <w:t xml:space="preserve"> </w:t>
       </w:r>
     </w:p>
     <w:p>
@@ -818,7 +782,7 @@
                 <w:sz w:val="20"/>
                 <w:szCs w:val="20"/>
               </w:rPr>
-              <w:t xml:space="preserve">DUS UCM - AMENDED</w:t>
+              <w:t xml:space="preserve">DUS UCM</w:t>
             </w:r>
           </w:p>
         </w:tc>
@@ -1403,7 +1367,7 @@
                 <w:sz w:val="20"/>
                 <w:szCs w:val="20"/>
               </w:rPr>
-              <w:t xml:space="preserve">No Contest</w:t>
+              <w:t xml:space="preserve">Guilty</w:t>
             </w:r>
           </w:p>
         </w:tc>
@@ -1441,7 +1405,7 @@
                 <w:sz w:val="20"/>
                 <w:szCs w:val="20"/>
               </w:rPr>
-              <w:t xml:space="preserve">No Contest</w:t>
+              <w:t xml:space="preserve">Guilty</w:t>
             </w:r>
           </w:p>
         </w:tc>
@@ -1479,7 +1443,7 @@
                 <w:sz w:val="20"/>
                 <w:szCs w:val="20"/>
               </w:rPr>
-              <w:t xml:space="preserve">No Contest</w:t>
+              <w:t xml:space="preserve">Guilty</w:t>
             </w:r>
           </w:p>
         </w:tc>
@@ -1517,7 +1481,7 @@
                 <w:sz w:val="20"/>
                 <w:szCs w:val="20"/>
               </w:rPr>
-              <w:t xml:space="preserve">No Contest</w:t>
+              <w:t xml:space="preserve">Guilty</w:t>
             </w:r>
           </w:p>
         </w:tc>

</xml_diff>

<commit_message>
Moved guilty_button_press to specific dialogs.
</commit_message>
<xml_diff>
--- a/tests/resources/Saved/21TRD09200_Traffic Judgment Entry.docx
+++ b/tests/resources/Saved/21TRD09200_Traffic Judgment Entry.docx
@@ -584,7 +584,7 @@
           <w:sz w:val="20"/>
           <w:szCs w:val="20"/>
         </w:rPr>
-        <w:t xml:space="preserve"> for arraignment on December 12, 2021. </w:t>
+        <w:t xml:space="preserve"> for arraignment on December 13, 2021. </w:t>
       </w:r>
       <w:r>
         <w:rPr>
@@ -2309,7 +2309,7 @@
           <w:sz w:val="20"/>
           <w:szCs w:val="20"/>
         </w:rPr>
-        <w:t xml:space="preserve">December 12, 2021</w:t>
+        <w:t xml:space="preserve">December 13, 2021</w:t>
       </w:r>
       <w:r>
         <w:rPr>

</xml_diff>

<commit_message>
Refactoring CMSLoader class - not working.
</commit_message>
<xml_diff>
--- a/tests/resources/Saved/21TRD09200_Traffic Judgment Entry.docx
+++ b/tests/resources/Saved/21TRD09200_Traffic Judgment Entry.docx
@@ -700,11 +700,8 @@
         <w:tblLook w:val="04A0" w:firstRow="1" w:lastRow="0" w:firstColumn="1" w:lastColumn="0" w:noHBand="0" w:noVBand="1"/>
       </w:tblPr>
       <w:tblGrid>
-        <w:gridCol w:w="1440"/>
-        <w:gridCol w:w="1247"/>
-        <w:gridCol w:w="2631"/>
-        <w:gridCol w:w="1305"/>
-        <w:gridCol w:w="1656"/>
+        <w:gridCol w:w="4261"/>
+        <w:gridCol w:w="4019"/>
       </w:tblGrid>
       <w:tr>
         <w:trPr>
@@ -783,120 +780,6 @@
                 <w:szCs w:val="20"/>
               </w:rPr>
               <w:t xml:space="preserve">DUS UCM</w:t>
-            </w:r>
-          </w:p>
-        </w:tc>
-        <w:tc>
-          <w:tcPr>
-            <w:tcW w:w="3289" w:type="dxa"/>
-          </w:tcPr>
-          <w:p>
-            <w:pPr>
-              <w:tabs>
-                <w:tab w:val="left" w:pos="-1080"/>
-                <w:tab w:val="left" w:pos="-720"/>
-                <w:tab w:val="left" w:pos="0"/>
-                <w:tab w:val="left" w:pos="720"/>
-                <w:tab w:val="left" w:pos="1440"/>
-                <w:tab w:val="left" w:pos="2160"/>
-                <w:tab w:val="left" w:pos="2880"/>
-                <w:tab w:val="left" w:pos="3600"/>
-                <w:tab w:val="left" w:pos="4320"/>
-                <w:tab w:val="left" w:pos="4680"/>
-              </w:tabs>
-              <w:rPr>
-                <w:rFonts w:ascii="Palatino Linotype" w:hAnsi="Palatino Linotype"/>
-                <w:b/>
-                <w:bCs/>
-                <w:sz w:val="20"/>
-                <w:szCs w:val="20"/>
-              </w:rPr>
-            </w:pPr>
-            <w:r>
-              <w:rPr>
-                <w:rFonts w:ascii="Palatino Linotype" w:hAnsi="Palatino Linotype"/>
-                <w:b/>
-                <w:bCs/>
-                <w:sz w:val="20"/>
-                <w:szCs w:val="20"/>
-              </w:rPr>
-              <w:t xml:space="preserve">OPERATING W/O A VALID OL - UCM</w:t>
-            </w:r>
-          </w:p>
-        </w:tc>
-        <w:tc>
-          <w:tcPr>
-            <w:tcW w:w="3289" w:type="dxa"/>
-          </w:tcPr>
-          <w:p>
-            <w:pPr>
-              <w:tabs>
-                <w:tab w:val="left" w:pos="-1080"/>
-                <w:tab w:val="left" w:pos="-720"/>
-                <w:tab w:val="left" w:pos="0"/>
-                <w:tab w:val="left" w:pos="720"/>
-                <w:tab w:val="left" w:pos="1440"/>
-                <w:tab w:val="left" w:pos="2160"/>
-                <w:tab w:val="left" w:pos="2880"/>
-                <w:tab w:val="left" w:pos="3600"/>
-                <w:tab w:val="left" w:pos="4320"/>
-                <w:tab w:val="left" w:pos="4680"/>
-              </w:tabs>
-              <w:rPr>
-                <w:rFonts w:ascii="Palatino Linotype" w:hAnsi="Palatino Linotype"/>
-                <w:b/>
-                <w:bCs/>
-                <w:sz w:val="20"/>
-                <w:szCs w:val="20"/>
-              </w:rPr>
-            </w:pPr>
-            <w:r>
-              <w:rPr>
-                <w:rFonts w:ascii="Palatino Linotype" w:hAnsi="Palatino Linotype"/>
-                <w:b/>
-                <w:bCs/>
-                <w:sz w:val="20"/>
-                <w:szCs w:val="20"/>
-              </w:rPr>
-              <w:t xml:space="preserve">FAILURE TO REINSTATE LICENSE UCM 1-2/3YRS</w:t>
-            </w:r>
-          </w:p>
-        </w:tc>
-        <w:tc>
-          <w:tcPr>
-            <w:tcW w:w="3289" w:type="dxa"/>
-          </w:tcPr>
-          <w:p>
-            <w:pPr>
-              <w:tabs>
-                <w:tab w:val="left" w:pos="-1080"/>
-                <w:tab w:val="left" w:pos="-720"/>
-                <w:tab w:val="left" w:pos="0"/>
-                <w:tab w:val="left" w:pos="720"/>
-                <w:tab w:val="left" w:pos="1440"/>
-                <w:tab w:val="left" w:pos="2160"/>
-                <w:tab w:val="left" w:pos="2880"/>
-                <w:tab w:val="left" w:pos="3600"/>
-                <w:tab w:val="left" w:pos="4320"/>
-                <w:tab w:val="left" w:pos="4680"/>
-              </w:tabs>
-              <w:rPr>
-                <w:rFonts w:ascii="Palatino Linotype" w:hAnsi="Palatino Linotype"/>
-                <w:b/>
-                <w:bCs/>
-                <w:sz w:val="20"/>
-                <w:szCs w:val="20"/>
-              </w:rPr>
-            </w:pPr>
-            <w:r>
-              <w:rPr>
-                <w:rFonts w:ascii="Palatino Linotype" w:hAnsi="Palatino Linotype"/>
-                <w:b/>
-                <w:bCs/>
-                <w:sz w:val="20"/>
-                <w:szCs w:val="20"/>
-              </w:rPr>
-              <w:t xml:space="preserve">FAILURE TO FILE REGISTRATION</w:t>
             </w:r>
           </w:p>
         </w:tc>
@@ -981,9 +864,14 @@
             </w:r>
           </w:p>
         </w:tc>
+      </w:tr>
+      <w:tr>
+        <w:trPr>
+          <w:jc w:val="center"/>
+        </w:trPr>
         <w:tc>
           <w:tcPr>
-            <w:tcW w:w="3289" w:type="dxa"/>
+            <w:tcW w:w="1801" w:type="dxa"/>
           </w:tcPr>
           <w:p>
             <w:pPr>
@@ -1015,7 +903,7 @@
                 <w:sz w:val="20"/>
                 <w:szCs w:val="20"/>
               </w:rPr>
-              <w:t xml:space="preserve">4510.12</w:t>
+              <w:t>Degree</w:t>
             </w:r>
           </w:p>
         </w:tc>
@@ -1053,45 +941,7 @@
                 <w:sz w:val="20"/>
                 <w:szCs w:val="20"/>
               </w:rPr>
-              <w:t xml:space="preserve">4510.21A*</w:t>
-            </w:r>
-          </w:p>
-        </w:tc>
-        <w:tc>
-          <w:tcPr>
-            <w:tcW w:w="3289" w:type="dxa"/>
-          </w:tcPr>
-          <w:p>
-            <w:pPr>
-              <w:tabs>
-                <w:tab w:val="left" w:pos="-1080"/>
-                <w:tab w:val="left" w:pos="-720"/>
-                <w:tab w:val="left" w:pos="0"/>
-                <w:tab w:val="left" w:pos="720"/>
-                <w:tab w:val="left" w:pos="1440"/>
-                <w:tab w:val="left" w:pos="2160"/>
-                <w:tab w:val="left" w:pos="2880"/>
-                <w:tab w:val="left" w:pos="3600"/>
-                <w:tab w:val="left" w:pos="4320"/>
-                <w:tab w:val="left" w:pos="4680"/>
-              </w:tabs>
-              <w:rPr>
-                <w:rFonts w:ascii="Palatino Linotype" w:hAnsi="Palatino Linotype"/>
-                <w:b/>
-                <w:bCs/>
-                <w:sz w:val="20"/>
-                <w:szCs w:val="20"/>
-              </w:rPr>
-            </w:pPr>
-            <w:r>
-              <w:rPr>
-                <w:rFonts w:ascii="Palatino Linotype" w:hAnsi="Palatino Linotype"/>
-                <w:b/>
-                <w:bCs/>
-                <w:sz w:val="20"/>
-                <w:szCs w:val="20"/>
-              </w:rPr>
-              <w:t xml:space="preserve">4503.11</w:t>
+              <w:t xml:space="preserve">UCM</w:t>
             </w:r>
           </w:p>
         </w:tc>
@@ -1134,316 +984,7 @@
                 <w:sz w:val="20"/>
                 <w:szCs w:val="20"/>
               </w:rPr>
-              <w:t>Degree</w:t>
-            </w:r>
-          </w:p>
-        </w:tc>
-        <w:tc>
-          <w:tcPr>
-            <w:tcW w:w="3289" w:type="dxa"/>
-          </w:tcPr>
-          <w:p>
-            <w:pPr>
-              <w:tabs>
-                <w:tab w:val="left" w:pos="-1080"/>
-                <w:tab w:val="left" w:pos="-720"/>
-                <w:tab w:val="left" w:pos="0"/>
-                <w:tab w:val="left" w:pos="720"/>
-                <w:tab w:val="left" w:pos="1440"/>
-                <w:tab w:val="left" w:pos="2160"/>
-                <w:tab w:val="left" w:pos="2880"/>
-                <w:tab w:val="left" w:pos="3600"/>
-                <w:tab w:val="left" w:pos="4320"/>
-                <w:tab w:val="left" w:pos="4680"/>
-              </w:tabs>
-              <w:rPr>
-                <w:rFonts w:ascii="Palatino Linotype" w:hAnsi="Palatino Linotype"/>
-                <w:b/>
-                <w:bCs/>
-                <w:sz w:val="20"/>
-                <w:szCs w:val="20"/>
-              </w:rPr>
-            </w:pPr>
-            <w:r>
-              <w:rPr>
-                <w:rFonts w:ascii="Palatino Linotype" w:hAnsi="Palatino Linotype"/>
-                <w:b/>
-                <w:bCs/>
-                <w:sz w:val="20"/>
-                <w:szCs w:val="20"/>
-              </w:rPr>
-              <w:t xml:space="preserve">UCM</w:t>
-            </w:r>
-          </w:p>
-        </w:tc>
-        <w:tc>
-          <w:tcPr>
-            <w:tcW w:w="3289" w:type="dxa"/>
-          </w:tcPr>
-          <w:p>
-            <w:pPr>
-              <w:tabs>
-                <w:tab w:val="left" w:pos="-1080"/>
-                <w:tab w:val="left" w:pos="-720"/>
-                <w:tab w:val="left" w:pos="0"/>
-                <w:tab w:val="left" w:pos="720"/>
-                <w:tab w:val="left" w:pos="1440"/>
-                <w:tab w:val="left" w:pos="2160"/>
-                <w:tab w:val="left" w:pos="2880"/>
-                <w:tab w:val="left" w:pos="3600"/>
-                <w:tab w:val="left" w:pos="4320"/>
-                <w:tab w:val="left" w:pos="4680"/>
-              </w:tabs>
-              <w:rPr>
-                <w:rFonts w:ascii="Palatino Linotype" w:hAnsi="Palatino Linotype"/>
-                <w:b/>
-                <w:bCs/>
-                <w:sz w:val="20"/>
-                <w:szCs w:val="20"/>
-              </w:rPr>
-            </w:pPr>
-            <w:r>
-              <w:rPr>
-                <w:rFonts w:ascii="Palatino Linotype" w:hAnsi="Palatino Linotype"/>
-                <w:b/>
-                <w:bCs/>
-                <w:sz w:val="20"/>
-                <w:szCs w:val="20"/>
-              </w:rPr>
-              <w:t xml:space="preserve">UCM</w:t>
-            </w:r>
-          </w:p>
-        </w:tc>
-        <w:tc>
-          <w:tcPr>
-            <w:tcW w:w="3289" w:type="dxa"/>
-          </w:tcPr>
-          <w:p>
-            <w:pPr>
-              <w:tabs>
-                <w:tab w:val="left" w:pos="-1080"/>
-                <w:tab w:val="left" w:pos="-720"/>
-                <w:tab w:val="left" w:pos="0"/>
-                <w:tab w:val="left" w:pos="720"/>
-                <w:tab w:val="left" w:pos="1440"/>
-                <w:tab w:val="left" w:pos="2160"/>
-                <w:tab w:val="left" w:pos="2880"/>
-                <w:tab w:val="left" w:pos="3600"/>
-                <w:tab w:val="left" w:pos="4320"/>
-                <w:tab w:val="left" w:pos="4680"/>
-              </w:tabs>
-              <w:rPr>
-                <w:rFonts w:ascii="Palatino Linotype" w:hAnsi="Palatino Linotype"/>
-                <w:b/>
-                <w:bCs/>
-                <w:sz w:val="20"/>
-                <w:szCs w:val="20"/>
-              </w:rPr>
-            </w:pPr>
-            <w:r>
-              <w:rPr>
-                <w:rFonts w:ascii="Palatino Linotype" w:hAnsi="Palatino Linotype"/>
-                <w:b/>
-                <w:bCs/>
-                <w:sz w:val="20"/>
-                <w:szCs w:val="20"/>
-              </w:rPr>
-              <w:t xml:space="preserve">UCM</w:t>
-            </w:r>
-          </w:p>
-        </w:tc>
-        <w:tc>
-          <w:tcPr>
-            <w:tcW w:w="3289" w:type="dxa"/>
-          </w:tcPr>
-          <w:p>
-            <w:pPr>
-              <w:tabs>
-                <w:tab w:val="left" w:pos="-1080"/>
-                <w:tab w:val="left" w:pos="-720"/>
-                <w:tab w:val="left" w:pos="0"/>
-                <w:tab w:val="left" w:pos="720"/>
-                <w:tab w:val="left" w:pos="1440"/>
-                <w:tab w:val="left" w:pos="2160"/>
-                <w:tab w:val="left" w:pos="2880"/>
-                <w:tab w:val="left" w:pos="3600"/>
-                <w:tab w:val="left" w:pos="4320"/>
-                <w:tab w:val="left" w:pos="4680"/>
-              </w:tabs>
-              <w:rPr>
-                <w:rFonts w:ascii="Palatino Linotype" w:hAnsi="Palatino Linotype"/>
-                <w:b/>
-                <w:bCs/>
-                <w:sz w:val="20"/>
-                <w:szCs w:val="20"/>
-              </w:rPr>
-            </w:pPr>
-            <w:r>
-              <w:rPr>
-                <w:rFonts w:ascii="Palatino Linotype" w:hAnsi="Palatino Linotype"/>
-                <w:b/>
-                <w:bCs/>
-                <w:sz w:val="20"/>
-                <w:szCs w:val="20"/>
-              </w:rPr>
-              <w:t xml:space="preserve">MM</w:t>
-            </w:r>
-          </w:p>
-        </w:tc>
-      </w:tr>
-      <w:tr>
-        <w:trPr>
-          <w:jc w:val="center"/>
-        </w:trPr>
-        <w:tc>
-          <w:tcPr>
-            <w:tcW w:w="1801" w:type="dxa"/>
-          </w:tcPr>
-          <w:p>
-            <w:pPr>
-              <w:tabs>
-                <w:tab w:val="left" w:pos="-1080"/>
-                <w:tab w:val="left" w:pos="-720"/>
-                <w:tab w:val="left" w:pos="0"/>
-                <w:tab w:val="left" w:pos="720"/>
-                <w:tab w:val="left" w:pos="1440"/>
-                <w:tab w:val="left" w:pos="2160"/>
-                <w:tab w:val="left" w:pos="2880"/>
-                <w:tab w:val="left" w:pos="3600"/>
-                <w:tab w:val="left" w:pos="4320"/>
-                <w:tab w:val="left" w:pos="4680"/>
-              </w:tabs>
-              <w:rPr>
-                <w:rFonts w:ascii="Palatino Linotype" w:hAnsi="Palatino Linotype"/>
-                <w:b/>
-                <w:bCs/>
-                <w:sz w:val="20"/>
-                <w:szCs w:val="20"/>
-              </w:rPr>
-            </w:pPr>
-            <w:r>
-              <w:rPr>
-                <w:rFonts w:ascii="Palatino Linotype" w:hAnsi="Palatino Linotype"/>
-                <w:b/>
-                <w:bCs/>
-                <w:sz w:val="20"/>
-                <w:szCs w:val="20"/>
-              </w:rPr>
               <w:t>Plea</w:t>
-            </w:r>
-          </w:p>
-        </w:tc>
-        <w:tc>
-          <w:tcPr>
-            <w:tcW w:w="3289" w:type="dxa"/>
-          </w:tcPr>
-          <w:p>
-            <w:pPr>
-              <w:tabs>
-                <w:tab w:val="left" w:pos="-1080"/>
-                <w:tab w:val="left" w:pos="-720"/>
-                <w:tab w:val="left" w:pos="0"/>
-                <w:tab w:val="left" w:pos="720"/>
-                <w:tab w:val="left" w:pos="1440"/>
-                <w:tab w:val="left" w:pos="2160"/>
-                <w:tab w:val="left" w:pos="2880"/>
-                <w:tab w:val="left" w:pos="3600"/>
-                <w:tab w:val="left" w:pos="4320"/>
-                <w:tab w:val="left" w:pos="4680"/>
-              </w:tabs>
-              <w:rPr>
-                <w:rFonts w:ascii="Palatino Linotype" w:hAnsi="Palatino Linotype"/>
-                <w:b/>
-                <w:bCs/>
-                <w:sz w:val="20"/>
-                <w:szCs w:val="20"/>
-              </w:rPr>
-            </w:pPr>
-            <w:r>
-              <w:rPr>
-                <w:rFonts w:ascii="Palatino Linotype" w:hAnsi="Palatino Linotype"/>
-                <w:b/>
-                <w:bCs/>
-                <w:sz w:val="20"/>
-                <w:szCs w:val="20"/>
-              </w:rPr>
-              <w:t xml:space="preserve">Guilty</w:t>
-            </w:r>
-          </w:p>
-        </w:tc>
-        <w:tc>
-          <w:tcPr>
-            <w:tcW w:w="3289" w:type="dxa"/>
-          </w:tcPr>
-          <w:p>
-            <w:pPr>
-              <w:tabs>
-                <w:tab w:val="left" w:pos="-1080"/>
-                <w:tab w:val="left" w:pos="-720"/>
-                <w:tab w:val="left" w:pos="0"/>
-                <w:tab w:val="left" w:pos="720"/>
-                <w:tab w:val="left" w:pos="1440"/>
-                <w:tab w:val="left" w:pos="2160"/>
-                <w:tab w:val="left" w:pos="2880"/>
-                <w:tab w:val="left" w:pos="3600"/>
-                <w:tab w:val="left" w:pos="4320"/>
-                <w:tab w:val="left" w:pos="4680"/>
-              </w:tabs>
-              <w:rPr>
-                <w:rFonts w:ascii="Palatino Linotype" w:hAnsi="Palatino Linotype"/>
-                <w:b/>
-                <w:bCs/>
-                <w:sz w:val="20"/>
-                <w:szCs w:val="20"/>
-              </w:rPr>
-            </w:pPr>
-            <w:r>
-              <w:rPr>
-                <w:rFonts w:ascii="Palatino Linotype" w:hAnsi="Palatino Linotype"/>
-                <w:b/>
-                <w:bCs/>
-                <w:sz w:val="20"/>
-                <w:szCs w:val="20"/>
-              </w:rPr>
-              <w:t xml:space="preserve">Guilty</w:t>
-            </w:r>
-          </w:p>
-        </w:tc>
-        <w:tc>
-          <w:tcPr>
-            <w:tcW w:w="3289" w:type="dxa"/>
-          </w:tcPr>
-          <w:p>
-            <w:pPr>
-              <w:tabs>
-                <w:tab w:val="left" w:pos="-1080"/>
-                <w:tab w:val="left" w:pos="-720"/>
-                <w:tab w:val="left" w:pos="0"/>
-                <w:tab w:val="left" w:pos="720"/>
-                <w:tab w:val="left" w:pos="1440"/>
-                <w:tab w:val="left" w:pos="2160"/>
-                <w:tab w:val="left" w:pos="2880"/>
-                <w:tab w:val="left" w:pos="3600"/>
-                <w:tab w:val="left" w:pos="4320"/>
-                <w:tab w:val="left" w:pos="4680"/>
-              </w:tabs>
-              <w:rPr>
-                <w:rFonts w:ascii="Palatino Linotype" w:hAnsi="Palatino Linotype"/>
-                <w:b/>
-                <w:bCs/>
-                <w:sz w:val="20"/>
-                <w:szCs w:val="20"/>
-              </w:rPr>
-            </w:pPr>
-            <w:r>
-              <w:rPr>
-                <w:rFonts w:ascii="Palatino Linotype" w:hAnsi="Palatino Linotype"/>
-                <w:b/>
-                <w:bCs/>
-                <w:sz w:val="20"/>
-                <w:szCs w:val="20"/>
-              </w:rPr>
-              <w:t xml:space="preserve">Guilty</w:t>
             </w:r>
           </w:p>
         </w:tc>
@@ -1525,123 +1066,6 @@
                 <w:szCs w:val="20"/>
               </w:rPr>
               <w:t>Finding</w:t>
-            </w:r>
-          </w:p>
-        </w:tc>
-        <w:tc>
-          <w:tcPr>
-            <w:tcW w:w="3289" w:type="dxa"/>
-          </w:tcPr>
-          <w:p>
-            <w:pPr>
-              <w:tabs>
-                <w:tab w:val="left" w:pos="-1080"/>
-                <w:tab w:val="left" w:pos="-720"/>
-                <w:tab w:val="left" w:pos="0"/>
-                <w:tab w:val="left" w:pos="720"/>
-                <w:tab w:val="left" w:pos="1440"/>
-                <w:tab w:val="left" w:pos="2160"/>
-                <w:tab w:val="left" w:pos="2880"/>
-                <w:tab w:val="left" w:pos="3600"/>
-                <w:tab w:val="left" w:pos="4320"/>
-                <w:tab w:val="left" w:pos="4680"/>
-              </w:tabs>
-              <w:rPr>
-                <w:rFonts w:ascii="Palatino Linotype" w:hAnsi="Palatino Linotype"/>
-                <w:b/>
-                <w:bCs/>
-                <w:sz w:val="20"/>
-                <w:szCs w:val="20"/>
-              </w:rPr>
-            </w:pPr>
-            <w:r>
-              <w:rPr>
-                <w:rFonts w:ascii="Palatino Linotype" w:hAnsi="Palatino Linotype"/>
-                <w:b/>
-                <w:bCs/>
-                <w:sz w:val="20"/>
-                <w:szCs w:val="20"/>
-              </w:rPr>
-              <w:lastRenderedPageBreak/>
-              <w:t xml:space="preserve">Guilty</w:t>
-            </w:r>
-          </w:p>
-        </w:tc>
-        <w:tc>
-          <w:tcPr>
-            <w:tcW w:w="3289" w:type="dxa"/>
-          </w:tcPr>
-          <w:p>
-            <w:pPr>
-              <w:tabs>
-                <w:tab w:val="left" w:pos="-1080"/>
-                <w:tab w:val="left" w:pos="-720"/>
-                <w:tab w:val="left" w:pos="0"/>
-                <w:tab w:val="left" w:pos="720"/>
-                <w:tab w:val="left" w:pos="1440"/>
-                <w:tab w:val="left" w:pos="2160"/>
-                <w:tab w:val="left" w:pos="2880"/>
-                <w:tab w:val="left" w:pos="3600"/>
-                <w:tab w:val="left" w:pos="4320"/>
-                <w:tab w:val="left" w:pos="4680"/>
-              </w:tabs>
-              <w:rPr>
-                <w:rFonts w:ascii="Palatino Linotype" w:hAnsi="Palatino Linotype"/>
-                <w:b/>
-                <w:bCs/>
-                <w:sz w:val="20"/>
-                <w:szCs w:val="20"/>
-              </w:rPr>
-            </w:pPr>
-            <w:r>
-              <w:rPr>
-                <w:rFonts w:ascii="Palatino Linotype" w:hAnsi="Palatino Linotype"/>
-                <w:b/>
-                <w:bCs/>
-                <w:sz w:val="20"/>
-                <w:szCs w:val="20"/>
-              </w:rPr>
-              <w:lastRenderedPageBreak/>
-              <w:t xml:space="preserve">Guilty</w:t>
-            </w:r>
-          </w:p>
-        </w:tc>
-        <w:tc>
-          <w:tcPr>
-            <w:tcW w:w="3289" w:type="dxa"/>
-          </w:tcPr>
-          <w:p>
-            <w:pPr>
-              <w:tabs>
-                <w:tab w:val="left" w:pos="-1080"/>
-                <w:tab w:val="left" w:pos="-720"/>
-                <w:tab w:val="left" w:pos="0"/>
-                <w:tab w:val="left" w:pos="720"/>
-                <w:tab w:val="left" w:pos="1440"/>
-                <w:tab w:val="left" w:pos="2160"/>
-                <w:tab w:val="left" w:pos="2880"/>
-                <w:tab w:val="left" w:pos="3600"/>
-                <w:tab w:val="left" w:pos="4320"/>
-                <w:tab w:val="left" w:pos="4680"/>
-              </w:tabs>
-              <w:rPr>
-                <w:rFonts w:ascii="Palatino Linotype" w:hAnsi="Palatino Linotype"/>
-                <w:b/>
-                <w:bCs/>
-                <w:sz w:val="20"/>
-                <w:szCs w:val="20"/>
-              </w:rPr>
-            </w:pPr>
-            <w:r>
-              <w:rPr>
-                <w:rFonts w:ascii="Palatino Linotype" w:hAnsi="Palatino Linotype"/>
-                <w:b/>
-                <w:bCs/>
-                <w:sz w:val="20"/>
-                <w:szCs w:val="20"/>
-              </w:rPr>
-              <w:lastRenderedPageBreak/>
-              <w:t xml:space="preserve">Guilty</w:t>
             </w:r>
           </w:p>
         </w:tc>
@@ -1772,151 +1196,7 @@
                 <w:sz w:val="20"/>
                 <w:szCs w:val="20"/>
               </w:rPr>
-              <w:t xml:space="preserve">0</w:t>
-            </w:r>
-          </w:p>
-        </w:tc>
-        <w:tc>
-          <w:tcPr>
-            <w:tcW w:w="3289" w:type="dxa"/>
-          </w:tcPr>
-          <w:p>
-            <w:pPr>
-              <w:tabs>
-                <w:tab w:val="left" w:pos="-1080"/>
-                <w:tab w:val="left" w:pos="-720"/>
-                <w:tab w:val="left" w:pos="0"/>
-                <w:tab w:val="left" w:pos="720"/>
-                <w:tab w:val="left" w:pos="1440"/>
-                <w:tab w:val="left" w:pos="2160"/>
-                <w:tab w:val="left" w:pos="2880"/>
-                <w:tab w:val="left" w:pos="3600"/>
-                <w:tab w:val="left" w:pos="4320"/>
-                <w:tab w:val="left" w:pos="4680"/>
-              </w:tabs>
-              <w:rPr>
-                <w:rFonts w:ascii="Palatino Linotype" w:hAnsi="Palatino Linotype"/>
-                <w:b/>
-                <w:bCs/>
-                <w:sz w:val="20"/>
-                <w:szCs w:val="20"/>
-              </w:rPr>
-            </w:pPr>
-            <w:r>
-              <w:rPr>
-                <w:rFonts w:ascii="Palatino Linotype" w:hAnsi="Palatino Linotype"/>
-                <w:b/>
-                <w:bCs/>
-                <w:sz w:val="20"/>
-                <w:szCs w:val="20"/>
-              </w:rPr>
-              <w:t xml:space="preserve">$ </w:t>
-            </w:r>
-            <w:r>
-              <w:rPr>
-                <w:rFonts w:ascii="Palatino Linotype" w:hAnsi="Palatino Linotype"/>
-                <w:b/>
-                <w:bCs/>
-                <w:sz w:val="20"/>
-                <w:szCs w:val="20"/>
-              </w:rPr>
-              <w:t xml:space="preserve">0</w:t>
-            </w:r>
-          </w:p>
-        </w:tc>
-        <w:tc>
-          <w:tcPr>
-            <w:tcW w:w="3289" w:type="dxa"/>
-          </w:tcPr>
-          <w:p>
-            <w:pPr>
-              <w:tabs>
-                <w:tab w:val="left" w:pos="-1080"/>
-                <w:tab w:val="left" w:pos="-720"/>
-                <w:tab w:val="left" w:pos="0"/>
-                <w:tab w:val="left" w:pos="720"/>
-                <w:tab w:val="left" w:pos="1440"/>
-                <w:tab w:val="left" w:pos="2160"/>
-                <w:tab w:val="left" w:pos="2880"/>
-                <w:tab w:val="left" w:pos="3600"/>
-                <w:tab w:val="left" w:pos="4320"/>
-                <w:tab w:val="left" w:pos="4680"/>
-              </w:tabs>
-              <w:rPr>
-                <w:rFonts w:ascii="Palatino Linotype" w:hAnsi="Palatino Linotype"/>
-                <w:b/>
-                <w:bCs/>
-                <w:sz w:val="20"/>
-                <w:szCs w:val="20"/>
-              </w:rPr>
-            </w:pPr>
-            <w:r>
-              <w:rPr>
-                <w:rFonts w:ascii="Palatino Linotype" w:hAnsi="Palatino Linotype"/>
-                <w:b/>
-                <w:bCs/>
-                <w:sz w:val="20"/>
-                <w:szCs w:val="20"/>
-              </w:rPr>
-              <w:t xml:space="preserve">$ </w:t>
-            </w:r>
-            <w:r>
-              <w:rPr>
-                <w:rFonts w:ascii="Palatino Linotype" w:hAnsi="Palatino Linotype"/>
-                <w:b/>
-                <w:bCs/>
-                <w:sz w:val="20"/>
-                <w:szCs w:val="20"/>
-              </w:rPr>
-              <w:t xml:space="preserve">0</w:t>
-            </w:r>
-          </w:p>
-        </w:tc>
-        <w:tc>
-          <w:tcPr>
-            <w:tcW w:w="3289" w:type="dxa"/>
-          </w:tcPr>
-          <w:p>
-            <w:pPr>
-              <w:tabs>
-                <w:tab w:val="left" w:pos="-1080"/>
-                <w:tab w:val="left" w:pos="-720"/>
-                <w:tab w:val="left" w:pos="0"/>
-                <w:tab w:val="left" w:pos="720"/>
-                <w:tab w:val="left" w:pos="1440"/>
-                <w:tab w:val="left" w:pos="2160"/>
-                <w:tab w:val="left" w:pos="2880"/>
-                <w:tab w:val="left" w:pos="3600"/>
-                <w:tab w:val="left" w:pos="4320"/>
-                <w:tab w:val="left" w:pos="4680"/>
-              </w:tabs>
-              <w:rPr>
-                <w:rFonts w:ascii="Palatino Linotype" w:hAnsi="Palatino Linotype"/>
-                <w:b/>
-                <w:bCs/>
-                <w:sz w:val="20"/>
-                <w:szCs w:val="20"/>
-              </w:rPr>
-            </w:pPr>
-            <w:r>
-              <w:rPr>
-                <w:rFonts w:ascii="Palatino Linotype" w:hAnsi="Palatino Linotype"/>
-                <w:b/>
-                <w:bCs/>
-                <w:sz w:val="20"/>
-                <w:szCs w:val="20"/>
-              </w:rPr>
-              <w:t xml:space="preserve">$ </w:t>
-            </w:r>
-            <w:r>
-              <w:rPr>
-                <w:rFonts w:ascii="Palatino Linotype" w:hAnsi="Palatino Linotype"/>
-                <w:b/>
-                <w:bCs/>
-                <w:sz w:val="20"/>
-                <w:szCs w:val="20"/>
-              </w:rPr>
-              <w:t xml:space="preserve">0</w:t>
+              <w:t xml:space="preserve">None</w:t>
             </w:r>
           </w:p>
         </w:tc>
@@ -2027,151 +1307,7 @@
                 <w:sz w:val="20"/>
                 <w:szCs w:val="20"/>
               </w:rPr>
-              <w:t xml:space="preserve">0</w:t>
-            </w:r>
-          </w:p>
-        </w:tc>
-        <w:tc>
-          <w:tcPr>
-            <w:tcW w:w="3289" w:type="dxa"/>
-          </w:tcPr>
-          <w:p>
-            <w:pPr>
-              <w:tabs>
-                <w:tab w:val="left" w:pos="-1080"/>
-                <w:tab w:val="left" w:pos="-720"/>
-                <w:tab w:val="left" w:pos="0"/>
-                <w:tab w:val="left" w:pos="720"/>
-                <w:tab w:val="left" w:pos="1440"/>
-                <w:tab w:val="left" w:pos="2160"/>
-                <w:tab w:val="left" w:pos="2880"/>
-                <w:tab w:val="left" w:pos="3600"/>
-                <w:tab w:val="left" w:pos="4320"/>
-                <w:tab w:val="left" w:pos="4680"/>
-              </w:tabs>
-              <w:rPr>
-                <w:rFonts w:ascii="Palatino Linotype" w:hAnsi="Palatino Linotype"/>
-                <w:b/>
-                <w:bCs/>
-                <w:sz w:val="20"/>
-                <w:szCs w:val="20"/>
-              </w:rPr>
-            </w:pPr>
-            <w:r>
-              <w:rPr>
-                <w:rFonts w:ascii="Palatino Linotype" w:hAnsi="Palatino Linotype"/>
-                <w:b/>
-                <w:bCs/>
-                <w:sz w:val="20"/>
-                <w:szCs w:val="20"/>
-              </w:rPr>
-              <w:t xml:space="preserve">$ </w:t>
-            </w:r>
-            <w:r>
-              <w:rPr>
-                <w:rFonts w:ascii="Palatino Linotype" w:hAnsi="Palatino Linotype"/>
-                <w:b/>
-                <w:bCs/>
-                <w:sz w:val="20"/>
-                <w:szCs w:val="20"/>
-              </w:rPr>
-              <w:t xml:space="preserve">0</w:t>
-            </w:r>
-          </w:p>
-        </w:tc>
-        <w:tc>
-          <w:tcPr>
-            <w:tcW w:w="3289" w:type="dxa"/>
-          </w:tcPr>
-          <w:p>
-            <w:pPr>
-              <w:tabs>
-                <w:tab w:val="left" w:pos="-1080"/>
-                <w:tab w:val="left" w:pos="-720"/>
-                <w:tab w:val="left" w:pos="0"/>
-                <w:tab w:val="left" w:pos="720"/>
-                <w:tab w:val="left" w:pos="1440"/>
-                <w:tab w:val="left" w:pos="2160"/>
-                <w:tab w:val="left" w:pos="2880"/>
-                <w:tab w:val="left" w:pos="3600"/>
-                <w:tab w:val="left" w:pos="4320"/>
-                <w:tab w:val="left" w:pos="4680"/>
-              </w:tabs>
-              <w:rPr>
-                <w:rFonts w:ascii="Palatino Linotype" w:hAnsi="Palatino Linotype"/>
-                <w:b/>
-                <w:bCs/>
-                <w:sz w:val="20"/>
-                <w:szCs w:val="20"/>
-              </w:rPr>
-            </w:pPr>
-            <w:r>
-              <w:rPr>
-                <w:rFonts w:ascii="Palatino Linotype" w:hAnsi="Palatino Linotype"/>
-                <w:b/>
-                <w:bCs/>
-                <w:sz w:val="20"/>
-                <w:szCs w:val="20"/>
-              </w:rPr>
-              <w:t xml:space="preserve">$ </w:t>
-            </w:r>
-            <w:r>
-              <w:rPr>
-                <w:rFonts w:ascii="Palatino Linotype" w:hAnsi="Palatino Linotype"/>
-                <w:b/>
-                <w:bCs/>
-                <w:sz w:val="20"/>
-                <w:szCs w:val="20"/>
-              </w:rPr>
-              <w:t xml:space="preserve">0</w:t>
-            </w:r>
-          </w:p>
-        </w:tc>
-        <w:tc>
-          <w:tcPr>
-            <w:tcW w:w="3289" w:type="dxa"/>
-          </w:tcPr>
-          <w:p>
-            <w:pPr>
-              <w:tabs>
-                <w:tab w:val="left" w:pos="-1080"/>
-                <w:tab w:val="left" w:pos="-720"/>
-                <w:tab w:val="left" w:pos="0"/>
-                <w:tab w:val="left" w:pos="720"/>
-                <w:tab w:val="left" w:pos="1440"/>
-                <w:tab w:val="left" w:pos="2160"/>
-                <w:tab w:val="left" w:pos="2880"/>
-                <w:tab w:val="left" w:pos="3600"/>
-                <w:tab w:val="left" w:pos="4320"/>
-                <w:tab w:val="left" w:pos="4680"/>
-              </w:tabs>
-              <w:rPr>
-                <w:rFonts w:ascii="Palatino Linotype" w:hAnsi="Palatino Linotype"/>
-                <w:b/>
-                <w:bCs/>
-                <w:sz w:val="20"/>
-                <w:szCs w:val="20"/>
-              </w:rPr>
-            </w:pPr>
-            <w:r>
-              <w:rPr>
-                <w:rFonts w:ascii="Palatino Linotype" w:hAnsi="Palatino Linotype"/>
-                <w:b/>
-                <w:bCs/>
-                <w:sz w:val="20"/>
-                <w:szCs w:val="20"/>
-              </w:rPr>
-              <w:t xml:space="preserve">$ </w:t>
-            </w:r>
-            <w:r>
-              <w:rPr>
-                <w:rFonts w:ascii="Palatino Linotype" w:hAnsi="Palatino Linotype"/>
-                <w:b/>
-                <w:bCs/>
-                <w:sz w:val="20"/>
-                <w:szCs w:val="20"/>
-              </w:rPr>
-              <w:t xml:space="preserve">0</w:t>
+              <w:t xml:space="preserve">None</w:t>
             </w:r>
           </w:p>
         </w:tc>

</xml_diff>

<commit_message>
Refactored add_plea in basecriminal to own class.
</commit_message>
<xml_diff>
--- a/tests/resources/Saved/21TRD09200_Traffic Judgment Entry.docx
+++ b/tests/resources/Saved/21TRD09200_Traffic Judgment Entry.docx
@@ -584,7 +584,7 @@
           <w:sz w:val="20"/>
           <w:szCs w:val="20"/>
         </w:rPr>
-        <w:t xml:space="preserve"> for arraignment on December 14, 2021. </w:t>
+        <w:t xml:space="preserve"> for arraignment on December 15, 2021. </w:t>
       </w:r>
       <w:r>
         <w:rPr>
@@ -2309,7 +2309,7 @@
           <w:sz w:val="20"/>
           <w:szCs w:val="20"/>
         </w:rPr>
-        <w:t xml:space="preserve">December 14, 2021</w:t>
+        <w:t xml:space="preserve">December 15, 2021</w:t>
       </w:r>
       <w:r>
         <w:rPr>

</xml_diff>

<commit_message>
Partially fixed Add Special Conditions not adding bug.
</commit_message>
<xml_diff>
--- a/tests/resources/Saved/21TRD09200_Traffic Judgment Entry.docx
+++ b/tests/resources/Saved/21TRD09200_Traffic Judgment Entry.docx
@@ -584,7 +584,7 @@
           <w:sz w:val="20"/>
           <w:szCs w:val="20"/>
         </w:rPr>
-        <w:t xml:space="preserve"> for arraignment on December 16, 2021. </w:t>
+        <w:t xml:space="preserve"> for arraignment on December 18, 2021. </w:t>
       </w:r>
       <w:r>
         <w:rPr>
@@ -2309,7 +2309,7 @@
           <w:sz w:val="20"/>
           <w:szCs w:val="20"/>
         </w:rPr>
-        <w:t xml:space="preserve">December 16, 2021</w:t>
+        <w:t xml:space="preserve">December 18, 2021</w:t>
       </w:r>
       <w:r>
         <w:rPr>

</xml_diff>

<commit_message>
Added testes for not guilty bond - working.
</commit_message>
<xml_diff>
--- a/tests/resources/Saved/21TRD09200_Traffic Judgment Entry.docx
+++ b/tests/resources/Saved/21TRD09200_Traffic Judgment Entry.docx
@@ -584,7 +584,7 @@
           <w:sz w:val="20"/>
           <w:szCs w:val="20"/>
         </w:rPr>
-        <w:t xml:space="preserve"> for arraignment on December 18, 2021. </w:t>
+        <w:t xml:space="preserve"> for arraignment on December 19, 2021. </w:t>
       </w:r>
       <w:r>
         <w:rPr>
@@ -2309,7 +2309,7 @@
           <w:sz w:val="20"/>
           <w:szCs w:val="20"/>
         </w:rPr>
-        <w:t xml:space="preserve">December 18, 2021</w:t>
+        <w:t xml:space="preserve">December 19, 2021</w:t>
       </w:r>
       <w:r>
         <w:rPr>

</xml_diff>

<commit_message>
Finished refactor of njpd and ngbd tests.
</commit_message>
<xml_diff>
--- a/tests/resources/Saved/21TRD09200_Traffic Judgment Entry.docx
+++ b/tests/resources/Saved/21TRD09200_Traffic Judgment Entry.docx
@@ -584,7 +584,7 @@
           <w:sz w:val="20"/>
           <w:szCs w:val="20"/>
         </w:rPr>
-        <w:t xml:space="preserve"> for arraignment on December 19, 2021. </w:t>
+        <w:t xml:space="preserve"> for arraignment on December 20, 2021. </w:t>
       </w:r>
       <w:r>
         <w:rPr>
@@ -2309,7 +2309,7 @@
           <w:sz w:val="20"/>
           <w:szCs w:val="20"/>
         </w:rPr>
-        <w:t xml:space="preserve">December 19, 2021</w:t>
+        <w:t xml:space="preserve">December 20, 2021</w:t>
       </w:r>
       <w:r>
         <w:rPr>
@@ -2429,7 +2429,7 @@
           <w:sz w:val="20"/>
           <w:szCs w:val="20"/>
         </w:rPr>
-        <w:t xml:space="preserve">December 19, 2021</w:t>
+        <w:t xml:space="preserve">December 20, 2021</w:t>
       </w:r>
       <w:r>
         <w:rPr>
@@ -2600,7 +2600,7 @@
           <w:sz w:val="20"/>
           <w:szCs w:val="20"/>
         </w:rPr>
-        <w:t xml:space="preserve"> license is suspended from December 19, 2021 for a term of 6 months. </w:t>
+        <w:t xml:space="preserve"> license is suspended from December 20, 2021 for a term of 6 months. </w:t>
       </w:r>
       <w:r>
         <w:rPr>

</xml_diff>

<commit_message>
Finished refactor on test_no_jail_plea_dialog
</commit_message>
<xml_diff>
--- a/tests/resources/Saved/21TRD09200_Traffic Judgment Entry.docx
+++ b/tests/resources/Saved/21TRD09200_Traffic Judgment Entry.docx
@@ -700,11 +700,12 @@
         <w:tblLook w:val="04A0" w:firstRow="1" w:lastRow="0" w:firstColumn="1" w:lastColumn="0" w:noHBand="0" w:noVBand="1"/>
       </w:tblPr>
       <w:tblGrid>
-        <w:gridCol w:w="1440"/>
-        <w:gridCol w:w="1247"/>
-        <w:gridCol w:w="2631"/>
-        <w:gridCol w:w="1305"/>
-        <w:gridCol w:w="1656"/>
+        <w:gridCol w:w="1200"/>
+        <w:gridCol w:w="1039"/>
+        <w:gridCol w:w="2192"/>
+        <w:gridCol w:w="1088"/>
+        <w:gridCol w:w="1380"/>
+        <w:gridCol w:w="1380"/>
       </w:tblGrid>
       <w:tr>
         <w:trPr>
@@ -897,6 +898,44 @@
                 <w:szCs w:val="20"/>
               </w:rPr>
               <w:t xml:space="preserve">FAILURE TO FILE REGISTRATION</w:t>
+            </w:r>
+          </w:p>
+        </w:tc>
+        <w:tc>
+          <w:tcPr>
+            <w:tcW w:w="3289" w:type="dxa"/>
+          </w:tcPr>
+          <w:p>
+            <w:pPr>
+              <w:tabs>
+                <w:tab w:val="left" w:pos="-1080"/>
+                <w:tab w:val="left" w:pos="-720"/>
+                <w:tab w:val="left" w:pos="0"/>
+                <w:tab w:val="left" w:pos="720"/>
+                <w:tab w:val="left" w:pos="1440"/>
+                <w:tab w:val="left" w:pos="2160"/>
+                <w:tab w:val="left" w:pos="2880"/>
+                <w:tab w:val="left" w:pos="3600"/>
+                <w:tab w:val="left" w:pos="4320"/>
+                <w:tab w:val="left" w:pos="4680"/>
+              </w:tabs>
+              <w:rPr>
+                <w:rFonts w:ascii="Palatino Linotype" w:hAnsi="Palatino Linotype"/>
+                <w:b/>
+                <w:bCs/>
+                <w:sz w:val="20"/>
+                <w:szCs w:val="20"/>
+              </w:rPr>
+            </w:pPr>
+            <w:r>
+              <w:rPr>
+                <w:rFonts w:ascii="Palatino Linotype" w:hAnsi="Palatino Linotype"/>
+                <w:b/>
+                <w:bCs/>
+                <w:sz w:val="20"/>
+                <w:szCs w:val="20"/>
+              </w:rPr>
+              <w:t xml:space="preserve">Speeding &gt; 25 mph</w:t>
             </w:r>
           </w:p>
         </w:tc>
@@ -1095,49 +1134,6 @@
             </w:r>
           </w:p>
         </w:tc>
-      </w:tr>
-      <w:tr>
-        <w:trPr>
-          <w:jc w:val="center"/>
-        </w:trPr>
-        <w:tc>
-          <w:tcPr>
-            <w:tcW w:w="1801" w:type="dxa"/>
-          </w:tcPr>
-          <w:p>
-            <w:pPr>
-              <w:tabs>
-                <w:tab w:val="left" w:pos="-1080"/>
-                <w:tab w:val="left" w:pos="-720"/>
-                <w:tab w:val="left" w:pos="0"/>
-                <w:tab w:val="left" w:pos="720"/>
-                <w:tab w:val="left" w:pos="1440"/>
-                <w:tab w:val="left" w:pos="2160"/>
-                <w:tab w:val="left" w:pos="2880"/>
-                <w:tab w:val="left" w:pos="3600"/>
-                <w:tab w:val="left" w:pos="4320"/>
-                <w:tab w:val="left" w:pos="4680"/>
-              </w:tabs>
-              <w:rPr>
-                <w:rFonts w:ascii="Palatino Linotype" w:hAnsi="Palatino Linotype"/>
-                <w:b/>
-                <w:bCs/>
-                <w:sz w:val="20"/>
-                <w:szCs w:val="20"/>
-              </w:rPr>
-            </w:pPr>
-            <w:r>
-              <w:rPr>
-                <w:rFonts w:ascii="Palatino Linotype" w:hAnsi="Palatino Linotype"/>
-                <w:b/>
-                <w:bCs/>
-                <w:sz w:val="20"/>
-                <w:szCs w:val="20"/>
-              </w:rPr>
-              <w:t>Degree</w:t>
-            </w:r>
-          </w:p>
-        </w:tc>
         <w:tc>
           <w:tcPr>
             <w:tcW w:w="3289" w:type="dxa"/>
@@ -1172,121 +1168,7 @@
                 <w:sz w:val="20"/>
                 <w:szCs w:val="20"/>
               </w:rPr>
-              <w:t xml:space="preserve">UCM</w:t>
-            </w:r>
-          </w:p>
-        </w:tc>
-        <w:tc>
-          <w:tcPr>
-            <w:tcW w:w="3289" w:type="dxa"/>
-          </w:tcPr>
-          <w:p>
-            <w:pPr>
-              <w:tabs>
-                <w:tab w:val="left" w:pos="-1080"/>
-                <w:tab w:val="left" w:pos="-720"/>
-                <w:tab w:val="left" w:pos="0"/>
-                <w:tab w:val="left" w:pos="720"/>
-                <w:tab w:val="left" w:pos="1440"/>
-                <w:tab w:val="left" w:pos="2160"/>
-                <w:tab w:val="left" w:pos="2880"/>
-                <w:tab w:val="left" w:pos="3600"/>
-                <w:tab w:val="left" w:pos="4320"/>
-                <w:tab w:val="left" w:pos="4680"/>
-              </w:tabs>
-              <w:rPr>
-                <w:rFonts w:ascii="Palatino Linotype" w:hAnsi="Palatino Linotype"/>
-                <w:b/>
-                <w:bCs/>
-                <w:sz w:val="20"/>
-                <w:szCs w:val="20"/>
-              </w:rPr>
-            </w:pPr>
-            <w:r>
-              <w:rPr>
-                <w:rFonts w:ascii="Palatino Linotype" w:hAnsi="Palatino Linotype"/>
-                <w:b/>
-                <w:bCs/>
-                <w:sz w:val="20"/>
-                <w:szCs w:val="20"/>
-              </w:rPr>
-              <w:t xml:space="preserve">UCM</w:t>
-            </w:r>
-          </w:p>
-        </w:tc>
-        <w:tc>
-          <w:tcPr>
-            <w:tcW w:w="3289" w:type="dxa"/>
-          </w:tcPr>
-          <w:p>
-            <w:pPr>
-              <w:tabs>
-                <w:tab w:val="left" w:pos="-1080"/>
-                <w:tab w:val="left" w:pos="-720"/>
-                <w:tab w:val="left" w:pos="0"/>
-                <w:tab w:val="left" w:pos="720"/>
-                <w:tab w:val="left" w:pos="1440"/>
-                <w:tab w:val="left" w:pos="2160"/>
-                <w:tab w:val="left" w:pos="2880"/>
-                <w:tab w:val="left" w:pos="3600"/>
-                <w:tab w:val="left" w:pos="4320"/>
-                <w:tab w:val="left" w:pos="4680"/>
-              </w:tabs>
-              <w:rPr>
-                <w:rFonts w:ascii="Palatino Linotype" w:hAnsi="Palatino Linotype"/>
-                <w:b/>
-                <w:bCs/>
-                <w:sz w:val="20"/>
-                <w:szCs w:val="20"/>
-              </w:rPr>
-            </w:pPr>
-            <w:r>
-              <w:rPr>
-                <w:rFonts w:ascii="Palatino Linotype" w:hAnsi="Palatino Linotype"/>
-                <w:b/>
-                <w:bCs/>
-                <w:sz w:val="20"/>
-                <w:szCs w:val="20"/>
-              </w:rPr>
-              <w:t xml:space="preserve">UCM</w:t>
-            </w:r>
-          </w:p>
-        </w:tc>
-        <w:tc>
-          <w:tcPr>
-            <w:tcW w:w="3289" w:type="dxa"/>
-          </w:tcPr>
-          <w:p>
-            <w:pPr>
-              <w:tabs>
-                <w:tab w:val="left" w:pos="-1080"/>
-                <w:tab w:val="left" w:pos="-720"/>
-                <w:tab w:val="left" w:pos="0"/>
-                <w:tab w:val="left" w:pos="720"/>
-                <w:tab w:val="left" w:pos="1440"/>
-                <w:tab w:val="left" w:pos="2160"/>
-                <w:tab w:val="left" w:pos="2880"/>
-                <w:tab w:val="left" w:pos="3600"/>
-                <w:tab w:val="left" w:pos="4320"/>
-                <w:tab w:val="left" w:pos="4680"/>
-              </w:tabs>
-              <w:rPr>
-                <w:rFonts w:ascii="Palatino Linotype" w:hAnsi="Palatino Linotype"/>
-                <w:b/>
-                <w:bCs/>
-                <w:sz w:val="20"/>
-                <w:szCs w:val="20"/>
-              </w:rPr>
-            </w:pPr>
-            <w:r>
-              <w:rPr>
-                <w:rFonts w:ascii="Palatino Linotype" w:hAnsi="Palatino Linotype"/>
-                <w:b/>
-                <w:bCs/>
-                <w:sz w:val="20"/>
-                <w:szCs w:val="20"/>
-              </w:rPr>
-              <w:t xml:space="preserve">MM</w:t>
+              <w:t xml:space="preserve">4511.21(B)(2)</w:t>
             </w:r>
           </w:p>
         </w:tc>
@@ -1329,7 +1211,7 @@
                 <w:sz w:val="20"/>
                 <w:szCs w:val="20"/>
               </w:rPr>
-              <w:t>Plea</w:t>
+              <w:t>Degree</w:t>
             </w:r>
           </w:p>
         </w:tc>
@@ -1367,7 +1249,7 @@
                 <w:sz w:val="20"/>
                 <w:szCs w:val="20"/>
               </w:rPr>
-              <w:t xml:space="preserve">Guilty</w:t>
+              <w:t xml:space="preserve">UCM</w:t>
             </w:r>
           </w:p>
         </w:tc>
@@ -1405,7 +1287,7 @@
                 <w:sz w:val="20"/>
                 <w:szCs w:val="20"/>
               </w:rPr>
-              <w:t xml:space="preserve">Guilty</w:t>
+              <w:t xml:space="preserve">UCM</w:t>
             </w:r>
           </w:p>
         </w:tc>
@@ -1443,7 +1325,7 @@
                 <w:sz w:val="20"/>
                 <w:szCs w:val="20"/>
               </w:rPr>
-              <w:t xml:space="preserve">Guilty</w:t>
+              <w:t xml:space="preserve">UCM</w:t>
             </w:r>
           </w:p>
         </w:tc>
@@ -1481,7 +1363,45 @@
                 <w:sz w:val="20"/>
                 <w:szCs w:val="20"/>
               </w:rPr>
-              <w:t xml:space="preserve">Guilty</w:t>
+              <w:t xml:space="preserve">MM</w:t>
+            </w:r>
+          </w:p>
+        </w:tc>
+        <w:tc>
+          <w:tcPr>
+            <w:tcW w:w="3289" w:type="dxa"/>
+          </w:tcPr>
+          <w:p>
+            <w:pPr>
+              <w:tabs>
+                <w:tab w:val="left" w:pos="-1080"/>
+                <w:tab w:val="left" w:pos="-720"/>
+                <w:tab w:val="left" w:pos="0"/>
+                <w:tab w:val="left" w:pos="720"/>
+                <w:tab w:val="left" w:pos="1440"/>
+                <w:tab w:val="left" w:pos="2160"/>
+                <w:tab w:val="left" w:pos="2880"/>
+                <w:tab w:val="left" w:pos="3600"/>
+                <w:tab w:val="left" w:pos="4320"/>
+                <w:tab w:val="left" w:pos="4680"/>
+              </w:tabs>
+              <w:rPr>
+                <w:rFonts w:ascii="Palatino Linotype" w:hAnsi="Palatino Linotype"/>
+                <w:b/>
+                <w:bCs/>
+                <w:sz w:val="20"/>
+                <w:szCs w:val="20"/>
+              </w:rPr>
+            </w:pPr>
+            <w:r>
+              <w:rPr>
+                <w:rFonts w:ascii="Palatino Linotype" w:hAnsi="Palatino Linotype"/>
+                <w:b/>
+                <w:bCs/>
+                <w:sz w:val="20"/>
+                <w:szCs w:val="20"/>
+              </w:rPr>
+              <w:t xml:space="preserve">Minor Misdemeanor</w:t>
             </w:r>
           </w:p>
         </w:tc>
@@ -1524,7 +1444,7 @@
                 <w:sz w:val="20"/>
                 <w:szCs w:val="20"/>
               </w:rPr>
-              <w:t>Finding</w:t>
+              <w:t>Plea</w:t>
             </w:r>
           </w:p>
         </w:tc>
@@ -1562,8 +1482,7 @@
                 <w:sz w:val="20"/>
                 <w:szCs w:val="20"/>
               </w:rPr>
-              <w:lastRenderedPageBreak/>
-              <w:t xml:space="preserve">Guilty</w:t>
+              <w:t xml:space="preserve">No Contest</w:t>
             </w:r>
           </w:p>
         </w:tc>
@@ -1601,8 +1520,7 @@
                 <w:sz w:val="20"/>
                 <w:szCs w:val="20"/>
               </w:rPr>
-              <w:lastRenderedPageBreak/>
-              <w:t xml:space="preserve">Guilty</w:t>
+              <w:t xml:space="preserve">No Contest</w:t>
             </w:r>
           </w:p>
         </w:tc>
@@ -1640,8 +1558,7 @@
                 <w:sz w:val="20"/>
                 <w:szCs w:val="20"/>
               </w:rPr>
-              <w:lastRenderedPageBreak/>
-              <w:t xml:space="preserve">Guilty</w:t>
+              <w:t xml:space="preserve">No Contest</w:t>
             </w:r>
           </w:p>
         </w:tc>
@@ -1679,8 +1596,45 @@
                 <w:sz w:val="20"/>
                 <w:szCs w:val="20"/>
               </w:rPr>
-              <w:lastRenderedPageBreak/>
-              <w:t xml:space="preserve">Guilty</w:t>
+              <w:t xml:space="preserve">No Contest</w:t>
+            </w:r>
+          </w:p>
+        </w:tc>
+        <w:tc>
+          <w:tcPr>
+            <w:tcW w:w="3289" w:type="dxa"/>
+          </w:tcPr>
+          <w:p>
+            <w:pPr>
+              <w:tabs>
+                <w:tab w:val="left" w:pos="-1080"/>
+                <w:tab w:val="left" w:pos="-720"/>
+                <w:tab w:val="left" w:pos="0"/>
+                <w:tab w:val="left" w:pos="720"/>
+                <w:tab w:val="left" w:pos="1440"/>
+                <w:tab w:val="left" w:pos="2160"/>
+                <w:tab w:val="left" w:pos="2880"/>
+                <w:tab w:val="left" w:pos="3600"/>
+                <w:tab w:val="left" w:pos="4320"/>
+                <w:tab w:val="left" w:pos="4680"/>
+              </w:tabs>
+              <w:rPr>
+                <w:rFonts w:ascii="Palatino Linotype" w:hAnsi="Palatino Linotype"/>
+                <w:b/>
+                <w:bCs/>
+                <w:sz w:val="20"/>
+                <w:szCs w:val="20"/>
+              </w:rPr>
+            </w:pPr>
+            <w:r>
+              <w:rPr>
+                <w:rFonts w:ascii="Palatino Linotype" w:hAnsi="Palatino Linotype"/>
+                <w:b/>
+                <w:bCs/>
+                <w:sz w:val="20"/>
+                <w:szCs w:val="20"/>
+              </w:rPr>
+              <w:t xml:space="preserve">No Contest</w:t>
             </w:r>
           </w:p>
         </w:tc>
@@ -1723,8 +1677,7 @@
                 <w:sz w:val="20"/>
                 <w:szCs w:val="20"/>
               </w:rPr>
-              <w:lastRenderedPageBreak/>
-              <w:t>Fine Amount</w:t>
+              <w:t>Finding</w:t>
             </w:r>
           </w:p>
         </w:tc>
@@ -1762,17 +1715,8 @@
                 <w:sz w:val="20"/>
                 <w:szCs w:val="20"/>
               </w:rPr>
-              <w:t xml:space="preserve">$ </w:t>
-            </w:r>
-            <w:r>
-              <w:rPr>
-                <w:rFonts w:ascii="Palatino Linotype" w:hAnsi="Palatino Linotype"/>
-                <w:b/>
-                <w:bCs/>
-                <w:sz w:val="20"/>
-                <w:szCs w:val="20"/>
-              </w:rPr>
-              <w:t xml:space="preserve">0</w:t>
+              <w:lastRenderedPageBreak/>
+              <w:t xml:space="preserve">Guilty</w:t>
             </w:r>
           </w:p>
         </w:tc>
@@ -1810,17 +1754,8 @@
                 <w:sz w:val="20"/>
                 <w:szCs w:val="20"/>
               </w:rPr>
-              <w:t xml:space="preserve">$ </w:t>
-            </w:r>
-            <w:r>
-              <w:rPr>
-                <w:rFonts w:ascii="Palatino Linotype" w:hAnsi="Palatino Linotype"/>
-                <w:b/>
-                <w:bCs/>
-                <w:sz w:val="20"/>
-                <w:szCs w:val="20"/>
-              </w:rPr>
-              <w:t xml:space="preserve">0</w:t>
+              <w:lastRenderedPageBreak/>
+              <w:t xml:space="preserve">Guilty</w:t>
             </w:r>
           </w:p>
         </w:tc>
@@ -1858,17 +1793,8 @@
                 <w:sz w:val="20"/>
                 <w:szCs w:val="20"/>
               </w:rPr>
-              <w:t xml:space="preserve">$ </w:t>
-            </w:r>
-            <w:r>
-              <w:rPr>
-                <w:rFonts w:ascii="Palatino Linotype" w:hAnsi="Palatino Linotype"/>
-                <w:b/>
-                <w:bCs/>
-                <w:sz w:val="20"/>
-                <w:szCs w:val="20"/>
-              </w:rPr>
-              <w:t xml:space="preserve">0</w:t>
+              <w:lastRenderedPageBreak/>
+              <w:t xml:space="preserve">Guilty</w:t>
             </w:r>
           </w:p>
         </w:tc>
@@ -1906,17 +1832,47 @@
                 <w:sz w:val="20"/>
                 <w:szCs w:val="20"/>
               </w:rPr>
-              <w:t xml:space="preserve">$ </w:t>
-            </w:r>
-            <w:r>
-              <w:rPr>
-                <w:rFonts w:ascii="Palatino Linotype" w:hAnsi="Palatino Linotype"/>
-                <w:b/>
-                <w:bCs/>
-                <w:sz w:val="20"/>
-                <w:szCs w:val="20"/>
-              </w:rPr>
-              <w:t xml:space="preserve">0</w:t>
+              <w:lastRenderedPageBreak/>
+              <w:t xml:space="preserve">Guilty</w:t>
+            </w:r>
+          </w:p>
+        </w:tc>
+        <w:tc>
+          <w:tcPr>
+            <w:tcW w:w="3289" w:type="dxa"/>
+          </w:tcPr>
+          <w:p>
+            <w:pPr>
+              <w:tabs>
+                <w:tab w:val="left" w:pos="-1080"/>
+                <w:tab w:val="left" w:pos="-720"/>
+                <w:tab w:val="left" w:pos="0"/>
+                <w:tab w:val="left" w:pos="720"/>
+                <w:tab w:val="left" w:pos="1440"/>
+                <w:tab w:val="left" w:pos="2160"/>
+                <w:tab w:val="left" w:pos="2880"/>
+                <w:tab w:val="left" w:pos="3600"/>
+                <w:tab w:val="left" w:pos="4320"/>
+                <w:tab w:val="left" w:pos="4680"/>
+              </w:tabs>
+              <w:rPr>
+                <w:rFonts w:ascii="Palatino Linotype" w:hAnsi="Palatino Linotype"/>
+                <w:b/>
+                <w:bCs/>
+                <w:sz w:val="20"/>
+                <w:szCs w:val="20"/>
+              </w:rPr>
+            </w:pPr>
+            <w:r>
+              <w:rPr>
+                <w:rFonts w:ascii="Palatino Linotype" w:hAnsi="Palatino Linotype"/>
+                <w:b/>
+                <w:bCs/>
+                <w:sz w:val="20"/>
+                <w:szCs w:val="20"/>
+              </w:rPr>
+              <w:lastRenderedPageBreak/>
+              <w:t xml:space="preserve">Guilty</w:t>
             </w:r>
           </w:p>
         </w:tc>
@@ -1959,27 +1915,8 @@
                 <w:sz w:val="20"/>
                 <w:szCs w:val="20"/>
               </w:rPr>
-              <w:t xml:space="preserve">Fines </w:t>
-            </w:r>
-            <w:r>
-              <w:rPr>
-                <w:rFonts w:ascii="Palatino Linotype" w:hAnsi="Palatino Linotype"/>
-                <w:b/>
-                <w:bCs/>
-                <w:sz w:val="20"/>
-                <w:szCs w:val="20"/>
-              </w:rPr>
-              <w:t>Suspend</w:t>
-            </w:r>
-            <w:r>
-              <w:rPr>
-                <w:rFonts w:ascii="Palatino Linotype" w:hAnsi="Palatino Linotype"/>
-                <w:b/>
-                <w:bCs/>
-                <w:sz w:val="20"/>
-                <w:szCs w:val="20"/>
-              </w:rPr>
-              <w:t>ed</w:t>
+              <w:lastRenderedPageBreak/>
+              <w:t>Fine Amount</w:t>
             </w:r>
           </w:p>
         </w:tc>
@@ -2027,7 +1964,7 @@
                 <w:sz w:val="20"/>
                 <w:szCs w:val="20"/>
               </w:rPr>
-              <w:t xml:space="preserve">0</w:t>
+              <w:t xml:space="preserve">50</w:t>
             </w:r>
           </w:p>
         </w:tc>
@@ -2175,6 +2112,357 @@
             </w:r>
           </w:p>
         </w:tc>
+        <w:tc>
+          <w:tcPr>
+            <w:tcW w:w="3289" w:type="dxa"/>
+          </w:tcPr>
+          <w:p>
+            <w:pPr>
+              <w:tabs>
+                <w:tab w:val="left" w:pos="-1080"/>
+                <w:tab w:val="left" w:pos="-720"/>
+                <w:tab w:val="left" w:pos="0"/>
+                <w:tab w:val="left" w:pos="720"/>
+                <w:tab w:val="left" w:pos="1440"/>
+                <w:tab w:val="left" w:pos="2160"/>
+                <w:tab w:val="left" w:pos="2880"/>
+                <w:tab w:val="left" w:pos="3600"/>
+                <w:tab w:val="left" w:pos="4320"/>
+                <w:tab w:val="left" w:pos="4680"/>
+              </w:tabs>
+              <w:rPr>
+                <w:rFonts w:ascii="Palatino Linotype" w:hAnsi="Palatino Linotype"/>
+                <w:b/>
+                <w:bCs/>
+                <w:sz w:val="20"/>
+                <w:szCs w:val="20"/>
+              </w:rPr>
+            </w:pPr>
+            <w:r>
+              <w:rPr>
+                <w:rFonts w:ascii="Palatino Linotype" w:hAnsi="Palatino Linotype"/>
+                <w:b/>
+                <w:bCs/>
+                <w:sz w:val="20"/>
+                <w:szCs w:val="20"/>
+              </w:rPr>
+              <w:t xml:space="preserve">$ </w:t>
+            </w:r>
+            <w:r>
+              <w:rPr>
+                <w:rFonts w:ascii="Palatino Linotype" w:hAnsi="Palatino Linotype"/>
+                <w:b/>
+                <w:bCs/>
+                <w:sz w:val="20"/>
+                <w:szCs w:val="20"/>
+              </w:rPr>
+              <w:t xml:space="preserve">0</w:t>
+            </w:r>
+          </w:p>
+        </w:tc>
+      </w:tr>
+      <w:tr>
+        <w:trPr>
+          <w:jc w:val="center"/>
+        </w:trPr>
+        <w:tc>
+          <w:tcPr>
+            <w:tcW w:w="1801" w:type="dxa"/>
+          </w:tcPr>
+          <w:p>
+            <w:pPr>
+              <w:tabs>
+                <w:tab w:val="left" w:pos="-1080"/>
+                <w:tab w:val="left" w:pos="-720"/>
+                <w:tab w:val="left" w:pos="0"/>
+                <w:tab w:val="left" w:pos="720"/>
+                <w:tab w:val="left" w:pos="1440"/>
+                <w:tab w:val="left" w:pos="2160"/>
+                <w:tab w:val="left" w:pos="2880"/>
+                <w:tab w:val="left" w:pos="3600"/>
+                <w:tab w:val="left" w:pos="4320"/>
+                <w:tab w:val="left" w:pos="4680"/>
+              </w:tabs>
+              <w:rPr>
+                <w:rFonts w:ascii="Palatino Linotype" w:hAnsi="Palatino Linotype"/>
+                <w:b/>
+                <w:bCs/>
+                <w:sz w:val="20"/>
+                <w:szCs w:val="20"/>
+              </w:rPr>
+            </w:pPr>
+            <w:r>
+              <w:rPr>
+                <w:rFonts w:ascii="Palatino Linotype" w:hAnsi="Palatino Linotype"/>
+                <w:b/>
+                <w:bCs/>
+                <w:sz w:val="20"/>
+                <w:szCs w:val="20"/>
+              </w:rPr>
+              <w:t xml:space="preserve">Fines </w:t>
+            </w:r>
+            <w:r>
+              <w:rPr>
+                <w:rFonts w:ascii="Palatino Linotype" w:hAnsi="Palatino Linotype"/>
+                <w:b/>
+                <w:bCs/>
+                <w:sz w:val="20"/>
+                <w:szCs w:val="20"/>
+              </w:rPr>
+              <w:t>Suspend</w:t>
+            </w:r>
+            <w:r>
+              <w:rPr>
+                <w:rFonts w:ascii="Palatino Linotype" w:hAnsi="Palatino Linotype"/>
+                <w:b/>
+                <w:bCs/>
+                <w:sz w:val="20"/>
+                <w:szCs w:val="20"/>
+              </w:rPr>
+              <w:t>ed</w:t>
+            </w:r>
+          </w:p>
+        </w:tc>
+        <w:tc>
+          <w:tcPr>
+            <w:tcW w:w="3289" w:type="dxa"/>
+          </w:tcPr>
+          <w:p>
+            <w:pPr>
+              <w:tabs>
+                <w:tab w:val="left" w:pos="-1080"/>
+                <w:tab w:val="left" w:pos="-720"/>
+                <w:tab w:val="left" w:pos="0"/>
+                <w:tab w:val="left" w:pos="720"/>
+                <w:tab w:val="left" w:pos="1440"/>
+                <w:tab w:val="left" w:pos="2160"/>
+                <w:tab w:val="left" w:pos="2880"/>
+                <w:tab w:val="left" w:pos="3600"/>
+                <w:tab w:val="left" w:pos="4320"/>
+                <w:tab w:val="left" w:pos="4680"/>
+              </w:tabs>
+              <w:rPr>
+                <w:rFonts w:ascii="Palatino Linotype" w:hAnsi="Palatino Linotype"/>
+                <w:b/>
+                <w:bCs/>
+                <w:sz w:val="20"/>
+                <w:szCs w:val="20"/>
+              </w:rPr>
+            </w:pPr>
+            <w:r>
+              <w:rPr>
+                <w:rFonts w:ascii="Palatino Linotype" w:hAnsi="Palatino Linotype"/>
+                <w:b/>
+                <w:bCs/>
+                <w:sz w:val="20"/>
+                <w:szCs w:val="20"/>
+              </w:rPr>
+              <w:t xml:space="preserve">$ </w:t>
+            </w:r>
+            <w:r>
+              <w:rPr>
+                <w:rFonts w:ascii="Palatino Linotype" w:hAnsi="Palatino Linotype"/>
+                <w:b/>
+                <w:bCs/>
+                <w:sz w:val="20"/>
+                <w:szCs w:val="20"/>
+              </w:rPr>
+              <w:t xml:space="preserve">25</w:t>
+            </w:r>
+          </w:p>
+        </w:tc>
+        <w:tc>
+          <w:tcPr>
+            <w:tcW w:w="3289" w:type="dxa"/>
+          </w:tcPr>
+          <w:p>
+            <w:pPr>
+              <w:tabs>
+                <w:tab w:val="left" w:pos="-1080"/>
+                <w:tab w:val="left" w:pos="-720"/>
+                <w:tab w:val="left" w:pos="0"/>
+                <w:tab w:val="left" w:pos="720"/>
+                <w:tab w:val="left" w:pos="1440"/>
+                <w:tab w:val="left" w:pos="2160"/>
+                <w:tab w:val="left" w:pos="2880"/>
+                <w:tab w:val="left" w:pos="3600"/>
+                <w:tab w:val="left" w:pos="4320"/>
+                <w:tab w:val="left" w:pos="4680"/>
+              </w:tabs>
+              <w:rPr>
+                <w:rFonts w:ascii="Palatino Linotype" w:hAnsi="Palatino Linotype"/>
+                <w:b/>
+                <w:bCs/>
+                <w:sz w:val="20"/>
+                <w:szCs w:val="20"/>
+              </w:rPr>
+            </w:pPr>
+            <w:r>
+              <w:rPr>
+                <w:rFonts w:ascii="Palatino Linotype" w:hAnsi="Palatino Linotype"/>
+                <w:b/>
+                <w:bCs/>
+                <w:sz w:val="20"/>
+                <w:szCs w:val="20"/>
+              </w:rPr>
+              <w:t xml:space="preserve">$ </w:t>
+            </w:r>
+            <w:r>
+              <w:rPr>
+                <w:rFonts w:ascii="Palatino Linotype" w:hAnsi="Palatino Linotype"/>
+                <w:b/>
+                <w:bCs/>
+                <w:sz w:val="20"/>
+                <w:szCs w:val="20"/>
+              </w:rPr>
+              <w:t xml:space="preserve">0</w:t>
+            </w:r>
+          </w:p>
+        </w:tc>
+        <w:tc>
+          <w:tcPr>
+            <w:tcW w:w="3289" w:type="dxa"/>
+          </w:tcPr>
+          <w:p>
+            <w:pPr>
+              <w:tabs>
+                <w:tab w:val="left" w:pos="-1080"/>
+                <w:tab w:val="left" w:pos="-720"/>
+                <w:tab w:val="left" w:pos="0"/>
+                <w:tab w:val="left" w:pos="720"/>
+                <w:tab w:val="left" w:pos="1440"/>
+                <w:tab w:val="left" w:pos="2160"/>
+                <w:tab w:val="left" w:pos="2880"/>
+                <w:tab w:val="left" w:pos="3600"/>
+                <w:tab w:val="left" w:pos="4320"/>
+                <w:tab w:val="left" w:pos="4680"/>
+              </w:tabs>
+              <w:rPr>
+                <w:rFonts w:ascii="Palatino Linotype" w:hAnsi="Palatino Linotype"/>
+                <w:b/>
+                <w:bCs/>
+                <w:sz w:val="20"/>
+                <w:szCs w:val="20"/>
+              </w:rPr>
+            </w:pPr>
+            <w:r>
+              <w:rPr>
+                <w:rFonts w:ascii="Palatino Linotype" w:hAnsi="Palatino Linotype"/>
+                <w:b/>
+                <w:bCs/>
+                <w:sz w:val="20"/>
+                <w:szCs w:val="20"/>
+              </w:rPr>
+              <w:t xml:space="preserve">$ </w:t>
+            </w:r>
+            <w:r>
+              <w:rPr>
+                <w:rFonts w:ascii="Palatino Linotype" w:hAnsi="Palatino Linotype"/>
+                <w:b/>
+                <w:bCs/>
+                <w:sz w:val="20"/>
+                <w:szCs w:val="20"/>
+              </w:rPr>
+              <w:t xml:space="preserve">0</w:t>
+            </w:r>
+          </w:p>
+        </w:tc>
+        <w:tc>
+          <w:tcPr>
+            <w:tcW w:w="3289" w:type="dxa"/>
+          </w:tcPr>
+          <w:p>
+            <w:pPr>
+              <w:tabs>
+                <w:tab w:val="left" w:pos="-1080"/>
+                <w:tab w:val="left" w:pos="-720"/>
+                <w:tab w:val="left" w:pos="0"/>
+                <w:tab w:val="left" w:pos="720"/>
+                <w:tab w:val="left" w:pos="1440"/>
+                <w:tab w:val="left" w:pos="2160"/>
+                <w:tab w:val="left" w:pos="2880"/>
+                <w:tab w:val="left" w:pos="3600"/>
+                <w:tab w:val="left" w:pos="4320"/>
+                <w:tab w:val="left" w:pos="4680"/>
+              </w:tabs>
+              <w:rPr>
+                <w:rFonts w:ascii="Palatino Linotype" w:hAnsi="Palatino Linotype"/>
+                <w:b/>
+                <w:bCs/>
+                <w:sz w:val="20"/>
+                <w:szCs w:val="20"/>
+              </w:rPr>
+            </w:pPr>
+            <w:r>
+              <w:rPr>
+                <w:rFonts w:ascii="Palatino Linotype" w:hAnsi="Palatino Linotype"/>
+                <w:b/>
+                <w:bCs/>
+                <w:sz w:val="20"/>
+                <w:szCs w:val="20"/>
+              </w:rPr>
+              <w:t xml:space="preserve">$ </w:t>
+            </w:r>
+            <w:r>
+              <w:rPr>
+                <w:rFonts w:ascii="Palatino Linotype" w:hAnsi="Palatino Linotype"/>
+                <w:b/>
+                <w:bCs/>
+                <w:sz w:val="20"/>
+                <w:szCs w:val="20"/>
+              </w:rPr>
+              <w:t xml:space="preserve">0</w:t>
+            </w:r>
+          </w:p>
+        </w:tc>
+        <w:tc>
+          <w:tcPr>
+            <w:tcW w:w="3289" w:type="dxa"/>
+          </w:tcPr>
+          <w:p>
+            <w:pPr>
+              <w:tabs>
+                <w:tab w:val="left" w:pos="-1080"/>
+                <w:tab w:val="left" w:pos="-720"/>
+                <w:tab w:val="left" w:pos="0"/>
+                <w:tab w:val="left" w:pos="720"/>
+                <w:tab w:val="left" w:pos="1440"/>
+                <w:tab w:val="left" w:pos="2160"/>
+                <w:tab w:val="left" w:pos="2880"/>
+                <w:tab w:val="left" w:pos="3600"/>
+                <w:tab w:val="left" w:pos="4320"/>
+                <w:tab w:val="left" w:pos="4680"/>
+              </w:tabs>
+              <w:rPr>
+                <w:rFonts w:ascii="Palatino Linotype" w:hAnsi="Palatino Linotype"/>
+                <w:b/>
+                <w:bCs/>
+                <w:sz w:val="20"/>
+                <w:szCs w:val="20"/>
+              </w:rPr>
+            </w:pPr>
+            <w:r>
+              <w:rPr>
+                <w:rFonts w:ascii="Palatino Linotype" w:hAnsi="Palatino Linotype"/>
+                <w:b/>
+                <w:bCs/>
+                <w:sz w:val="20"/>
+                <w:szCs w:val="20"/>
+              </w:rPr>
+              <w:t xml:space="preserve">$ </w:t>
+            </w:r>
+            <w:r>
+              <w:rPr>
+                <w:rFonts w:ascii="Palatino Linotype" w:hAnsi="Palatino Linotype"/>
+                <w:b/>
+                <w:bCs/>
+                <w:sz w:val="20"/>
+                <w:szCs w:val="20"/>
+              </w:rPr>
+              <w:t xml:space="preserve">0</w:t>
+            </w:r>
+          </w:p>
+        </w:tc>
       </w:tr>
     </w:tbl>
     <w:p>
@@ -2346,6 +2634,14 @@
         </w:rPr>
         <w:t xml:space="preserve"/>
       </w:r>
+      <w:r>
+        <w:rPr>
+          <w:rFonts w:ascii="Palatino Linotype" w:hAnsi="Palatino Linotype"/>
+          <w:sz w:val="20"/>
+          <w:szCs w:val="20"/>
+        </w:rPr>
+        <w:t xml:space="preserve"/>
+      </w:r>
     </w:p>
     <w:p>
       <w:pPr>
@@ -2365,79 +2661,33 @@
           <w:sz w:val="20"/>
           <w:szCs w:val="20"/>
         </w:rPr>
-        <w:t xml:space="preserve">Community Service.  </w:t>
-      </w:r>
-      <w:r>
-        <w:rPr>
-          <w:rFonts w:ascii="Palatino Linotype" w:hAnsi="Palatino Linotype"/>
-          <w:sz w:val="20"/>
-          <w:szCs w:val="20"/>
-        </w:rPr>
-        <w:t xml:space="preserve">Defendant </w:t>
-      </w:r>
-      <w:r>
-        <w:rPr>
-          <w:rFonts w:ascii="Palatino Linotype" w:hAnsi="Palatino Linotype"/>
-          <w:sz w:val="20"/>
-          <w:szCs w:val="20"/>
-        </w:rPr>
-        <w:t xml:space="preserve">shall </w:t>
-      </w:r>
-      <w:r>
-        <w:rPr>
-          <w:rFonts w:ascii="Palatino Linotype" w:hAnsi="Palatino Linotype"/>
-          <w:sz w:val="20"/>
-          <w:szCs w:val="20"/>
-        </w:rPr>
-        <w:t xml:space="preserve">complete </w:t>
-      </w:r>
-      <w:r>
-        <w:rPr>
-          <w:rFonts w:ascii="Palatino Linotype" w:hAnsi="Palatino Linotype"/>
-          <w:sz w:val="20"/>
-          <w:szCs w:val="20"/>
-        </w:rPr>
-        <w:t xml:space="preserve">30</w:t>
-      </w:r>
-      <w:r>
-        <w:rPr>
-          <w:rFonts w:ascii="Palatino Linotype" w:hAnsi="Palatino Linotype"/>
-          <w:sz w:val="20"/>
-          <w:szCs w:val="20"/>
-        </w:rPr>
-        <w:t xml:space="preserve"> hours of community service within </w:t>
-      </w:r>
-      <w:r>
-        <w:rPr>
-          <w:rFonts w:ascii="Palatino Linotype" w:hAnsi="Palatino Linotype"/>
-          <w:sz w:val="20"/>
-          <w:szCs w:val="20"/>
-        </w:rPr>
-        <w:t xml:space="preserve">0</w:t>
-      </w:r>
-      <w:r>
-        <w:rPr>
-          <w:rFonts w:ascii="Palatino Linotype" w:hAnsi="Palatino Linotype"/>
-          <w:sz w:val="20"/>
-          <w:szCs w:val="20"/>
-        </w:rPr>
-        <w:t xml:space="preserve"> days. Defendant shall show proof of completion of all completed hours to the Office of Community Control on or before </w:t>
-      </w:r>
-      <w:r>
-        <w:rPr>
-          <w:rFonts w:ascii="Palatino Linotype" w:hAnsi="Palatino Linotype"/>
-          <w:sz w:val="20"/>
-          <w:szCs w:val="20"/>
-        </w:rPr>
-        <w:t xml:space="preserve">December 20, 2021</w:t>
-      </w:r>
-      <w:r>
-        <w:rPr>
-          <w:rFonts w:ascii="Palatino Linotype" w:hAnsi="Palatino Linotype"/>
-          <w:sz w:val="20"/>
-          <w:szCs w:val="20"/>
-        </w:rPr>
-        <w:t xml:space="preserve">.  </w:t>
+        <w:t xml:space="preserve">Proof of Financial Responsibility.  </w:t>
+      </w:r>
+      <w:r>
+        <w:rPr>
+          <w:rFonts w:ascii="Palatino Linotype" w:hAnsi="Palatino Linotype"/>
+          <w:bCs/>
+          <w:sz w:val="20"/>
+          <w:szCs w:val="20"/>
+        </w:rPr>
+        <w:t xml:space="preserve"> </w:t>
+      </w:r>
+      <w:r>
+        <w:rPr>
+          <w:rFonts w:ascii="Palatino Linotype" w:hAnsi="Palatino Linotype"/>
+          <w:sz w:val="20"/>
+          <w:szCs w:val="20"/>
+        </w:rPr>
+        <w:t xml:space="preserve">The Defendant showed proof of financial responsibility at the time of the offense.</w:t>
+      </w:r>
+      <w:r>
+        <w:rPr>
+          <w:rFonts w:ascii="Palatino Linotype" w:hAnsi="Palatino Linotype"/>
+          <w:bCs/>
+          <w:sz w:val="20"/>
+          <w:szCs w:val="20"/>
+        </w:rPr>
+        <w:t xml:space="preserve"/>
       </w:r>
     </w:p>
     <w:p>
@@ -2457,222 +2707,6 @@
           <w:szCs w:val="20"/>
         </w:rPr>
         <w:t xml:space="preserve"/>
-      </w:r>
-      <w:r>
-        <w:rPr>
-          <w:rFonts w:ascii="Palatino Linotype" w:hAnsi="Palatino Linotype"/>
-          <w:sz w:val="20"/>
-          <w:szCs w:val="20"/>
-        </w:rPr>
-        <w:t xml:space="preserve"/>
-      </w:r>
-    </w:p>
-    <w:p>
-      <w:pPr>
-        <w:spacing w:line="276" w:lineRule="auto"/>
-        <w:jc w:val="both"/>
-        <w:rPr>
-          <w:rFonts w:ascii="Palatino Linotype" w:hAnsi="Palatino Linotype"/>
-          <w:sz w:val="20"/>
-          <w:szCs w:val="20"/>
-        </w:rPr>
-      </w:pPr>
-      <w:r>
-        <w:rPr>
-          <w:rFonts w:ascii="Palatino Linotype" w:hAnsi="Palatino Linotype"/>
-          <w:b/>
-          <w:bCs/>
-          <w:sz w:val="20"/>
-          <w:szCs w:val="20"/>
-        </w:rPr>
-        <w:t xml:space="preserve">Proof of Financial Responsibility.  </w:t>
-      </w:r>
-      <w:r>
-        <w:rPr>
-          <w:rFonts w:ascii="Palatino Linotype" w:hAnsi="Palatino Linotype"/>
-          <w:bCs/>
-          <w:sz w:val="20"/>
-          <w:szCs w:val="20"/>
-        </w:rPr>
-        <w:t xml:space="preserve"> </w:t>
-      </w:r>
-      <w:r>
-        <w:rPr>
-          <w:rFonts w:ascii="Palatino Linotype" w:hAnsi="Palatino Linotype"/>
-          <w:sz w:val="20"/>
-          <w:szCs w:val="20"/>
-        </w:rPr>
-        <w:t xml:space="preserve">The Defendant showed proof of financial responsibility at the time of the offense.</w:t>
-      </w:r>
-      <w:r>
-        <w:rPr>
-          <w:rFonts w:ascii="Palatino Linotype" w:hAnsi="Palatino Linotype"/>
-          <w:bCs/>
-          <w:sz w:val="20"/>
-          <w:szCs w:val="20"/>
-        </w:rPr>
-        <w:t xml:space="preserve"/>
-      </w:r>
-    </w:p>
-    <w:p>
-      <w:pPr>
-        <w:spacing w:line="276" w:lineRule="auto"/>
-        <w:jc w:val="both"/>
-        <w:rPr>
-          <w:rFonts w:ascii="Palatino Linotype" w:hAnsi="Palatino Linotype"/>
-          <w:sz w:val="20"/>
-          <w:szCs w:val="20"/>
-        </w:rPr>
-      </w:pPr>
-      <w:r>
-        <w:rPr>
-          <w:rFonts w:ascii="Palatino Linotype" w:hAnsi="Palatino Linotype"/>
-          <w:sz w:val="20"/>
-          <w:szCs w:val="20"/>
-        </w:rPr>
-        <w:t xml:space="preserve"/>
-      </w:r>
-      <w:r>
-        <w:rPr>
-          <w:rFonts w:ascii="Palatino Linotype" w:hAnsi="Palatino Linotype"/>
-          <w:sz w:val="20"/>
-          <w:szCs w:val="20"/>
-        </w:rPr>
-        <w:t xml:space="preserve"/>
-      </w:r>
-    </w:p>
-    <w:p>
-      <w:pPr>
-        <w:spacing w:line="276" w:lineRule="auto"/>
-        <w:jc w:val="both"/>
-        <w:rPr>
-          <w:rFonts w:ascii="Palatino Linotype" w:hAnsi="Palatino Linotype"/>
-          <w:sz w:val="20"/>
-          <w:szCs w:val="20"/>
-        </w:rPr>
-      </w:pPr>
-      <w:r>
-        <w:rPr>
-          <w:rFonts w:ascii="Palatino Linotype" w:hAnsi="Palatino Linotype"/>
-          <w:b/>
-          <w:sz w:val="20"/>
-          <w:szCs w:val="20"/>
-        </w:rPr>
-        <w:t xml:space="preserve">License Suspension.</w:t>
-      </w:r>
-      <w:r>
-        <w:rPr>
-          <w:rFonts w:ascii="Palatino Linotype" w:hAnsi="Palatino Linotype"/>
-          <w:b/>
-          <w:sz w:val="20"/>
-          <w:szCs w:val="20"/>
-        </w:rPr>
-        <w:t xml:space="preserve"> </w:t>
-      </w:r>
-      <w:r>
-        <w:rPr>
-          <w:rFonts w:ascii="Palatino Linotype" w:hAnsi="Palatino Linotype"/>
-          <w:b/>
-          <w:sz w:val="20"/>
-          <w:szCs w:val="20"/>
-        </w:rPr>
-        <w:t xml:space="preserve"> </w:t>
-      </w:r>
-      <w:r>
-        <w:rPr>
-          <w:rFonts w:ascii="Palatino Linotype" w:hAnsi="Palatino Linotype"/>
-          <w:sz w:val="20"/>
-          <w:szCs w:val="20"/>
-        </w:rPr>
-        <w:t xml:space="preserve">Defendant’s </w:t>
-      </w:r>
-      <w:r>
-        <w:rPr>
-          <w:rFonts w:ascii="Palatino Linotype" w:hAnsi="Palatino Linotype"/>
-          <w:sz w:val="20"/>
-          <w:szCs w:val="20"/>
-        </w:rPr>
-        <w:t xml:space="preserve">hunting</w:t>
-      </w:r>
-      <w:r>
-        <w:rPr>
-          <w:rFonts w:ascii="Palatino Linotype" w:hAnsi="Palatino Linotype"/>
-          <w:sz w:val="20"/>
-          <w:szCs w:val="20"/>
-        </w:rPr>
-        <w:t xml:space="preserve"> license is suspended from December 20, 2021 for a term of 6 months. </w:t>
-      </w:r>
-      <w:r>
-        <w:rPr>
-          <w:rFonts w:ascii="Palatino Linotype" w:hAnsi="Palatino Linotype"/>
-          <w:sz w:val="20"/>
-          <w:szCs w:val="20"/>
-        </w:rPr>
-        <w:t xml:space="preserve"/>
-      </w:r>
-    </w:p>
-    <w:p>
-      <w:pPr>
-        <w:spacing w:line="276" w:lineRule="auto"/>
-        <w:jc w:val="both"/>
-        <w:rPr>
-          <w:rFonts w:ascii="Palatino Linotype" w:hAnsi="Palatino Linotype"/>
-          <w:sz w:val="20"/>
-          <w:szCs w:val="20"/>
-        </w:rPr>
-      </w:pPr>
-      <w:r>
-        <w:rPr>
-          <w:rFonts w:ascii="Palatino Linotype" w:hAnsi="Palatino Linotype"/>
-          <w:sz w:val="20"/>
-          <w:szCs w:val="20"/>
-        </w:rPr>
-        <w:t xml:space="preserve"/>
-      </w:r>
-    </w:p>
-    <w:p>
-      <w:pPr>
-        <w:spacing w:line="276" w:lineRule="auto"/>
-        <w:jc w:val="both"/>
-        <w:rPr>
-          <w:rFonts w:ascii="Palatino Linotype" w:hAnsi="Palatino Linotype"/>
-          <w:sz w:val="20"/>
-          <w:szCs w:val="20"/>
-        </w:rPr>
-      </w:pPr>
-      <w:r>
-        <w:rPr>
-          <w:rFonts w:ascii="Palatino Linotype" w:hAnsi="Palatino Linotype"/>
-          <w:b/>
-          <w:sz w:val="20"/>
-          <w:szCs w:val="20"/>
-        </w:rPr>
-        <w:t xml:space="preserve">Other Conditions.</w:t>
-      </w:r>
-      <w:r>
-        <w:rPr>
-          <w:rFonts w:ascii="Palatino Linotype" w:hAnsi="Palatino Linotype"/>
-          <w:b/>
-          <w:sz w:val="20"/>
-          <w:szCs w:val="20"/>
-        </w:rPr>
-        <w:t xml:space="preserve"> </w:t>
-      </w:r>
-      <w:r>
-        <w:rPr>
-          <w:rFonts w:ascii="Palatino Linotype" w:hAnsi="Palatino Linotype"/>
-          <w:sz w:val="20"/>
-          <w:szCs w:val="20"/>
-        </w:rPr>
-        <w:t xml:space="preserve">This is a test!</w:t>
-      </w:r>
-      <w:r>
-        <w:rPr>
-          <w:rFonts w:ascii="Palatino Linotype" w:hAnsi="Palatino Linotype"/>
-          <w:sz w:val="20"/>
-          <w:szCs w:val="20"/>
-        </w:rPr>
-        <w:t xml:space="preserve">.</w:t>
       </w:r>
       <w:r>
         <w:rPr>

</xml_diff>

<commit_message>
Added file to use parametrize for tests
</commit_message>
<xml_diff>
--- a/tests/resources/Saved/21TRD09200_Traffic Judgment Entry.docx
+++ b/tests/resources/Saved/21TRD09200_Traffic Judgment Entry.docx
@@ -584,7 +584,7 @@
           <w:sz w:val="20"/>
           <w:szCs w:val="20"/>
         </w:rPr>
-        <w:t xml:space="preserve"> for arraignment on December 20, 2021. </w:t>
+        <w:t xml:space="preserve"> for arraignment on December 21, 2021. </w:t>
       </w:r>
       <w:r>
         <w:rPr>
@@ -1367,7 +1367,7 @@
                 <w:sz w:val="20"/>
                 <w:szCs w:val="20"/>
               </w:rPr>
-              <w:t xml:space="preserve">Guilty</w:t>
+              <w:t xml:space="preserve">No Contest</w:t>
             </w:r>
           </w:p>
         </w:tc>
@@ -1405,7 +1405,7 @@
                 <w:sz w:val="20"/>
                 <w:szCs w:val="20"/>
               </w:rPr>
-              <w:t xml:space="preserve">Guilty</w:t>
+              <w:t xml:space="preserve">No Contest</w:t>
             </w:r>
           </w:p>
         </w:tc>
@@ -1443,7 +1443,7 @@
                 <w:sz w:val="20"/>
                 <w:szCs w:val="20"/>
               </w:rPr>
-              <w:t xml:space="preserve">Guilty</w:t>
+              <w:t xml:space="preserve">No Contest</w:t>
             </w:r>
           </w:p>
         </w:tc>
@@ -1481,7 +1481,7 @@
                 <w:sz w:val="20"/>
                 <w:szCs w:val="20"/>
               </w:rPr>
-              <w:t xml:space="preserve">Guilty</w:t>
+              <w:t xml:space="preserve">No Contest</w:t>
             </w:r>
           </w:p>
         </w:tc>
@@ -2309,7 +2309,7 @@
           <w:sz w:val="20"/>
           <w:szCs w:val="20"/>
         </w:rPr>
-        <w:t xml:space="preserve">December 20, 2021</w:t>
+        <w:t xml:space="preserve">December 21, 2021</w:t>
       </w:r>
       <w:r>
         <w:rPr>
@@ -2346,6 +2346,14 @@
         </w:rPr>
         <w:t xml:space="preserve"/>
       </w:r>
+      <w:r>
+        <w:rPr>
+          <w:rFonts w:ascii="Palatino Linotype" w:hAnsi="Palatino Linotype"/>
+          <w:sz w:val="20"/>
+          <w:szCs w:val="20"/>
+        </w:rPr>
+        <w:t xml:space="preserve"/>
+      </w:r>
     </w:p>
     <w:p>
       <w:pPr>
@@ -2365,79 +2373,33 @@
           <w:sz w:val="20"/>
           <w:szCs w:val="20"/>
         </w:rPr>
-        <w:t xml:space="preserve">Community Service.  </w:t>
-      </w:r>
-      <w:r>
-        <w:rPr>
-          <w:rFonts w:ascii="Palatino Linotype" w:hAnsi="Palatino Linotype"/>
-          <w:sz w:val="20"/>
-          <w:szCs w:val="20"/>
-        </w:rPr>
-        <w:t xml:space="preserve">Defendant </w:t>
-      </w:r>
-      <w:r>
-        <w:rPr>
-          <w:rFonts w:ascii="Palatino Linotype" w:hAnsi="Palatino Linotype"/>
-          <w:sz w:val="20"/>
-          <w:szCs w:val="20"/>
-        </w:rPr>
-        <w:t xml:space="preserve">shall </w:t>
-      </w:r>
-      <w:r>
-        <w:rPr>
-          <w:rFonts w:ascii="Palatino Linotype" w:hAnsi="Palatino Linotype"/>
-          <w:sz w:val="20"/>
-          <w:szCs w:val="20"/>
-        </w:rPr>
-        <w:t xml:space="preserve">complete </w:t>
-      </w:r>
-      <w:r>
-        <w:rPr>
-          <w:rFonts w:ascii="Palatino Linotype" w:hAnsi="Palatino Linotype"/>
-          <w:sz w:val="20"/>
-          <w:szCs w:val="20"/>
-        </w:rPr>
-        <w:t xml:space="preserve">30</w:t>
-      </w:r>
-      <w:r>
-        <w:rPr>
-          <w:rFonts w:ascii="Palatino Linotype" w:hAnsi="Palatino Linotype"/>
-          <w:sz w:val="20"/>
-          <w:szCs w:val="20"/>
-        </w:rPr>
-        <w:t xml:space="preserve"> hours of community service within </w:t>
-      </w:r>
-      <w:r>
-        <w:rPr>
-          <w:rFonts w:ascii="Palatino Linotype" w:hAnsi="Palatino Linotype"/>
-          <w:sz w:val="20"/>
-          <w:szCs w:val="20"/>
-        </w:rPr>
-        <w:t xml:space="preserve">0</w:t>
-      </w:r>
-      <w:r>
-        <w:rPr>
-          <w:rFonts w:ascii="Palatino Linotype" w:hAnsi="Palatino Linotype"/>
-          <w:sz w:val="20"/>
-          <w:szCs w:val="20"/>
-        </w:rPr>
-        <w:t xml:space="preserve"> days. Defendant shall show proof of completion of all completed hours to the Office of Community Control on or before </w:t>
-      </w:r>
-      <w:r>
-        <w:rPr>
-          <w:rFonts w:ascii="Palatino Linotype" w:hAnsi="Palatino Linotype"/>
-          <w:sz w:val="20"/>
-          <w:szCs w:val="20"/>
-        </w:rPr>
-        <w:t xml:space="preserve">December 20, 2021</w:t>
-      </w:r>
-      <w:r>
-        <w:rPr>
-          <w:rFonts w:ascii="Palatino Linotype" w:hAnsi="Palatino Linotype"/>
-          <w:sz w:val="20"/>
-          <w:szCs w:val="20"/>
-        </w:rPr>
-        <w:t xml:space="preserve">.  </w:t>
+        <w:t xml:space="preserve">Proof of Financial Responsibility.  </w:t>
+      </w:r>
+      <w:r>
+        <w:rPr>
+          <w:rFonts w:ascii="Palatino Linotype" w:hAnsi="Palatino Linotype"/>
+          <w:bCs/>
+          <w:sz w:val="20"/>
+          <w:szCs w:val="20"/>
+        </w:rPr>
+        <w:t xml:space="preserve"> </w:t>
+      </w:r>
+      <w:r>
+        <w:rPr>
+          <w:rFonts w:ascii="Palatino Linotype" w:hAnsi="Palatino Linotype"/>
+          <w:sz w:val="20"/>
+          <w:szCs w:val="20"/>
+        </w:rPr>
+        <w:t xml:space="preserve">The Defendant showed proof of financial responsibility at the time of the offense.</w:t>
+      </w:r>
+      <w:r>
+        <w:rPr>
+          <w:rFonts w:ascii="Palatino Linotype" w:hAnsi="Palatino Linotype"/>
+          <w:bCs/>
+          <w:sz w:val="20"/>
+          <w:szCs w:val="20"/>
+        </w:rPr>
+        <w:t xml:space="preserve"/>
       </w:r>
     </w:p>
     <w:p>
@@ -2457,222 +2419,6 @@
           <w:szCs w:val="20"/>
         </w:rPr>
         <w:t xml:space="preserve"/>
-      </w:r>
-      <w:r>
-        <w:rPr>
-          <w:rFonts w:ascii="Palatino Linotype" w:hAnsi="Palatino Linotype"/>
-          <w:sz w:val="20"/>
-          <w:szCs w:val="20"/>
-        </w:rPr>
-        <w:t xml:space="preserve"/>
-      </w:r>
-    </w:p>
-    <w:p>
-      <w:pPr>
-        <w:spacing w:line="276" w:lineRule="auto"/>
-        <w:jc w:val="both"/>
-        <w:rPr>
-          <w:rFonts w:ascii="Palatino Linotype" w:hAnsi="Palatino Linotype"/>
-          <w:sz w:val="20"/>
-          <w:szCs w:val="20"/>
-        </w:rPr>
-      </w:pPr>
-      <w:r>
-        <w:rPr>
-          <w:rFonts w:ascii="Palatino Linotype" w:hAnsi="Palatino Linotype"/>
-          <w:b/>
-          <w:bCs/>
-          <w:sz w:val="20"/>
-          <w:szCs w:val="20"/>
-        </w:rPr>
-        <w:t xml:space="preserve">Proof of Financial Responsibility.  </w:t>
-      </w:r>
-      <w:r>
-        <w:rPr>
-          <w:rFonts w:ascii="Palatino Linotype" w:hAnsi="Palatino Linotype"/>
-          <w:bCs/>
-          <w:sz w:val="20"/>
-          <w:szCs w:val="20"/>
-        </w:rPr>
-        <w:t xml:space="preserve"> </w:t>
-      </w:r>
-      <w:r>
-        <w:rPr>
-          <w:rFonts w:ascii="Palatino Linotype" w:hAnsi="Palatino Linotype"/>
-          <w:sz w:val="20"/>
-          <w:szCs w:val="20"/>
-        </w:rPr>
-        <w:t xml:space="preserve">The Defendant showed proof of financial responsibility at the time of the offense.</w:t>
-      </w:r>
-      <w:r>
-        <w:rPr>
-          <w:rFonts w:ascii="Palatino Linotype" w:hAnsi="Palatino Linotype"/>
-          <w:bCs/>
-          <w:sz w:val="20"/>
-          <w:szCs w:val="20"/>
-        </w:rPr>
-        <w:t xml:space="preserve"/>
-      </w:r>
-    </w:p>
-    <w:p>
-      <w:pPr>
-        <w:spacing w:line="276" w:lineRule="auto"/>
-        <w:jc w:val="both"/>
-        <w:rPr>
-          <w:rFonts w:ascii="Palatino Linotype" w:hAnsi="Palatino Linotype"/>
-          <w:sz w:val="20"/>
-          <w:szCs w:val="20"/>
-        </w:rPr>
-      </w:pPr>
-      <w:r>
-        <w:rPr>
-          <w:rFonts w:ascii="Palatino Linotype" w:hAnsi="Palatino Linotype"/>
-          <w:sz w:val="20"/>
-          <w:szCs w:val="20"/>
-        </w:rPr>
-        <w:t xml:space="preserve"/>
-      </w:r>
-      <w:r>
-        <w:rPr>
-          <w:rFonts w:ascii="Palatino Linotype" w:hAnsi="Palatino Linotype"/>
-          <w:sz w:val="20"/>
-          <w:szCs w:val="20"/>
-        </w:rPr>
-        <w:t xml:space="preserve"/>
-      </w:r>
-    </w:p>
-    <w:p>
-      <w:pPr>
-        <w:spacing w:line="276" w:lineRule="auto"/>
-        <w:jc w:val="both"/>
-        <w:rPr>
-          <w:rFonts w:ascii="Palatino Linotype" w:hAnsi="Palatino Linotype"/>
-          <w:sz w:val="20"/>
-          <w:szCs w:val="20"/>
-        </w:rPr>
-      </w:pPr>
-      <w:r>
-        <w:rPr>
-          <w:rFonts w:ascii="Palatino Linotype" w:hAnsi="Palatino Linotype"/>
-          <w:b/>
-          <w:sz w:val="20"/>
-          <w:szCs w:val="20"/>
-        </w:rPr>
-        <w:t xml:space="preserve">License Suspension.</w:t>
-      </w:r>
-      <w:r>
-        <w:rPr>
-          <w:rFonts w:ascii="Palatino Linotype" w:hAnsi="Palatino Linotype"/>
-          <w:b/>
-          <w:sz w:val="20"/>
-          <w:szCs w:val="20"/>
-        </w:rPr>
-        <w:t xml:space="preserve"> </w:t>
-      </w:r>
-      <w:r>
-        <w:rPr>
-          <w:rFonts w:ascii="Palatino Linotype" w:hAnsi="Palatino Linotype"/>
-          <w:b/>
-          <w:sz w:val="20"/>
-          <w:szCs w:val="20"/>
-        </w:rPr>
-        <w:t xml:space="preserve"> </w:t>
-      </w:r>
-      <w:r>
-        <w:rPr>
-          <w:rFonts w:ascii="Palatino Linotype" w:hAnsi="Palatino Linotype"/>
-          <w:sz w:val="20"/>
-          <w:szCs w:val="20"/>
-        </w:rPr>
-        <w:t xml:space="preserve">Defendant’s </w:t>
-      </w:r>
-      <w:r>
-        <w:rPr>
-          <w:rFonts w:ascii="Palatino Linotype" w:hAnsi="Palatino Linotype"/>
-          <w:sz w:val="20"/>
-          <w:szCs w:val="20"/>
-        </w:rPr>
-        <w:t xml:space="preserve">hunting</w:t>
-      </w:r>
-      <w:r>
-        <w:rPr>
-          <w:rFonts w:ascii="Palatino Linotype" w:hAnsi="Palatino Linotype"/>
-          <w:sz w:val="20"/>
-          <w:szCs w:val="20"/>
-        </w:rPr>
-        <w:t xml:space="preserve"> license is suspended from December 20, 2021 for a term of 6 months. </w:t>
-      </w:r>
-      <w:r>
-        <w:rPr>
-          <w:rFonts w:ascii="Palatino Linotype" w:hAnsi="Palatino Linotype"/>
-          <w:sz w:val="20"/>
-          <w:szCs w:val="20"/>
-        </w:rPr>
-        <w:t xml:space="preserve"/>
-      </w:r>
-    </w:p>
-    <w:p>
-      <w:pPr>
-        <w:spacing w:line="276" w:lineRule="auto"/>
-        <w:jc w:val="both"/>
-        <w:rPr>
-          <w:rFonts w:ascii="Palatino Linotype" w:hAnsi="Palatino Linotype"/>
-          <w:sz w:val="20"/>
-          <w:szCs w:val="20"/>
-        </w:rPr>
-      </w:pPr>
-      <w:r>
-        <w:rPr>
-          <w:rFonts w:ascii="Palatino Linotype" w:hAnsi="Palatino Linotype"/>
-          <w:sz w:val="20"/>
-          <w:szCs w:val="20"/>
-        </w:rPr>
-        <w:t xml:space="preserve"/>
-      </w:r>
-    </w:p>
-    <w:p>
-      <w:pPr>
-        <w:spacing w:line="276" w:lineRule="auto"/>
-        <w:jc w:val="both"/>
-        <w:rPr>
-          <w:rFonts w:ascii="Palatino Linotype" w:hAnsi="Palatino Linotype"/>
-          <w:sz w:val="20"/>
-          <w:szCs w:val="20"/>
-        </w:rPr>
-      </w:pPr>
-      <w:r>
-        <w:rPr>
-          <w:rFonts w:ascii="Palatino Linotype" w:hAnsi="Palatino Linotype"/>
-          <w:b/>
-          <w:sz w:val="20"/>
-          <w:szCs w:val="20"/>
-        </w:rPr>
-        <w:t xml:space="preserve">Other Conditions.</w:t>
-      </w:r>
-      <w:r>
-        <w:rPr>
-          <w:rFonts w:ascii="Palatino Linotype" w:hAnsi="Palatino Linotype"/>
-          <w:b/>
-          <w:sz w:val="20"/>
-          <w:szCs w:val="20"/>
-        </w:rPr>
-        <w:t xml:space="preserve"> </w:t>
-      </w:r>
-      <w:r>
-        <w:rPr>
-          <w:rFonts w:ascii="Palatino Linotype" w:hAnsi="Palatino Linotype"/>
-          <w:sz w:val="20"/>
-          <w:szCs w:val="20"/>
-        </w:rPr>
-        <w:t xml:space="preserve">This is a test!</w:t>
-      </w:r>
-      <w:r>
-        <w:rPr>
-          <w:rFonts w:ascii="Palatino Linotype" w:hAnsi="Palatino Linotype"/>
-          <w:sz w:val="20"/>
-          <w:szCs w:val="20"/>
-        </w:rPr>
-        <w:t xml:space="preserve">.</w:t>
       </w:r>
       <w:r>
         <w:rPr>

</xml_diff>

<commit_message>
Cleaned up file structure.
</commit_message>
<xml_diff>
--- a/tests/resources/Saved/21TRD09200_Traffic Judgment Entry.docx
+++ b/tests/resources/Saved/21TRD09200_Traffic Judgment Entry.docx
@@ -584,7 +584,7 @@
           <w:sz w:val="20"/>
           <w:szCs w:val="20"/>
         </w:rPr>
-        <w:t xml:space="preserve"> for arraignment on December 22, 2021. </w:t>
+        <w:t xml:space="preserve"> for arraignment on December 23, 2021. </w:t>
       </w:r>
       <w:r>
         <w:rPr>
@@ -1367,7 +1367,7 @@
                 <w:sz w:val="20"/>
                 <w:szCs w:val="20"/>
               </w:rPr>
-              <w:t xml:space="preserve">Guilty</w:t>
+              <w:t xml:space="preserve">No Contest</w:t>
             </w:r>
           </w:p>
         </w:tc>
@@ -1405,7 +1405,7 @@
                 <w:sz w:val="20"/>
                 <w:szCs w:val="20"/>
               </w:rPr>
-              <w:t xml:space="preserve">Guilty</w:t>
+              <w:t xml:space="preserve">No Contest</w:t>
             </w:r>
           </w:p>
         </w:tc>
@@ -1443,7 +1443,7 @@
                 <w:sz w:val="20"/>
                 <w:szCs w:val="20"/>
               </w:rPr>
-              <w:t xml:space="preserve">Guilty</w:t>
+              <w:t xml:space="preserve">No Contest</w:t>
             </w:r>
           </w:p>
         </w:tc>
@@ -1481,7 +1481,7 @@
                 <w:sz w:val="20"/>
                 <w:szCs w:val="20"/>
               </w:rPr>
-              <w:t xml:space="preserve">Guilty</w:t>
+              <w:t xml:space="preserve">No Contest</w:t>
             </w:r>
           </w:p>
         </w:tc>
@@ -2309,7 +2309,7 @@
           <w:sz w:val="20"/>
           <w:szCs w:val="20"/>
         </w:rPr>
-        <w:t xml:space="preserve">December 22, 2021</w:t>
+        <w:t xml:space="preserve">December 23, 2021</w:t>
       </w:r>
       <w:r>
         <w:rPr>

</xml_diff>

<commit_message>
Fixed NJP dialog tests.
</commit_message>
<xml_diff>
--- a/tests/resources/Saved/21TRD09200_Traffic Judgment Entry.docx
+++ b/tests/resources/Saved/21TRD09200_Traffic Judgment Entry.docx
@@ -464,6 +464,7 @@
         <w:jc w:val="center"/>
         <w:rPr>
           <w:rFonts w:ascii="Palatino Linotype" w:hAnsi="Palatino Linotype"/>
+          <w:bCs/>
           <w:sz w:val="20"/>
           <w:szCs w:val="20"/>
         </w:rPr>
@@ -477,7 +478,40 @@
           <w:szCs w:val="20"/>
           <w:u w:val="single"/>
         </w:rPr>
-        <w:t>FINAL JUDGMENT ENTRY</w:t>
+        <w:t>MAGISTRATE</w:t>
+      </w:r>
+      <w:r>
+        <w:rPr>
+          <w:rFonts w:ascii="Palatino Linotype" w:hAnsi="Palatino Linotype"/>
+          <w:b/>
+          <w:bCs/>
+          <w:sz w:val="20"/>
+          <w:szCs w:val="20"/>
+          <w:u w:val="single"/>
+        </w:rPr>
+        <w:t>’S</w:t>
+      </w:r>
+      <w:r>
+        <w:rPr>
+          <w:rFonts w:ascii="Palatino Linotype" w:hAnsi="Palatino Linotype"/>
+          <w:b/>
+          <w:bCs/>
+          <w:sz w:val="20"/>
+          <w:szCs w:val="20"/>
+          <w:u w:val="single"/>
+        </w:rPr>
+        <w:t xml:space="preserve"> </w:t>
+      </w:r>
+      <w:r>
+        <w:rPr>
+          <w:rFonts w:ascii="Palatino Linotype" w:hAnsi="Palatino Linotype"/>
+          <w:b/>
+          <w:bCs/>
+          <w:sz w:val="20"/>
+          <w:szCs w:val="20"/>
+          <w:u w:val="single"/>
+        </w:rPr>
+        <w:t xml:space="preserve">DECISION</w:t>
       </w:r>
     </w:p>
     <w:p>
@@ -678,11 +712,12 @@
         <w:tblLook w:val="04A0" w:firstRow="1" w:lastRow="0" w:firstColumn="1" w:lastColumn="0" w:noHBand="0" w:noVBand="1"/>
       </w:tblPr>
       <w:tblGrid>
-        <w:gridCol w:w="1440"/>
-        <w:gridCol w:w="1247"/>
-        <w:gridCol w:w="2631"/>
-        <w:gridCol w:w="1305"/>
-        <w:gridCol w:w="1656"/>
+        <w:gridCol w:w="1200"/>
+        <w:gridCol w:w="1039"/>
+        <w:gridCol w:w="2192"/>
+        <w:gridCol w:w="1088"/>
+        <w:gridCol w:w="1380"/>
+        <w:gridCol w:w="1380"/>
       </w:tblGrid>
       <w:tr>
         <w:trPr>
@@ -875,6 +910,44 @@
                 <w:szCs w:val="20"/>
               </w:rPr>
               <w:t xml:space="preserve">FAILURE TO FILE REGISTRATION</w:t>
+            </w:r>
+          </w:p>
+        </w:tc>
+        <w:tc>
+          <w:tcPr>
+            <w:tcW w:w="3289" w:type="dxa"/>
+          </w:tcPr>
+          <w:p>
+            <w:pPr>
+              <w:tabs>
+                <w:tab w:val="left" w:pos="-1080"/>
+                <w:tab w:val="left" w:pos="-720"/>
+                <w:tab w:val="left" w:pos="0"/>
+                <w:tab w:val="left" w:pos="720"/>
+                <w:tab w:val="left" w:pos="1440"/>
+                <w:tab w:val="left" w:pos="2160"/>
+                <w:tab w:val="left" w:pos="2880"/>
+                <w:tab w:val="left" w:pos="3600"/>
+                <w:tab w:val="left" w:pos="4320"/>
+                <w:tab w:val="left" w:pos="4680"/>
+              </w:tabs>
+              <w:rPr>
+                <w:rFonts w:ascii="Palatino Linotype" w:hAnsi="Palatino Linotype"/>
+                <w:b/>
+                <w:bCs/>
+                <w:sz w:val="20"/>
+                <w:szCs w:val="20"/>
+              </w:rPr>
+            </w:pPr>
+            <w:r>
+              <w:rPr>
+                <w:rFonts w:ascii="Palatino Linotype" w:hAnsi="Palatino Linotype"/>
+                <w:b/>
+                <w:bCs/>
+                <w:sz w:val="20"/>
+                <w:szCs w:val="20"/>
+              </w:rPr>
+              <w:t xml:space="preserve">Speeding &gt; 25 mph</w:t>
             </w:r>
           </w:p>
         </w:tc>
@@ -1073,49 +1146,6 @@
             </w:r>
           </w:p>
         </w:tc>
-      </w:tr>
-      <w:tr>
-        <w:trPr>
-          <w:jc w:val="center"/>
-        </w:trPr>
-        <w:tc>
-          <w:tcPr>
-            <w:tcW w:w="1801" w:type="dxa"/>
-          </w:tcPr>
-          <w:p>
-            <w:pPr>
-              <w:tabs>
-                <w:tab w:val="left" w:pos="-1080"/>
-                <w:tab w:val="left" w:pos="-720"/>
-                <w:tab w:val="left" w:pos="0"/>
-                <w:tab w:val="left" w:pos="720"/>
-                <w:tab w:val="left" w:pos="1440"/>
-                <w:tab w:val="left" w:pos="2160"/>
-                <w:tab w:val="left" w:pos="2880"/>
-                <w:tab w:val="left" w:pos="3600"/>
-                <w:tab w:val="left" w:pos="4320"/>
-                <w:tab w:val="left" w:pos="4680"/>
-              </w:tabs>
-              <w:rPr>
-                <w:rFonts w:ascii="Palatino Linotype" w:hAnsi="Palatino Linotype"/>
-                <w:b/>
-                <w:bCs/>
-                <w:sz w:val="20"/>
-                <w:szCs w:val="20"/>
-              </w:rPr>
-            </w:pPr>
-            <w:r>
-              <w:rPr>
-                <w:rFonts w:ascii="Palatino Linotype" w:hAnsi="Palatino Linotype"/>
-                <w:b/>
-                <w:bCs/>
-                <w:sz w:val="20"/>
-                <w:szCs w:val="20"/>
-              </w:rPr>
-              <w:t>Degree</w:t>
-            </w:r>
-          </w:p>
-        </w:tc>
         <w:tc>
           <w:tcPr>
             <w:tcW w:w="3289" w:type="dxa"/>
@@ -1150,121 +1180,7 @@
                 <w:sz w:val="20"/>
                 <w:szCs w:val="20"/>
               </w:rPr>
-              <w:t xml:space="preserve">UCM</w:t>
-            </w:r>
-          </w:p>
-        </w:tc>
-        <w:tc>
-          <w:tcPr>
-            <w:tcW w:w="3289" w:type="dxa"/>
-          </w:tcPr>
-          <w:p>
-            <w:pPr>
-              <w:tabs>
-                <w:tab w:val="left" w:pos="-1080"/>
-                <w:tab w:val="left" w:pos="-720"/>
-                <w:tab w:val="left" w:pos="0"/>
-                <w:tab w:val="left" w:pos="720"/>
-                <w:tab w:val="left" w:pos="1440"/>
-                <w:tab w:val="left" w:pos="2160"/>
-                <w:tab w:val="left" w:pos="2880"/>
-                <w:tab w:val="left" w:pos="3600"/>
-                <w:tab w:val="left" w:pos="4320"/>
-                <w:tab w:val="left" w:pos="4680"/>
-              </w:tabs>
-              <w:rPr>
-                <w:rFonts w:ascii="Palatino Linotype" w:hAnsi="Palatino Linotype"/>
-                <w:b/>
-                <w:bCs/>
-                <w:sz w:val="20"/>
-                <w:szCs w:val="20"/>
-              </w:rPr>
-            </w:pPr>
-            <w:r>
-              <w:rPr>
-                <w:rFonts w:ascii="Palatino Linotype" w:hAnsi="Palatino Linotype"/>
-                <w:b/>
-                <w:bCs/>
-                <w:sz w:val="20"/>
-                <w:szCs w:val="20"/>
-              </w:rPr>
-              <w:t xml:space="preserve">UCM</w:t>
-            </w:r>
-          </w:p>
-        </w:tc>
-        <w:tc>
-          <w:tcPr>
-            <w:tcW w:w="3289" w:type="dxa"/>
-          </w:tcPr>
-          <w:p>
-            <w:pPr>
-              <w:tabs>
-                <w:tab w:val="left" w:pos="-1080"/>
-                <w:tab w:val="left" w:pos="-720"/>
-                <w:tab w:val="left" w:pos="0"/>
-                <w:tab w:val="left" w:pos="720"/>
-                <w:tab w:val="left" w:pos="1440"/>
-                <w:tab w:val="left" w:pos="2160"/>
-                <w:tab w:val="left" w:pos="2880"/>
-                <w:tab w:val="left" w:pos="3600"/>
-                <w:tab w:val="left" w:pos="4320"/>
-                <w:tab w:val="left" w:pos="4680"/>
-              </w:tabs>
-              <w:rPr>
-                <w:rFonts w:ascii="Palatino Linotype" w:hAnsi="Palatino Linotype"/>
-                <w:b/>
-                <w:bCs/>
-                <w:sz w:val="20"/>
-                <w:szCs w:val="20"/>
-              </w:rPr>
-            </w:pPr>
-            <w:r>
-              <w:rPr>
-                <w:rFonts w:ascii="Palatino Linotype" w:hAnsi="Palatino Linotype"/>
-                <w:b/>
-                <w:bCs/>
-                <w:sz w:val="20"/>
-                <w:szCs w:val="20"/>
-              </w:rPr>
-              <w:t xml:space="preserve">UCM</w:t>
-            </w:r>
-          </w:p>
-        </w:tc>
-        <w:tc>
-          <w:tcPr>
-            <w:tcW w:w="3289" w:type="dxa"/>
-          </w:tcPr>
-          <w:p>
-            <w:pPr>
-              <w:tabs>
-                <w:tab w:val="left" w:pos="-1080"/>
-                <w:tab w:val="left" w:pos="-720"/>
-                <w:tab w:val="left" w:pos="0"/>
-                <w:tab w:val="left" w:pos="720"/>
-                <w:tab w:val="left" w:pos="1440"/>
-                <w:tab w:val="left" w:pos="2160"/>
-                <w:tab w:val="left" w:pos="2880"/>
-                <w:tab w:val="left" w:pos="3600"/>
-                <w:tab w:val="left" w:pos="4320"/>
-                <w:tab w:val="left" w:pos="4680"/>
-              </w:tabs>
-              <w:rPr>
-                <w:rFonts w:ascii="Palatino Linotype" w:hAnsi="Palatino Linotype"/>
-                <w:b/>
-                <w:bCs/>
-                <w:sz w:val="20"/>
-                <w:szCs w:val="20"/>
-              </w:rPr>
-            </w:pPr>
-            <w:r>
-              <w:rPr>
-                <w:rFonts w:ascii="Palatino Linotype" w:hAnsi="Palatino Linotype"/>
-                <w:b/>
-                <w:bCs/>
-                <w:sz w:val="20"/>
-                <w:szCs w:val="20"/>
-              </w:rPr>
-              <w:t xml:space="preserve">MM</w:t>
+              <w:t xml:space="preserve">4511.21(B)(2)</w:t>
             </w:r>
           </w:p>
         </w:tc>
@@ -1307,7 +1223,7 @@
                 <w:sz w:val="20"/>
                 <w:szCs w:val="20"/>
               </w:rPr>
-              <w:t>Plea</w:t>
+              <w:t>Degree</w:t>
             </w:r>
           </w:p>
         </w:tc>
@@ -1345,7 +1261,7 @@
                 <w:sz w:val="20"/>
                 <w:szCs w:val="20"/>
               </w:rPr>
-              <w:t xml:space="preserve">Guilty</w:t>
+              <w:t xml:space="preserve">UCM</w:t>
             </w:r>
           </w:p>
         </w:tc>
@@ -1383,7 +1299,7 @@
                 <w:sz w:val="20"/>
                 <w:szCs w:val="20"/>
               </w:rPr>
-              <w:t xml:space="preserve">Guilty</w:t>
+              <w:t xml:space="preserve">UCM</w:t>
             </w:r>
           </w:p>
         </w:tc>
@@ -1421,7 +1337,7 @@
                 <w:sz w:val="20"/>
                 <w:szCs w:val="20"/>
               </w:rPr>
-              <w:t xml:space="preserve">Guilty</w:t>
+              <w:t xml:space="preserve">UCM</w:t>
             </w:r>
           </w:p>
         </w:tc>
@@ -1459,7 +1375,45 @@
                 <w:sz w:val="20"/>
                 <w:szCs w:val="20"/>
               </w:rPr>
-              <w:t xml:space="preserve">Guilty</w:t>
+              <w:t xml:space="preserve">MM</w:t>
+            </w:r>
+          </w:p>
+        </w:tc>
+        <w:tc>
+          <w:tcPr>
+            <w:tcW w:w="3289" w:type="dxa"/>
+          </w:tcPr>
+          <w:p>
+            <w:pPr>
+              <w:tabs>
+                <w:tab w:val="left" w:pos="-1080"/>
+                <w:tab w:val="left" w:pos="-720"/>
+                <w:tab w:val="left" w:pos="0"/>
+                <w:tab w:val="left" w:pos="720"/>
+                <w:tab w:val="left" w:pos="1440"/>
+                <w:tab w:val="left" w:pos="2160"/>
+                <w:tab w:val="left" w:pos="2880"/>
+                <w:tab w:val="left" w:pos="3600"/>
+                <w:tab w:val="left" w:pos="4320"/>
+                <w:tab w:val="left" w:pos="4680"/>
+              </w:tabs>
+              <w:rPr>
+                <w:rFonts w:ascii="Palatino Linotype" w:hAnsi="Palatino Linotype"/>
+                <w:b/>
+                <w:bCs/>
+                <w:sz w:val="20"/>
+                <w:szCs w:val="20"/>
+              </w:rPr>
+            </w:pPr>
+            <w:r>
+              <w:rPr>
+                <w:rFonts w:ascii="Palatino Linotype" w:hAnsi="Palatino Linotype"/>
+                <w:b/>
+                <w:bCs/>
+                <w:sz w:val="20"/>
+                <w:szCs w:val="20"/>
+              </w:rPr>
+              <w:t xml:space="preserve">Minor Misdemeanor</w:t>
             </w:r>
           </w:p>
         </w:tc>
@@ -1502,7 +1456,7 @@
                 <w:sz w:val="20"/>
                 <w:szCs w:val="20"/>
               </w:rPr>
-              <w:t>Finding</w:t>
+              <w:t>Plea</w:t>
             </w:r>
           </w:p>
         </w:tc>
@@ -1540,8 +1494,7 @@
                 <w:sz w:val="20"/>
                 <w:szCs w:val="20"/>
               </w:rPr>
-              <w:lastRenderedPageBreak/>
-              <w:t xml:space="preserve">Guilty</w:t>
+              <w:t xml:space="preserve">No Contest</w:t>
             </w:r>
           </w:p>
         </w:tc>
@@ -1579,8 +1532,7 @@
                 <w:sz w:val="20"/>
                 <w:szCs w:val="20"/>
               </w:rPr>
-              <w:lastRenderedPageBreak/>
-              <w:t xml:space="preserve">Guilty</w:t>
+              <w:t xml:space="preserve">No Contest</w:t>
             </w:r>
           </w:p>
         </w:tc>
@@ -1618,8 +1570,7 @@
                 <w:sz w:val="20"/>
                 <w:szCs w:val="20"/>
               </w:rPr>
-              <w:lastRenderedPageBreak/>
-              <w:t xml:space="preserve">Guilty</w:t>
+              <w:t xml:space="preserve">No Contest</w:t>
             </w:r>
           </w:p>
         </w:tc>
@@ -1657,8 +1608,45 @@
                 <w:sz w:val="20"/>
                 <w:szCs w:val="20"/>
               </w:rPr>
-              <w:lastRenderedPageBreak/>
-              <w:t xml:space="preserve">Guilty</w:t>
+              <w:t xml:space="preserve">No Contest</w:t>
+            </w:r>
+          </w:p>
+        </w:tc>
+        <w:tc>
+          <w:tcPr>
+            <w:tcW w:w="3289" w:type="dxa"/>
+          </w:tcPr>
+          <w:p>
+            <w:pPr>
+              <w:tabs>
+                <w:tab w:val="left" w:pos="-1080"/>
+                <w:tab w:val="left" w:pos="-720"/>
+                <w:tab w:val="left" w:pos="0"/>
+                <w:tab w:val="left" w:pos="720"/>
+                <w:tab w:val="left" w:pos="1440"/>
+                <w:tab w:val="left" w:pos="2160"/>
+                <w:tab w:val="left" w:pos="2880"/>
+                <w:tab w:val="left" w:pos="3600"/>
+                <w:tab w:val="left" w:pos="4320"/>
+                <w:tab w:val="left" w:pos="4680"/>
+              </w:tabs>
+              <w:rPr>
+                <w:rFonts w:ascii="Palatino Linotype" w:hAnsi="Palatino Linotype"/>
+                <w:b/>
+                <w:bCs/>
+                <w:sz w:val="20"/>
+                <w:szCs w:val="20"/>
+              </w:rPr>
+            </w:pPr>
+            <w:r>
+              <w:rPr>
+                <w:rFonts w:ascii="Palatino Linotype" w:hAnsi="Palatino Linotype"/>
+                <w:b/>
+                <w:bCs/>
+                <w:sz w:val="20"/>
+                <w:szCs w:val="20"/>
+              </w:rPr>
+              <w:t xml:space="preserve">No Contest</w:t>
             </w:r>
           </w:p>
         </w:tc>
@@ -1701,8 +1689,7 @@
                 <w:sz w:val="20"/>
                 <w:szCs w:val="20"/>
               </w:rPr>
-              <w:lastRenderedPageBreak/>
-              <w:t>Fine Amount</w:t>
+              <w:t>Finding</w:t>
             </w:r>
           </w:p>
         </w:tc>
@@ -1740,17 +1727,8 @@
                 <w:sz w:val="20"/>
                 <w:szCs w:val="20"/>
               </w:rPr>
-              <w:t xml:space="preserve">$ </w:t>
-            </w:r>
-            <w:r>
-              <w:rPr>
-                <w:rFonts w:ascii="Palatino Linotype" w:hAnsi="Palatino Linotype"/>
-                <w:b/>
-                <w:bCs/>
-                <w:sz w:val="20"/>
-                <w:szCs w:val="20"/>
-              </w:rPr>
-              <w:t xml:space="preserve">50</w:t>
+              <w:lastRenderedPageBreak/>
+              <w:t xml:space="preserve">Guilty</w:t>
             </w:r>
           </w:p>
         </w:tc>
@@ -1788,17 +1766,8 @@
                 <w:sz w:val="20"/>
                 <w:szCs w:val="20"/>
               </w:rPr>
-              <w:t xml:space="preserve">$ </w:t>
-            </w:r>
-            <w:r>
-              <w:rPr>
-                <w:rFonts w:ascii="Palatino Linotype" w:hAnsi="Palatino Linotype"/>
-                <w:b/>
-                <w:bCs/>
-                <w:sz w:val="20"/>
-                <w:szCs w:val="20"/>
-              </w:rPr>
-              <w:t xml:space="preserve">0</w:t>
+              <w:lastRenderedPageBreak/>
+              <w:t xml:space="preserve">Guilty</w:t>
             </w:r>
           </w:p>
         </w:tc>
@@ -1836,17 +1805,8 @@
                 <w:sz w:val="20"/>
                 <w:szCs w:val="20"/>
               </w:rPr>
-              <w:t xml:space="preserve">$ </w:t>
-            </w:r>
-            <w:r>
-              <w:rPr>
-                <w:rFonts w:ascii="Palatino Linotype" w:hAnsi="Palatino Linotype"/>
-                <w:b/>
-                <w:bCs/>
-                <w:sz w:val="20"/>
-                <w:szCs w:val="20"/>
-              </w:rPr>
-              <w:t xml:space="preserve">0</w:t>
+              <w:lastRenderedPageBreak/>
+              <w:t xml:space="preserve">Guilty</w:t>
             </w:r>
           </w:p>
         </w:tc>
@@ -1884,17 +1844,47 @@
                 <w:sz w:val="20"/>
                 <w:szCs w:val="20"/>
               </w:rPr>
-              <w:t xml:space="preserve">$ </w:t>
-            </w:r>
-            <w:r>
-              <w:rPr>
-                <w:rFonts w:ascii="Palatino Linotype" w:hAnsi="Palatino Linotype"/>
-                <w:b/>
-                <w:bCs/>
-                <w:sz w:val="20"/>
-                <w:szCs w:val="20"/>
-              </w:rPr>
-              <w:t xml:space="preserve">0</w:t>
+              <w:lastRenderedPageBreak/>
+              <w:t xml:space="preserve">Guilty</w:t>
+            </w:r>
+          </w:p>
+        </w:tc>
+        <w:tc>
+          <w:tcPr>
+            <w:tcW w:w="3289" w:type="dxa"/>
+          </w:tcPr>
+          <w:p>
+            <w:pPr>
+              <w:tabs>
+                <w:tab w:val="left" w:pos="-1080"/>
+                <w:tab w:val="left" w:pos="-720"/>
+                <w:tab w:val="left" w:pos="0"/>
+                <w:tab w:val="left" w:pos="720"/>
+                <w:tab w:val="left" w:pos="1440"/>
+                <w:tab w:val="left" w:pos="2160"/>
+                <w:tab w:val="left" w:pos="2880"/>
+                <w:tab w:val="left" w:pos="3600"/>
+                <w:tab w:val="left" w:pos="4320"/>
+                <w:tab w:val="left" w:pos="4680"/>
+              </w:tabs>
+              <w:rPr>
+                <w:rFonts w:ascii="Palatino Linotype" w:hAnsi="Palatino Linotype"/>
+                <w:b/>
+                <w:bCs/>
+                <w:sz w:val="20"/>
+                <w:szCs w:val="20"/>
+              </w:rPr>
+            </w:pPr>
+            <w:r>
+              <w:rPr>
+                <w:rFonts w:ascii="Palatino Linotype" w:hAnsi="Palatino Linotype"/>
+                <w:b/>
+                <w:bCs/>
+                <w:sz w:val="20"/>
+                <w:szCs w:val="20"/>
+              </w:rPr>
+              <w:lastRenderedPageBreak/>
+              <w:t xml:space="preserve">Guilty</w:t>
             </w:r>
           </w:p>
         </w:tc>
@@ -1937,27 +1927,8 @@
                 <w:sz w:val="20"/>
                 <w:szCs w:val="20"/>
               </w:rPr>
-              <w:t xml:space="preserve">Fines </w:t>
-            </w:r>
-            <w:r>
-              <w:rPr>
-                <w:rFonts w:ascii="Palatino Linotype" w:hAnsi="Palatino Linotype"/>
-                <w:b/>
-                <w:bCs/>
-                <w:sz w:val="20"/>
-                <w:szCs w:val="20"/>
-              </w:rPr>
-              <w:t>Suspend</w:t>
-            </w:r>
-            <w:r>
-              <w:rPr>
-                <w:rFonts w:ascii="Palatino Linotype" w:hAnsi="Palatino Linotype"/>
-                <w:b/>
-                <w:bCs/>
-                <w:sz w:val="20"/>
-                <w:szCs w:val="20"/>
-              </w:rPr>
-              <w:t>ed</w:t>
+              <w:lastRenderedPageBreak/>
+              <w:t>Fine Amount</w:t>
             </w:r>
           </w:p>
         </w:tc>
@@ -2005,7 +1976,55 @@
                 <w:sz w:val="20"/>
                 <w:szCs w:val="20"/>
               </w:rPr>
-              <w:t xml:space="preserve">25</w:t>
+              <w:t xml:space="preserve">50</w:t>
+            </w:r>
+          </w:p>
+        </w:tc>
+        <w:tc>
+          <w:tcPr>
+            <w:tcW w:w="3289" w:type="dxa"/>
+          </w:tcPr>
+          <w:p>
+            <w:pPr>
+              <w:tabs>
+                <w:tab w:val="left" w:pos="-1080"/>
+                <w:tab w:val="left" w:pos="-720"/>
+                <w:tab w:val="left" w:pos="0"/>
+                <w:tab w:val="left" w:pos="720"/>
+                <w:tab w:val="left" w:pos="1440"/>
+                <w:tab w:val="left" w:pos="2160"/>
+                <w:tab w:val="left" w:pos="2880"/>
+                <w:tab w:val="left" w:pos="3600"/>
+                <w:tab w:val="left" w:pos="4320"/>
+                <w:tab w:val="left" w:pos="4680"/>
+              </w:tabs>
+              <w:rPr>
+                <w:rFonts w:ascii="Palatino Linotype" w:hAnsi="Palatino Linotype"/>
+                <w:b/>
+                <w:bCs/>
+                <w:sz w:val="20"/>
+                <w:szCs w:val="20"/>
+              </w:rPr>
+            </w:pPr>
+            <w:r>
+              <w:rPr>
+                <w:rFonts w:ascii="Palatino Linotype" w:hAnsi="Palatino Linotype"/>
+                <w:b/>
+                <w:bCs/>
+                <w:sz w:val="20"/>
+                <w:szCs w:val="20"/>
+              </w:rPr>
+              <w:t xml:space="preserve">$ </w:t>
+            </w:r>
+            <w:r>
+              <w:rPr>
+                <w:rFonts w:ascii="Palatino Linotype" w:hAnsi="Palatino Linotype"/>
+                <w:b/>
+                <w:bCs/>
+                <w:sz w:val="20"/>
+                <w:szCs w:val="20"/>
+              </w:rPr>
+              <w:t xml:space="preserve">0</w:t>
             </w:r>
           </w:p>
         </w:tc>
@@ -2192,7 +2211,27 @@
                 <w:sz w:val="20"/>
                 <w:szCs w:val="20"/>
               </w:rPr>
-              <w:t>Jail Days</w:t>
+              <w:t xml:space="preserve">Fines </w:t>
+            </w:r>
+            <w:r>
+              <w:rPr>
+                <w:rFonts w:ascii="Palatino Linotype" w:hAnsi="Palatino Linotype"/>
+                <w:b/>
+                <w:bCs/>
+                <w:sz w:val="20"/>
+                <w:szCs w:val="20"/>
+              </w:rPr>
+              <w:t>Suspend</w:t>
+            </w:r>
+            <w:r>
+              <w:rPr>
+                <w:rFonts w:ascii="Palatino Linotype" w:hAnsi="Palatino Linotype"/>
+                <w:b/>
+                <w:bCs/>
+                <w:sz w:val="20"/>
+                <w:szCs w:val="20"/>
+              </w:rPr>
+              <w:t>ed</w:t>
             </w:r>
           </w:p>
         </w:tc>
@@ -2230,7 +2269,17 @@
                 <w:sz w:val="20"/>
                 <w:szCs w:val="20"/>
               </w:rPr>
-              <w:t xml:space="preserve">30</w:t>
+              <w:t xml:space="preserve">$ </w:t>
+            </w:r>
+            <w:r>
+              <w:rPr>
+                <w:rFonts w:ascii="Palatino Linotype" w:hAnsi="Palatino Linotype"/>
+                <w:b/>
+                <w:bCs/>
+                <w:sz w:val="20"/>
+                <w:szCs w:val="20"/>
+              </w:rPr>
+              <w:t xml:space="preserve">25</w:t>
             </w:r>
           </w:p>
         </w:tc>
@@ -2268,7 +2317,17 @@
                 <w:sz w:val="20"/>
                 <w:szCs w:val="20"/>
               </w:rPr>
-              <w:t xml:space="preserve">None</w:t>
+              <w:t xml:space="preserve">$ </w:t>
+            </w:r>
+            <w:r>
+              <w:rPr>
+                <w:rFonts w:ascii="Palatino Linotype" w:hAnsi="Palatino Linotype"/>
+                <w:b/>
+                <w:bCs/>
+                <w:sz w:val="20"/>
+                <w:szCs w:val="20"/>
+              </w:rPr>
+              <w:t xml:space="preserve">0</w:t>
             </w:r>
           </w:p>
         </w:tc>
@@ -2306,7 +2365,17 @@
                 <w:sz w:val="20"/>
                 <w:szCs w:val="20"/>
               </w:rPr>
-              <w:t xml:space="preserve">None</w:t>
+              <w:t xml:space="preserve">$ </w:t>
+            </w:r>
+            <w:r>
+              <w:rPr>
+                <w:rFonts w:ascii="Palatino Linotype" w:hAnsi="Palatino Linotype"/>
+                <w:b/>
+                <w:bCs/>
+                <w:sz w:val="20"/>
+                <w:szCs w:val="20"/>
+              </w:rPr>
+              <w:t xml:space="preserve">0</w:t>
             </w:r>
           </w:p>
         </w:tc>
@@ -2344,70 +2413,17 @@
                 <w:sz w:val="20"/>
                 <w:szCs w:val="20"/>
               </w:rPr>
-              <w:t xml:space="preserve">None</w:t>
-            </w:r>
-          </w:p>
-        </w:tc>
-      </w:tr>
-      <w:tr>
-        <w:trPr>
-          <w:jc w:val="center"/>
-        </w:trPr>
-        <w:tc>
-          <w:tcPr>
-            <w:tcW w:w="1801" w:type="dxa"/>
-          </w:tcPr>
-          <w:p>
-            <w:pPr>
-              <w:tabs>
-                <w:tab w:val="left" w:pos="-1080"/>
-                <w:tab w:val="left" w:pos="-720"/>
-                <w:tab w:val="left" w:pos="0"/>
-                <w:tab w:val="left" w:pos="720"/>
-                <w:tab w:val="left" w:pos="1440"/>
-                <w:tab w:val="left" w:pos="2160"/>
-                <w:tab w:val="left" w:pos="2880"/>
-                <w:tab w:val="left" w:pos="3600"/>
-                <w:tab w:val="left" w:pos="4320"/>
-                <w:tab w:val="left" w:pos="4680"/>
-              </w:tabs>
-              <w:rPr>
-                <w:rFonts w:ascii="Palatino Linotype" w:hAnsi="Palatino Linotype"/>
-                <w:b/>
-                <w:bCs/>
-                <w:sz w:val="20"/>
-                <w:szCs w:val="20"/>
-              </w:rPr>
-            </w:pPr>
-            <w:r>
-              <w:rPr>
-                <w:rFonts w:ascii="Palatino Linotype" w:hAnsi="Palatino Linotype"/>
-                <w:b/>
-                <w:bCs/>
-                <w:sz w:val="20"/>
-                <w:szCs w:val="20"/>
-              </w:rPr>
-              <w:t>Jail Days</w:t>
-            </w:r>
-            <w:r>
-              <w:rPr>
-                <w:rFonts w:ascii="Palatino Linotype" w:hAnsi="Palatino Linotype"/>
-                <w:b/>
-                <w:bCs/>
-                <w:sz w:val="20"/>
-                <w:szCs w:val="20"/>
-              </w:rPr>
-              <w:t xml:space="preserve"> </w:t>
-            </w:r>
-            <w:r>
-              <w:rPr>
-                <w:rFonts w:ascii="Palatino Linotype" w:hAnsi="Palatino Linotype"/>
-                <w:b/>
-                <w:bCs/>
-                <w:sz w:val="20"/>
-                <w:szCs w:val="20"/>
-              </w:rPr>
-              <w:t>Suspended</w:t>
+              <w:t xml:space="preserve">$ </w:t>
+            </w:r>
+            <w:r>
+              <w:rPr>
+                <w:rFonts w:ascii="Palatino Linotype" w:hAnsi="Palatino Linotype"/>
+                <w:b/>
+                <w:bCs/>
+                <w:sz w:val="20"/>
+                <w:szCs w:val="20"/>
+              </w:rPr>
+              <w:t xml:space="preserve">0</w:t>
             </w:r>
           </w:p>
         </w:tc>
@@ -2437,137 +2453,25 @@
                 <w:szCs w:val="20"/>
               </w:rPr>
             </w:pPr>
-            <w:bookmarkStart w:id="0" w:name="_GoBack"/>
-            <w:bookmarkEnd w:id="0"/>
-            <w:r>
-              <w:rPr>
-                <w:rFonts w:ascii="Palatino Linotype" w:hAnsi="Palatino Linotype"/>
-                <w:b/>
-                <w:bCs/>
-                <w:sz w:val="20"/>
-                <w:szCs w:val="20"/>
-              </w:rPr>
-              <w:t xml:space="preserve">25</w:t>
-            </w:r>
-          </w:p>
-        </w:tc>
-        <w:tc>
-          <w:tcPr>
-            <w:tcW w:w="3289" w:type="dxa"/>
-          </w:tcPr>
-          <w:p>
-            <w:pPr>
-              <w:tabs>
-                <w:tab w:val="left" w:pos="-1080"/>
-                <w:tab w:val="left" w:pos="-720"/>
-                <w:tab w:val="left" w:pos="0"/>
-                <w:tab w:val="left" w:pos="720"/>
-                <w:tab w:val="left" w:pos="1440"/>
-                <w:tab w:val="left" w:pos="2160"/>
-                <w:tab w:val="left" w:pos="2880"/>
-                <w:tab w:val="left" w:pos="3600"/>
-                <w:tab w:val="left" w:pos="4320"/>
-                <w:tab w:val="left" w:pos="4680"/>
-              </w:tabs>
-              <w:rPr>
-                <w:rFonts w:ascii="Palatino Linotype" w:hAnsi="Palatino Linotype"/>
-                <w:b/>
-                <w:bCs/>
-                <w:sz w:val="20"/>
-                <w:szCs w:val="20"/>
-              </w:rPr>
-            </w:pPr>
-            <w:bookmarkStart w:id="0" w:name="_GoBack"/>
-            <w:bookmarkEnd w:id="0"/>
-            <w:r>
-              <w:rPr>
-                <w:rFonts w:ascii="Palatino Linotype" w:hAnsi="Palatino Linotype"/>
-                <w:b/>
-                <w:bCs/>
-                <w:sz w:val="20"/>
-                <w:szCs w:val="20"/>
-              </w:rPr>
-              <w:t xml:space="preserve">None</w:t>
-            </w:r>
-          </w:p>
-        </w:tc>
-        <w:tc>
-          <w:tcPr>
-            <w:tcW w:w="3289" w:type="dxa"/>
-          </w:tcPr>
-          <w:p>
-            <w:pPr>
-              <w:tabs>
-                <w:tab w:val="left" w:pos="-1080"/>
-                <w:tab w:val="left" w:pos="-720"/>
-                <w:tab w:val="left" w:pos="0"/>
-                <w:tab w:val="left" w:pos="720"/>
-                <w:tab w:val="left" w:pos="1440"/>
-                <w:tab w:val="left" w:pos="2160"/>
-                <w:tab w:val="left" w:pos="2880"/>
-                <w:tab w:val="left" w:pos="3600"/>
-                <w:tab w:val="left" w:pos="4320"/>
-                <w:tab w:val="left" w:pos="4680"/>
-              </w:tabs>
-              <w:rPr>
-                <w:rFonts w:ascii="Palatino Linotype" w:hAnsi="Palatino Linotype"/>
-                <w:b/>
-                <w:bCs/>
-                <w:sz w:val="20"/>
-                <w:szCs w:val="20"/>
-              </w:rPr>
-            </w:pPr>
-            <w:bookmarkStart w:id="0" w:name="_GoBack"/>
-            <w:bookmarkEnd w:id="0"/>
-            <w:r>
-              <w:rPr>
-                <w:rFonts w:ascii="Palatino Linotype" w:hAnsi="Palatino Linotype"/>
-                <w:b/>
-                <w:bCs/>
-                <w:sz w:val="20"/>
-                <w:szCs w:val="20"/>
-              </w:rPr>
-              <w:t xml:space="preserve">None</w:t>
-            </w:r>
-          </w:p>
-        </w:tc>
-        <w:tc>
-          <w:tcPr>
-            <w:tcW w:w="3289" w:type="dxa"/>
-          </w:tcPr>
-          <w:p>
-            <w:pPr>
-              <w:tabs>
-                <w:tab w:val="left" w:pos="-1080"/>
-                <w:tab w:val="left" w:pos="-720"/>
-                <w:tab w:val="left" w:pos="0"/>
-                <w:tab w:val="left" w:pos="720"/>
-                <w:tab w:val="left" w:pos="1440"/>
-                <w:tab w:val="left" w:pos="2160"/>
-                <w:tab w:val="left" w:pos="2880"/>
-                <w:tab w:val="left" w:pos="3600"/>
-                <w:tab w:val="left" w:pos="4320"/>
-                <w:tab w:val="left" w:pos="4680"/>
-              </w:tabs>
-              <w:rPr>
-                <w:rFonts w:ascii="Palatino Linotype" w:hAnsi="Palatino Linotype"/>
-                <w:b/>
-                <w:bCs/>
-                <w:sz w:val="20"/>
-                <w:szCs w:val="20"/>
-              </w:rPr>
-            </w:pPr>
-            <w:bookmarkStart w:id="0" w:name="_GoBack"/>
-            <w:bookmarkEnd w:id="0"/>
-            <w:r>
-              <w:rPr>
-                <w:rFonts w:ascii="Palatino Linotype" w:hAnsi="Palatino Linotype"/>
-                <w:b/>
-                <w:bCs/>
-                <w:sz w:val="20"/>
-                <w:szCs w:val="20"/>
-              </w:rPr>
-              <w:t xml:space="preserve">None</w:t>
+            <w:r>
+              <w:rPr>
+                <w:rFonts w:ascii="Palatino Linotype" w:hAnsi="Palatino Linotype"/>
+                <w:b/>
+                <w:bCs/>
+                <w:sz w:val="20"/>
+                <w:szCs w:val="20"/>
+              </w:rPr>
+              <w:t xml:space="preserve">$ </w:t>
+            </w:r>
+            <w:r>
+              <w:rPr>
+                <w:rFonts w:ascii="Palatino Linotype" w:hAnsi="Palatino Linotype"/>
+                <w:b/>
+                <w:bCs/>
+                <w:sz w:val="20"/>
+                <w:szCs w:val="20"/>
+              </w:rPr>
+              <w:t xml:space="preserve">0</w:t>
             </w:r>
           </w:p>
         </w:tc>
@@ -2585,6 +2489,8 @@
           <w:szCs w:val="20"/>
         </w:rPr>
       </w:pPr>
+      <w:bookmarkStart w:id="0" w:name="_GoBack"/>
+      <w:bookmarkEnd w:id="0"/>
     </w:p>
     <w:p>
       <w:pPr>
@@ -2991,7 +2897,7 @@
           <w:sz w:val="20"/>
           <w:szCs w:val="20"/>
         </w:rPr>
-        <w:t xml:space="preserve">Judge</w:t>
+        <w:t xml:space="preserve">Magistrate</w:t>
       </w:r>
       <w:r>
         <w:rPr>
@@ -3007,7 +2913,7 @@
           <w:sz w:val="20"/>
           <w:szCs w:val="20"/>
         </w:rPr>
-        <w:t xml:space="preserve">Kyle</w:t>
+        <w:t xml:space="preserve">Amanda</w:t>
       </w:r>
       <w:r>
         <w:rPr>
@@ -3023,7 +2929,7 @@
           <w:sz w:val="20"/>
           <w:szCs w:val="20"/>
         </w:rPr>
-        <w:t xml:space="preserve">Rohrer</w:t>
+        <w:t xml:space="preserve">Bunner</w:t>
       </w:r>
     </w:p>
     <w:p>
@@ -3043,6 +2949,118 @@
         <w:rPr>
           <w:rFonts w:ascii="Palatino Linotype" w:hAnsi="Palatino Linotype"/>
           <w:bCs/>
+          <w:sz w:val="20"/>
+          <w:szCs w:val="20"/>
+        </w:rPr>
+      </w:pPr>
+      <w:r>
+        <w:rPr>
+          <w:rFonts w:ascii="Palatino Linotype" w:hAnsi="Palatino Linotype"/>
+          <w:sz w:val="20"/>
+          <w:szCs w:val="20"/>
+        </w:rPr>
+        <w:t xml:space="preserve"/>
+      </w:r>
+    </w:p>
+    <w:p>
+      <w:pPr>
+        <w:tabs>
+          <w:tab w:val="center" w:pos="4680"/>
+        </w:tabs>
+        <w:jc w:val="both"/>
+        <w:rPr>
+          <w:rFonts w:ascii="Palatino Linotype" w:hAnsi="Palatino Linotype"/>
+          <w:b/>
+          <w:bCs/>
+          <w:i/>
+          <w:sz w:val="19"/>
+          <w:szCs w:val="19"/>
+        </w:rPr>
+      </w:pPr>
+      <w:r>
+        <w:rPr>
+          <w:rFonts w:ascii="Palatino Linotype" w:hAnsi="Palatino Linotype"/>
+          <w:b/>
+          <w:bCs/>
+          <w:i/>
+          <w:sz w:val="19"/>
+          <w:szCs w:val="19"/>
+        </w:rPr>
+        <w:t xml:space="preserve">Pursuant to Criminal Rule 19(D) and Traffic Rule 14, written objections to this magistrate’s decision must be filed within </w:t>
+      </w:r>
+      <w:r>
+        <w:rPr>
+          <w:rFonts w:ascii="Palatino Linotype" w:hAnsi="Palatino Linotype"/>
+          <w:b/>
+          <w:bCs/>
+          <w:i/>
+          <w:sz w:val="19"/>
+          <w:szCs w:val="19"/>
+        </w:rPr>
+        <w:t>14</w:t>
+      </w:r>
+      <w:r>
+        <w:rPr>
+          <w:rFonts w:ascii="Palatino Linotype" w:hAnsi="Palatino Linotype"/>
+          <w:b/>
+          <w:bCs/>
+          <w:i/>
+          <w:sz w:val="19"/>
+          <w:szCs w:val="19"/>
+        </w:rPr>
+        <w:t xml:space="preserve"> days of the filing of this decision. Any objections must state with specificity the grounds of the objections. </w:t>
+      </w:r>
+      <w:r>
+        <w:rPr>
+          <w:rFonts w:ascii="Palatino Linotype" w:hAnsi="Palatino Linotype"/>
+          <w:b/>
+          <w:bCs/>
+          <w:i/>
+          <w:sz w:val="19"/>
+          <w:szCs w:val="19"/>
+        </w:rPr>
+        <w:t xml:space="preserve">A </w:t>
+      </w:r>
+      <w:r>
+        <w:rPr>
+          <w:rFonts w:ascii="Palatino Linotype" w:hAnsi="Palatino Linotype"/>
+          <w:b/>
+          <w:bCs/>
+          <w:i/>
+          <w:sz w:val="19"/>
+          <w:szCs w:val="19"/>
+        </w:rPr>
+        <w:lastRenderedPageBreak/>
+        <w:t xml:space="preserve">party shall not assign as error on appeal the court’s adoption of this decision unless the party timely </w:t>
+      </w:r>
+      <w:r>
+        <w:rPr>
+          <w:rFonts w:ascii="Palatino Linotype" w:hAnsi="Palatino Linotype"/>
+          <w:b/>
+          <w:bCs/>
+          <w:i/>
+          <w:sz w:val="19"/>
+          <w:szCs w:val="19"/>
+        </w:rPr>
+        <w:t>files objections.</w:t>
+      </w:r>
+    </w:p>
+    <w:p>
+      <w:pPr>
+        <w:tabs>
+          <w:tab w:val="left" w:pos="-1080"/>
+          <w:tab w:val="left" w:pos="-720"/>
+          <w:tab w:val="left" w:pos="0"/>
+          <w:tab w:val="left" w:pos="720"/>
+          <w:tab w:val="left" w:pos="1440"/>
+          <w:tab w:val="left" w:pos="2160"/>
+          <w:tab w:val="left" w:pos="2880"/>
+          <w:tab w:val="left" w:pos="3600"/>
+          <w:tab w:val="left" w:pos="4320"/>
+          <w:tab w:val="left" w:pos="4680"/>
+        </w:tabs>
+        <w:rPr>
+          <w:rFonts w:ascii="Palatino Linotype" w:hAnsi="Palatino Linotype"/>
           <w:sz w:val="20"/>
           <w:szCs w:val="20"/>
         </w:rPr>
@@ -3191,15 +3209,17 @@
         <w:sz w:val="20"/>
         <w:szCs w:val="20"/>
       </w:rPr>
-      <w:t xml:space="preserve"/>
+      <w:t xml:space="preserve">Magistrate </w:t>
     </w:r>
+    <w:proofErr w:type="gramStart"/>
     <w:r>
       <w:rPr>
         <w:rFonts w:ascii="Palatino Linotype" w:hAnsi="Palatino Linotype"/>
+        <w:bCs/>
         <w:sz w:val="20"/>
         <w:szCs w:val="20"/>
       </w:rPr>
-      <w:t xml:space="preserve">Final Judgment Entry</w:t>
+      <w:t>Decision</w:t>
     </w:r>
     <w:r>
       <w:rPr>

</xml_diff>

<commit_message>
Fixed test_no_jail and moved nonrefactored to subfolder
</commit_message>
<xml_diff>
--- a/tests/resources/Saved/21TRD09200_Traffic Judgment Entry.docx
+++ b/tests/resources/Saved/21TRD09200_Traffic Judgment Entry.docx
@@ -1,6 +1,6 @@
 
 <file path=word/document.xml><?xml version="1.0" encoding="utf-8"?>
-<w:document xmlns:wpc="http://schemas.microsoft.com/office/word/2010/wordprocessingCanvas" xmlns:mc="http://schemas.openxmlformats.org/markup-compatibility/2006" xmlns:o="urn:schemas-microsoft-com:office:office" xmlns:r="http://schemas.openxmlformats.org/officeDocument/2006/relationships" xmlns:m="http://schemas.openxmlformats.org/officeDocument/2006/math" xmlns:v="urn:schemas-microsoft-com:vml" xmlns:wp14="http://schemas.microsoft.com/office/word/2010/wordprocessingDrawing" xmlns:wp="http://schemas.openxmlformats.org/drawingml/2006/wordprocessingDrawing" xmlns:w10="urn:schemas-microsoft-com:office:word" xmlns:w="http://schemas.openxmlformats.org/wordprocessingml/2006/main" xmlns:w14="http://schemas.microsoft.com/office/word/2010/wordml" xmlns:wpg="http://schemas.microsoft.com/office/word/2010/wordprocessingGroup" xmlns:wpi="http://schemas.microsoft.com/office/word/2010/wordprocessingInk" xmlns:wne="http://schemas.microsoft.com/office/word/2006/wordml" xmlns:wps="http://schemas.microsoft.com/office/word/2010/wordprocessingShape" mc:Ignorable="w14 wp14">
+<w:document xmlns:wpc="http://schemas.microsoft.com/office/word/2010/wordprocessingCanvas" xmlns:cx="http://schemas.microsoft.com/office/drawing/2014/chartex" xmlns:cx1="http://schemas.microsoft.com/office/drawing/2015/9/8/chartex" xmlns:cx2="http://schemas.microsoft.com/office/drawing/2015/10/21/chartex" xmlns:cx3="http://schemas.microsoft.com/office/drawing/2016/5/9/chartex" xmlns:cx4="http://schemas.microsoft.com/office/drawing/2016/5/10/chartex" xmlns:cx5="http://schemas.microsoft.com/office/drawing/2016/5/11/chartex" xmlns:cx6="http://schemas.microsoft.com/office/drawing/2016/5/12/chartex" xmlns:cx7="http://schemas.microsoft.com/office/drawing/2016/5/13/chartex" xmlns:cx8="http://schemas.microsoft.com/office/drawing/2016/5/14/chartex" xmlns:mc="http://schemas.openxmlformats.org/markup-compatibility/2006" xmlns:aink="http://schemas.microsoft.com/office/drawing/2016/ink" xmlns:am3d="http://schemas.microsoft.com/office/drawing/2017/model3d" xmlns:o="urn:schemas-microsoft-com:office:office" xmlns:r="http://schemas.openxmlformats.org/officeDocument/2006/relationships" xmlns:m="http://schemas.openxmlformats.org/officeDocument/2006/math" xmlns:v="urn:schemas-microsoft-com:vml" xmlns:wp14="http://schemas.microsoft.com/office/word/2010/wordprocessingDrawing" xmlns:wp="http://schemas.openxmlformats.org/drawingml/2006/wordprocessingDrawing" xmlns:w10="urn:schemas-microsoft-com:office:word" xmlns:w="http://schemas.openxmlformats.org/wordprocessingml/2006/main" xmlns:w14="http://schemas.microsoft.com/office/word/2010/wordml" xmlns:w15="http://schemas.microsoft.com/office/word/2012/wordml" xmlns:w16cex="http://schemas.microsoft.com/office/word/2018/wordml/cex" xmlns:w16cid="http://schemas.microsoft.com/office/word/2016/wordml/cid" xmlns:w16="http://schemas.microsoft.com/office/word/2018/wordml" xmlns:w16sdtdh="http://schemas.microsoft.com/office/word/2020/wordml/sdtdatahash" xmlns:w16se="http://schemas.microsoft.com/office/word/2015/wordml/symex" xmlns:wpg="http://schemas.microsoft.com/office/word/2010/wordprocessingGroup" xmlns:wpi="http://schemas.microsoft.com/office/word/2010/wordprocessingInk" xmlns:wne="http://schemas.microsoft.com/office/word/2006/wordml" xmlns:wps="http://schemas.microsoft.com/office/word/2010/wordprocessingShape" mc:Ignorable="w14 w15 w16se w16cid w16 w16cex w16sdtdh wp14">
   <w:body>
     <w:p>
       <w:pPr>
@@ -160,23 +160,13 @@
           <w:szCs w:val="20"/>
         </w:rPr>
       </w:pPr>
-      <w:proofErr w:type="gramStart"/>
-      <w:r>
-        <w:rPr>
-          <w:rFonts w:ascii="Palatino Linotype" w:hAnsi="Palatino Linotype"/>
-          <w:sz w:val="20"/>
-          <w:szCs w:val="20"/>
-        </w:rPr>
-        <w:t>vs</w:t>
-      </w:r>
-      <w:proofErr w:type="gramEnd"/>
-      <w:r>
-        <w:rPr>
-          <w:rFonts w:ascii="Palatino Linotype" w:hAnsi="Palatino Linotype"/>
-          <w:sz w:val="20"/>
-          <w:szCs w:val="20"/>
-        </w:rPr>
-        <w:t>.</w:t>
+      <w:r>
+        <w:rPr>
+          <w:rFonts w:ascii="Palatino Linotype" w:hAnsi="Palatino Linotype"/>
+          <w:sz w:val="20"/>
+          <w:szCs w:val="20"/>
+        </w:rPr>
+        <w:t>vs.</w:t>
       </w:r>
       <w:r>
         <w:rPr>
@@ -392,7 +382,6 @@
           <w:szCs w:val="20"/>
         </w:rPr>
       </w:pPr>
-      <w:proofErr w:type="gramStart"/>
       <w:r>
         <w:rPr>
           <w:rFonts w:ascii="Palatino Linotype" w:hAnsi="Palatino Linotype"/>
@@ -401,7 +390,6 @@
         </w:rPr>
         <w:t>Defendant.</w:t>
       </w:r>
-      <w:proofErr w:type="gramEnd"/>
       <w:r>
         <w:rPr>
           <w:rFonts w:ascii="Palatino Linotype" w:hAnsi="Palatino Linotype"/>
@@ -511,7 +499,7 @@
           <w:szCs w:val="20"/>
           <w:u w:val="single"/>
         </w:rPr>
-        <w:t xml:space="preserve">DECISION</w:t>
+        <w:t>DECISION</w:t>
       </w:r>
     </w:p>
     <w:p>
@@ -758,36 +746,17 @@
           <w:sz w:val="20"/>
           <w:szCs w:val="20"/>
         </w:rPr>
-        <w:t xml:space="preserve">The Court, finding that the Defendant entered the plea knowingly, intelligently, and voluntarily, accepted the plea and entered the following sentence:</w:t>
+        <w:t>The Court, finding that the Defendant entered the plea knowingly, intelligently, and voluntarily, accepted the plea and entered the following sentence:</w:t>
       </w:r>
     </w:p>
     <w:p>
       <w:pPr>
-        <w:jc w:val="both"/>
         <w:rPr>
           <w:rFonts w:ascii="Palatino Linotype" w:hAnsi="Palatino Linotype"/>
           <w:sz w:val="20"/>
           <w:szCs w:val="20"/>
         </w:rPr>
       </w:pPr>
-      <w:r>
-        <w:rPr>
-          <w:rFonts w:ascii="Palatino Linotype" w:hAnsi="Palatino Linotype"/>
-          <w:sz w:val="20"/>
-          <w:szCs w:val="20"/>
-        </w:rPr>
-        <w:t xml:space="preserve"/>
-      </w:r>
-      <w:r>
-        <w:rPr>
-          <w:rFonts w:ascii="Palatino Linotype" w:hAnsi="Palatino Linotype"/>
-          <w:sz w:val="20"/>
-          <w:szCs w:val="20"/>
-        </w:rPr>
-        <w:t xml:space="preserve"/>
-        <w:br/>
-        <w:t xml:space="preserve"/>
-      </w:r>
     </w:p>
     <w:tbl>
       <w:tblPr>
@@ -797,11 +766,12 @@
         <w:tblLook w:val="04A0" w:firstRow="1" w:lastRow="0" w:firstColumn="1" w:lastColumn="0" w:noHBand="0" w:noVBand="1"/>
       </w:tblPr>
       <w:tblGrid>
-        <w:gridCol w:w="1440"/>
-        <w:gridCol w:w="1247"/>
-        <w:gridCol w:w="2631"/>
-        <w:gridCol w:w="1305"/>
-        <w:gridCol w:w="1656"/>
+        <w:gridCol w:w="1200"/>
+        <w:gridCol w:w="1039"/>
+        <w:gridCol w:w="2192"/>
+        <w:gridCol w:w="1088"/>
+        <w:gridCol w:w="1380"/>
+        <w:gridCol w:w="1380"/>
       </w:tblGrid>
       <w:tr>
         <w:trPr>
@@ -994,6 +964,44 @@
                 <w:szCs w:val="20"/>
               </w:rPr>
               <w:t xml:space="preserve">FAILURE TO FILE REGISTRATION</w:t>
+            </w:r>
+          </w:p>
+        </w:tc>
+        <w:tc>
+          <w:tcPr>
+            <w:tcW w:w="3289" w:type="dxa"/>
+          </w:tcPr>
+          <w:p>
+            <w:pPr>
+              <w:tabs>
+                <w:tab w:val="left" w:pos="-1080"/>
+                <w:tab w:val="left" w:pos="-720"/>
+                <w:tab w:val="left" w:pos="0"/>
+                <w:tab w:val="left" w:pos="720"/>
+                <w:tab w:val="left" w:pos="1440"/>
+                <w:tab w:val="left" w:pos="2160"/>
+                <w:tab w:val="left" w:pos="2880"/>
+                <w:tab w:val="left" w:pos="3600"/>
+                <w:tab w:val="left" w:pos="4320"/>
+                <w:tab w:val="left" w:pos="4680"/>
+              </w:tabs>
+              <w:rPr>
+                <w:rFonts w:ascii="Palatino Linotype" w:hAnsi="Palatino Linotype"/>
+                <w:b/>
+                <w:bCs/>
+                <w:sz w:val="20"/>
+                <w:szCs w:val="20"/>
+              </w:rPr>
+            </w:pPr>
+            <w:r>
+              <w:rPr>
+                <w:rFonts w:ascii="Palatino Linotype" w:hAnsi="Palatino Linotype"/>
+                <w:b/>
+                <w:bCs/>
+                <w:sz w:val="20"/>
+                <w:szCs w:val="20"/>
+              </w:rPr>
+              <w:t xml:space="preserve">Speeding &gt; 25 mph</w:t>
             </w:r>
           </w:p>
         </w:tc>
@@ -1192,49 +1200,6 @@
             </w:r>
           </w:p>
         </w:tc>
-      </w:tr>
-      <w:tr>
-        <w:trPr>
-          <w:jc w:val="center"/>
-        </w:trPr>
-        <w:tc>
-          <w:tcPr>
-            <w:tcW w:w="1801" w:type="dxa"/>
-          </w:tcPr>
-          <w:p>
-            <w:pPr>
-              <w:tabs>
-                <w:tab w:val="left" w:pos="-1080"/>
-                <w:tab w:val="left" w:pos="-720"/>
-                <w:tab w:val="left" w:pos="0"/>
-                <w:tab w:val="left" w:pos="720"/>
-                <w:tab w:val="left" w:pos="1440"/>
-                <w:tab w:val="left" w:pos="2160"/>
-                <w:tab w:val="left" w:pos="2880"/>
-                <w:tab w:val="left" w:pos="3600"/>
-                <w:tab w:val="left" w:pos="4320"/>
-                <w:tab w:val="left" w:pos="4680"/>
-              </w:tabs>
-              <w:rPr>
-                <w:rFonts w:ascii="Palatino Linotype" w:hAnsi="Palatino Linotype"/>
-                <w:b/>
-                <w:bCs/>
-                <w:sz w:val="20"/>
-                <w:szCs w:val="20"/>
-              </w:rPr>
-            </w:pPr>
-            <w:r>
-              <w:rPr>
-                <w:rFonts w:ascii="Palatino Linotype" w:hAnsi="Palatino Linotype"/>
-                <w:b/>
-                <w:bCs/>
-                <w:sz w:val="20"/>
-                <w:szCs w:val="20"/>
-              </w:rPr>
-              <w:t>Degree</w:t>
-            </w:r>
-          </w:p>
-        </w:tc>
         <w:tc>
           <w:tcPr>
             <w:tcW w:w="3289" w:type="dxa"/>
@@ -1269,121 +1234,7 @@
                 <w:sz w:val="20"/>
                 <w:szCs w:val="20"/>
               </w:rPr>
-              <w:t xml:space="preserve">UCM</w:t>
-            </w:r>
-          </w:p>
-        </w:tc>
-        <w:tc>
-          <w:tcPr>
-            <w:tcW w:w="3289" w:type="dxa"/>
-          </w:tcPr>
-          <w:p>
-            <w:pPr>
-              <w:tabs>
-                <w:tab w:val="left" w:pos="-1080"/>
-                <w:tab w:val="left" w:pos="-720"/>
-                <w:tab w:val="left" w:pos="0"/>
-                <w:tab w:val="left" w:pos="720"/>
-                <w:tab w:val="left" w:pos="1440"/>
-                <w:tab w:val="left" w:pos="2160"/>
-                <w:tab w:val="left" w:pos="2880"/>
-                <w:tab w:val="left" w:pos="3600"/>
-                <w:tab w:val="left" w:pos="4320"/>
-                <w:tab w:val="left" w:pos="4680"/>
-              </w:tabs>
-              <w:rPr>
-                <w:rFonts w:ascii="Palatino Linotype" w:hAnsi="Palatino Linotype"/>
-                <w:b/>
-                <w:bCs/>
-                <w:sz w:val="20"/>
-                <w:szCs w:val="20"/>
-              </w:rPr>
-            </w:pPr>
-            <w:r>
-              <w:rPr>
-                <w:rFonts w:ascii="Palatino Linotype" w:hAnsi="Palatino Linotype"/>
-                <w:b/>
-                <w:bCs/>
-                <w:sz w:val="20"/>
-                <w:szCs w:val="20"/>
-              </w:rPr>
-              <w:t xml:space="preserve">UCM</w:t>
-            </w:r>
-          </w:p>
-        </w:tc>
-        <w:tc>
-          <w:tcPr>
-            <w:tcW w:w="3289" w:type="dxa"/>
-          </w:tcPr>
-          <w:p>
-            <w:pPr>
-              <w:tabs>
-                <w:tab w:val="left" w:pos="-1080"/>
-                <w:tab w:val="left" w:pos="-720"/>
-                <w:tab w:val="left" w:pos="0"/>
-                <w:tab w:val="left" w:pos="720"/>
-                <w:tab w:val="left" w:pos="1440"/>
-                <w:tab w:val="left" w:pos="2160"/>
-                <w:tab w:val="left" w:pos="2880"/>
-                <w:tab w:val="left" w:pos="3600"/>
-                <w:tab w:val="left" w:pos="4320"/>
-                <w:tab w:val="left" w:pos="4680"/>
-              </w:tabs>
-              <w:rPr>
-                <w:rFonts w:ascii="Palatino Linotype" w:hAnsi="Palatino Linotype"/>
-                <w:b/>
-                <w:bCs/>
-                <w:sz w:val="20"/>
-                <w:szCs w:val="20"/>
-              </w:rPr>
-            </w:pPr>
-            <w:r>
-              <w:rPr>
-                <w:rFonts w:ascii="Palatino Linotype" w:hAnsi="Palatino Linotype"/>
-                <w:b/>
-                <w:bCs/>
-                <w:sz w:val="20"/>
-                <w:szCs w:val="20"/>
-              </w:rPr>
-              <w:t xml:space="preserve">UCM</w:t>
-            </w:r>
-          </w:p>
-        </w:tc>
-        <w:tc>
-          <w:tcPr>
-            <w:tcW w:w="3289" w:type="dxa"/>
-          </w:tcPr>
-          <w:p>
-            <w:pPr>
-              <w:tabs>
-                <w:tab w:val="left" w:pos="-1080"/>
-                <w:tab w:val="left" w:pos="-720"/>
-                <w:tab w:val="left" w:pos="0"/>
-                <w:tab w:val="left" w:pos="720"/>
-                <w:tab w:val="left" w:pos="1440"/>
-                <w:tab w:val="left" w:pos="2160"/>
-                <w:tab w:val="left" w:pos="2880"/>
-                <w:tab w:val="left" w:pos="3600"/>
-                <w:tab w:val="left" w:pos="4320"/>
-                <w:tab w:val="left" w:pos="4680"/>
-              </w:tabs>
-              <w:rPr>
-                <w:rFonts w:ascii="Palatino Linotype" w:hAnsi="Palatino Linotype"/>
-                <w:b/>
-                <w:bCs/>
-                <w:sz w:val="20"/>
-                <w:szCs w:val="20"/>
-              </w:rPr>
-            </w:pPr>
-            <w:r>
-              <w:rPr>
-                <w:rFonts w:ascii="Palatino Linotype" w:hAnsi="Palatino Linotype"/>
-                <w:b/>
-                <w:bCs/>
-                <w:sz w:val="20"/>
-                <w:szCs w:val="20"/>
-              </w:rPr>
-              <w:t xml:space="preserve">MM</w:t>
+              <w:t xml:space="preserve">4511.21(B)(2)</w:t>
             </w:r>
           </w:p>
         </w:tc>
@@ -1426,8 +1277,7 @@
                 <w:sz w:val="20"/>
                 <w:szCs w:val="20"/>
               </w:rPr>
-              <w:lastRenderedPageBreak/>
-              <w:t>Plea</w:t>
+              <w:t>Degree</w:t>
             </w:r>
           </w:p>
         </w:tc>
@@ -1465,7 +1315,7 @@
                 <w:sz w:val="20"/>
                 <w:szCs w:val="20"/>
               </w:rPr>
-              <w:t xml:space="preserve">Guilty</w:t>
+              <w:t xml:space="preserve">UCM</w:t>
             </w:r>
           </w:p>
         </w:tc>
@@ -1503,7 +1353,7 @@
                 <w:sz w:val="20"/>
                 <w:szCs w:val="20"/>
               </w:rPr>
-              <w:t xml:space="preserve">Guilty</w:t>
+              <w:t xml:space="preserve">UCM</w:t>
             </w:r>
           </w:p>
         </w:tc>
@@ -1541,7 +1391,7 @@
                 <w:sz w:val="20"/>
                 <w:szCs w:val="20"/>
               </w:rPr>
-              <w:t xml:space="preserve">Guilty</w:t>
+              <w:t xml:space="preserve">UCM</w:t>
             </w:r>
           </w:p>
         </w:tc>
@@ -1579,7 +1429,45 @@
                 <w:sz w:val="20"/>
                 <w:szCs w:val="20"/>
               </w:rPr>
-              <w:t xml:space="preserve">Guilty</w:t>
+              <w:t xml:space="preserve">MM</w:t>
+            </w:r>
+          </w:p>
+        </w:tc>
+        <w:tc>
+          <w:tcPr>
+            <w:tcW w:w="3289" w:type="dxa"/>
+          </w:tcPr>
+          <w:p>
+            <w:pPr>
+              <w:tabs>
+                <w:tab w:val="left" w:pos="-1080"/>
+                <w:tab w:val="left" w:pos="-720"/>
+                <w:tab w:val="left" w:pos="0"/>
+                <w:tab w:val="left" w:pos="720"/>
+                <w:tab w:val="left" w:pos="1440"/>
+                <w:tab w:val="left" w:pos="2160"/>
+                <w:tab w:val="left" w:pos="2880"/>
+                <w:tab w:val="left" w:pos="3600"/>
+                <w:tab w:val="left" w:pos="4320"/>
+                <w:tab w:val="left" w:pos="4680"/>
+              </w:tabs>
+              <w:rPr>
+                <w:rFonts w:ascii="Palatino Linotype" w:hAnsi="Palatino Linotype"/>
+                <w:b/>
+                <w:bCs/>
+                <w:sz w:val="20"/>
+                <w:szCs w:val="20"/>
+              </w:rPr>
+            </w:pPr>
+            <w:r>
+              <w:rPr>
+                <w:rFonts w:ascii="Palatino Linotype" w:hAnsi="Palatino Linotype"/>
+                <w:b/>
+                <w:bCs/>
+                <w:sz w:val="20"/>
+                <w:szCs w:val="20"/>
+              </w:rPr>
+              <w:t xml:space="preserve">Minor Misdemeanor</w:t>
             </w:r>
           </w:p>
         </w:tc>
@@ -1622,7 +1510,7 @@
                 <w:sz w:val="20"/>
                 <w:szCs w:val="20"/>
               </w:rPr>
-              <w:t>Finding</w:t>
+              <w:t>Plea</w:t>
             </w:r>
           </w:p>
         </w:tc>
@@ -1660,7 +1548,7 @@
                 <w:sz w:val="20"/>
                 <w:szCs w:val="20"/>
               </w:rPr>
-              <w:t xml:space="preserve">Guilty</w:t>
+              <w:t xml:space="preserve">No Contest</w:t>
             </w:r>
           </w:p>
         </w:tc>
@@ -1698,7 +1586,7 @@
                 <w:sz w:val="20"/>
                 <w:szCs w:val="20"/>
               </w:rPr>
-              <w:t xml:space="preserve">Guilty</w:t>
+              <w:t xml:space="preserve">No Contest</w:t>
             </w:r>
           </w:p>
         </w:tc>
@@ -1736,7 +1624,7 @@
                 <w:sz w:val="20"/>
                 <w:szCs w:val="20"/>
               </w:rPr>
-              <w:t xml:space="preserve">Guilty</w:t>
+              <w:t xml:space="preserve">No Contest</w:t>
             </w:r>
           </w:p>
         </w:tc>
@@ -1774,7 +1662,45 @@
                 <w:sz w:val="20"/>
                 <w:szCs w:val="20"/>
               </w:rPr>
-              <w:t xml:space="preserve">Guilty</w:t>
+              <w:t xml:space="preserve">No Contest</w:t>
+            </w:r>
+          </w:p>
+        </w:tc>
+        <w:tc>
+          <w:tcPr>
+            <w:tcW w:w="3289" w:type="dxa"/>
+          </w:tcPr>
+          <w:p>
+            <w:pPr>
+              <w:tabs>
+                <w:tab w:val="left" w:pos="-1080"/>
+                <w:tab w:val="left" w:pos="-720"/>
+                <w:tab w:val="left" w:pos="0"/>
+                <w:tab w:val="left" w:pos="720"/>
+                <w:tab w:val="left" w:pos="1440"/>
+                <w:tab w:val="left" w:pos="2160"/>
+                <w:tab w:val="left" w:pos="2880"/>
+                <w:tab w:val="left" w:pos="3600"/>
+                <w:tab w:val="left" w:pos="4320"/>
+                <w:tab w:val="left" w:pos="4680"/>
+              </w:tabs>
+              <w:rPr>
+                <w:rFonts w:ascii="Palatino Linotype" w:hAnsi="Palatino Linotype"/>
+                <w:b/>
+                <w:bCs/>
+                <w:sz w:val="20"/>
+                <w:szCs w:val="20"/>
+              </w:rPr>
+            </w:pPr>
+            <w:r>
+              <w:rPr>
+                <w:rFonts w:ascii="Palatino Linotype" w:hAnsi="Palatino Linotype"/>
+                <w:b/>
+                <w:bCs/>
+                <w:sz w:val="20"/>
+                <w:szCs w:val="20"/>
+              </w:rPr>
+              <w:t xml:space="preserve">No Contest</w:t>
             </w:r>
           </w:p>
         </w:tc>
@@ -1817,7 +1743,8 @@
                 <w:sz w:val="20"/>
                 <w:szCs w:val="20"/>
               </w:rPr>
-              <w:t>Fine Amount</w:t>
+              <w:lastRenderedPageBreak/>
+              <w:t>Finding</w:t>
             </w:r>
           </w:p>
         </w:tc>
@@ -1855,7 +1782,7 @@
                 <w:sz w:val="20"/>
                 <w:szCs w:val="20"/>
               </w:rPr>
-              <w:t xml:space="preserve">$ 0</w:t>
+              <w:t xml:space="preserve">Guilty</w:t>
             </w:r>
           </w:p>
         </w:tc>
@@ -1893,7 +1820,7 @@
                 <w:sz w:val="20"/>
                 <w:szCs w:val="20"/>
               </w:rPr>
-              <w:t xml:space="preserve">$ 0</w:t>
+              <w:t xml:space="preserve">Guilty</w:t>
             </w:r>
           </w:p>
         </w:tc>
@@ -1931,7 +1858,7 @@
                 <w:sz w:val="20"/>
                 <w:szCs w:val="20"/>
               </w:rPr>
-              <w:t xml:space="preserve">$ 0</w:t>
+              <w:t xml:space="preserve">Guilty</w:t>
             </w:r>
           </w:p>
         </w:tc>
@@ -1969,7 +1896,45 @@
                 <w:sz w:val="20"/>
                 <w:szCs w:val="20"/>
               </w:rPr>
-              <w:t xml:space="preserve">$ 0</w:t>
+              <w:t xml:space="preserve">Guilty</w:t>
+            </w:r>
+          </w:p>
+        </w:tc>
+        <w:tc>
+          <w:tcPr>
+            <w:tcW w:w="3289" w:type="dxa"/>
+          </w:tcPr>
+          <w:p>
+            <w:pPr>
+              <w:tabs>
+                <w:tab w:val="left" w:pos="-1080"/>
+                <w:tab w:val="left" w:pos="-720"/>
+                <w:tab w:val="left" w:pos="0"/>
+                <w:tab w:val="left" w:pos="720"/>
+                <w:tab w:val="left" w:pos="1440"/>
+                <w:tab w:val="left" w:pos="2160"/>
+                <w:tab w:val="left" w:pos="2880"/>
+                <w:tab w:val="left" w:pos="3600"/>
+                <w:tab w:val="left" w:pos="4320"/>
+                <w:tab w:val="left" w:pos="4680"/>
+              </w:tabs>
+              <w:rPr>
+                <w:rFonts w:ascii="Palatino Linotype" w:hAnsi="Palatino Linotype"/>
+                <w:b/>
+                <w:bCs/>
+                <w:sz w:val="20"/>
+                <w:szCs w:val="20"/>
+              </w:rPr>
+            </w:pPr>
+            <w:r>
+              <w:rPr>
+                <w:rFonts w:ascii="Palatino Linotype" w:hAnsi="Palatino Linotype"/>
+                <w:b/>
+                <w:bCs/>
+                <w:sz w:val="20"/>
+                <w:szCs w:val="20"/>
+              </w:rPr>
+              <w:t xml:space="preserve">Guilty</w:t>
             </w:r>
           </w:p>
         </w:tc>
@@ -2012,27 +1977,45 @@
                 <w:sz w:val="20"/>
                 <w:szCs w:val="20"/>
               </w:rPr>
-              <w:t xml:space="preserve">Fines </w:t>
-            </w:r>
-            <w:r>
-              <w:rPr>
-                <w:rFonts w:ascii="Palatino Linotype" w:hAnsi="Palatino Linotype"/>
-                <w:b/>
-                <w:bCs/>
-                <w:sz w:val="20"/>
-                <w:szCs w:val="20"/>
-              </w:rPr>
-              <w:t>Suspend</w:t>
-            </w:r>
-            <w:r>
-              <w:rPr>
-                <w:rFonts w:ascii="Palatino Linotype" w:hAnsi="Palatino Linotype"/>
-                <w:b/>
-                <w:bCs/>
-                <w:sz w:val="20"/>
-                <w:szCs w:val="20"/>
-              </w:rPr>
-              <w:t>ed</w:t>
+              <w:t>Fine Amount</w:t>
+            </w:r>
+          </w:p>
+        </w:tc>
+        <w:tc>
+          <w:tcPr>
+            <w:tcW w:w="3289" w:type="dxa"/>
+          </w:tcPr>
+          <w:p>
+            <w:pPr>
+              <w:tabs>
+                <w:tab w:val="left" w:pos="-1080"/>
+                <w:tab w:val="left" w:pos="-720"/>
+                <w:tab w:val="left" w:pos="0"/>
+                <w:tab w:val="left" w:pos="720"/>
+                <w:tab w:val="left" w:pos="1440"/>
+                <w:tab w:val="left" w:pos="2160"/>
+                <w:tab w:val="left" w:pos="2880"/>
+                <w:tab w:val="left" w:pos="3600"/>
+                <w:tab w:val="left" w:pos="4320"/>
+                <w:tab w:val="left" w:pos="4680"/>
+              </w:tabs>
+              <w:rPr>
+                <w:rFonts w:ascii="Palatino Linotype" w:hAnsi="Palatino Linotype"/>
+                <w:b/>
+                <w:bCs/>
+                <w:sz w:val="20"/>
+                <w:szCs w:val="20"/>
+              </w:rPr>
+            </w:pPr>
+            <w:r>
+              <w:rPr>
+                <w:rFonts w:ascii="Palatino Linotype" w:hAnsi="Palatino Linotype"/>
+                <w:b/>
+                <w:bCs/>
+                <w:sz w:val="20"/>
+                <w:szCs w:val="20"/>
+              </w:rPr>
+              <w:t xml:space="preserve">$ 50</w:t>
             </w:r>
           </w:p>
         </w:tc>
@@ -2227,7 +2210,27 @@
                 <w:sz w:val="20"/>
                 <w:szCs w:val="20"/>
               </w:rPr>
-              <w:t>Jail Days</w:t>
+              <w:t xml:space="preserve">Fines </w:t>
+            </w:r>
+            <w:r>
+              <w:rPr>
+                <w:rFonts w:ascii="Palatino Linotype" w:hAnsi="Palatino Linotype"/>
+                <w:b/>
+                <w:bCs/>
+                <w:sz w:val="20"/>
+                <w:szCs w:val="20"/>
+              </w:rPr>
+              <w:t>Suspend</w:t>
+            </w:r>
+            <w:r>
+              <w:rPr>
+                <w:rFonts w:ascii="Palatino Linotype" w:hAnsi="Palatino Linotype"/>
+                <w:b/>
+                <w:bCs/>
+                <w:sz w:val="20"/>
+                <w:szCs w:val="20"/>
+              </w:rPr>
+              <w:t>ed</w:t>
             </w:r>
           </w:p>
         </w:tc>
@@ -2265,7 +2268,7 @@
                 <w:sz w:val="20"/>
                 <w:szCs w:val="20"/>
               </w:rPr>
-              <w:t xml:space="preserve">None</w:t>
+              <w:t xml:space="preserve">$ 25</w:t>
             </w:r>
           </w:p>
         </w:tc>
@@ -2303,7 +2306,7 @@
                 <w:sz w:val="20"/>
                 <w:szCs w:val="20"/>
               </w:rPr>
-              <w:t xml:space="preserve">None</w:t>
+              <w:t xml:space="preserve">$ 0</w:t>
             </w:r>
           </w:p>
         </w:tc>
@@ -2341,7 +2344,7 @@
                 <w:sz w:val="20"/>
                 <w:szCs w:val="20"/>
               </w:rPr>
-              <w:t xml:space="preserve">None</w:t>
+              <w:t xml:space="preserve">$ 0</w:t>
             </w:r>
           </w:p>
         </w:tc>
@@ -2379,70 +2382,7 @@
                 <w:sz w:val="20"/>
                 <w:szCs w:val="20"/>
               </w:rPr>
-              <w:t xml:space="preserve">None</w:t>
-            </w:r>
-          </w:p>
-        </w:tc>
-      </w:tr>
-      <w:tr>
-        <w:trPr>
-          <w:jc w:val="center"/>
-        </w:trPr>
-        <w:tc>
-          <w:tcPr>
-            <w:tcW w:w="1801" w:type="dxa"/>
-          </w:tcPr>
-          <w:p>
-            <w:pPr>
-              <w:tabs>
-                <w:tab w:val="left" w:pos="-1080"/>
-                <w:tab w:val="left" w:pos="-720"/>
-                <w:tab w:val="left" w:pos="0"/>
-                <w:tab w:val="left" w:pos="720"/>
-                <w:tab w:val="left" w:pos="1440"/>
-                <w:tab w:val="left" w:pos="2160"/>
-                <w:tab w:val="left" w:pos="2880"/>
-                <w:tab w:val="left" w:pos="3600"/>
-                <w:tab w:val="left" w:pos="4320"/>
-                <w:tab w:val="left" w:pos="4680"/>
-              </w:tabs>
-              <w:rPr>
-                <w:rFonts w:ascii="Palatino Linotype" w:hAnsi="Palatino Linotype"/>
-                <w:b/>
-                <w:bCs/>
-                <w:sz w:val="20"/>
-                <w:szCs w:val="20"/>
-              </w:rPr>
-            </w:pPr>
-            <w:r>
-              <w:rPr>
-                <w:rFonts w:ascii="Palatino Linotype" w:hAnsi="Palatino Linotype"/>
-                <w:b/>
-                <w:bCs/>
-                <w:sz w:val="20"/>
-                <w:szCs w:val="20"/>
-              </w:rPr>
-              <w:t>Jail Days</w:t>
-            </w:r>
-            <w:r>
-              <w:rPr>
-                <w:rFonts w:ascii="Palatino Linotype" w:hAnsi="Palatino Linotype"/>
-                <w:b/>
-                <w:bCs/>
-                <w:sz w:val="20"/>
-                <w:szCs w:val="20"/>
-              </w:rPr>
-              <w:t xml:space="preserve"> </w:t>
-            </w:r>
-            <w:r>
-              <w:rPr>
-                <w:rFonts w:ascii="Palatino Linotype" w:hAnsi="Palatino Linotype"/>
-                <w:b/>
-                <w:bCs/>
-                <w:sz w:val="20"/>
-                <w:szCs w:val="20"/>
-              </w:rPr>
-              <w:t>Suspended</w:t>
+              <w:t xml:space="preserve">$ 0</w:t>
             </w:r>
           </w:p>
         </w:tc>
@@ -2480,121 +2420,7 @@
                 <w:sz w:val="20"/>
                 <w:szCs w:val="20"/>
               </w:rPr>
-              <w:t xml:space="preserve">None</w:t>
-            </w:r>
-          </w:p>
-        </w:tc>
-        <w:tc>
-          <w:tcPr>
-            <w:tcW w:w="3289" w:type="dxa"/>
-          </w:tcPr>
-          <w:p>
-            <w:pPr>
-              <w:tabs>
-                <w:tab w:val="left" w:pos="-1080"/>
-                <w:tab w:val="left" w:pos="-720"/>
-                <w:tab w:val="left" w:pos="0"/>
-                <w:tab w:val="left" w:pos="720"/>
-                <w:tab w:val="left" w:pos="1440"/>
-                <w:tab w:val="left" w:pos="2160"/>
-                <w:tab w:val="left" w:pos="2880"/>
-                <w:tab w:val="left" w:pos="3600"/>
-                <w:tab w:val="left" w:pos="4320"/>
-                <w:tab w:val="left" w:pos="4680"/>
-              </w:tabs>
-              <w:rPr>
-                <w:rFonts w:ascii="Palatino Linotype" w:hAnsi="Palatino Linotype"/>
-                <w:b/>
-                <w:bCs/>
-                <w:sz w:val="20"/>
-                <w:szCs w:val="20"/>
-              </w:rPr>
-            </w:pPr>
-            <w:r>
-              <w:rPr>
-                <w:rFonts w:ascii="Palatino Linotype" w:hAnsi="Palatino Linotype"/>
-                <w:b/>
-                <w:bCs/>
-                <w:sz w:val="20"/>
-                <w:szCs w:val="20"/>
-              </w:rPr>
-              <w:t xml:space="preserve">None</w:t>
-            </w:r>
-          </w:p>
-        </w:tc>
-        <w:tc>
-          <w:tcPr>
-            <w:tcW w:w="3289" w:type="dxa"/>
-          </w:tcPr>
-          <w:p>
-            <w:pPr>
-              <w:tabs>
-                <w:tab w:val="left" w:pos="-1080"/>
-                <w:tab w:val="left" w:pos="-720"/>
-                <w:tab w:val="left" w:pos="0"/>
-                <w:tab w:val="left" w:pos="720"/>
-                <w:tab w:val="left" w:pos="1440"/>
-                <w:tab w:val="left" w:pos="2160"/>
-                <w:tab w:val="left" w:pos="2880"/>
-                <w:tab w:val="left" w:pos="3600"/>
-                <w:tab w:val="left" w:pos="4320"/>
-                <w:tab w:val="left" w:pos="4680"/>
-              </w:tabs>
-              <w:rPr>
-                <w:rFonts w:ascii="Palatino Linotype" w:hAnsi="Palatino Linotype"/>
-                <w:b/>
-                <w:bCs/>
-                <w:sz w:val="20"/>
-                <w:szCs w:val="20"/>
-              </w:rPr>
-            </w:pPr>
-            <w:r>
-              <w:rPr>
-                <w:rFonts w:ascii="Palatino Linotype" w:hAnsi="Palatino Linotype"/>
-                <w:b/>
-                <w:bCs/>
-                <w:sz w:val="20"/>
-                <w:szCs w:val="20"/>
-              </w:rPr>
-              <w:t xml:space="preserve">None</w:t>
-            </w:r>
-          </w:p>
-        </w:tc>
-        <w:tc>
-          <w:tcPr>
-            <w:tcW w:w="3289" w:type="dxa"/>
-          </w:tcPr>
-          <w:p>
-            <w:pPr>
-              <w:tabs>
-                <w:tab w:val="left" w:pos="-1080"/>
-                <w:tab w:val="left" w:pos="-720"/>
-                <w:tab w:val="left" w:pos="0"/>
-                <w:tab w:val="left" w:pos="720"/>
-                <w:tab w:val="left" w:pos="1440"/>
-                <w:tab w:val="left" w:pos="2160"/>
-                <w:tab w:val="left" w:pos="2880"/>
-                <w:tab w:val="left" w:pos="3600"/>
-                <w:tab w:val="left" w:pos="4320"/>
-                <w:tab w:val="left" w:pos="4680"/>
-              </w:tabs>
-              <w:rPr>
-                <w:rFonts w:ascii="Palatino Linotype" w:hAnsi="Palatino Linotype"/>
-                <w:b/>
-                <w:bCs/>
-                <w:sz w:val="20"/>
-                <w:szCs w:val="20"/>
-              </w:rPr>
-            </w:pPr>
-            <w:r>
-              <w:rPr>
-                <w:rFonts w:ascii="Palatino Linotype" w:hAnsi="Palatino Linotype"/>
-                <w:b/>
-                <w:bCs/>
-                <w:sz w:val="20"/>
-                <w:szCs w:val="20"/>
-              </w:rPr>
-              <w:t xml:space="preserve">None</w:t>
+              <w:t xml:space="preserve">$ 0</w:t>
             </w:r>
           </w:p>
         </w:tc>
@@ -2622,7 +2448,6 @@
           <w:szCs w:val="20"/>
         </w:rPr>
       </w:pPr>
-      <w:proofErr w:type="gramStart"/>
       <w:r>
         <w:rPr>
           <w:rFonts w:ascii="Palatino Linotype" w:hAnsi="Palatino Linotype"/>
@@ -2631,9 +2456,8 @@
           <w:sz w:val="20"/>
           <w:szCs w:val="20"/>
         </w:rPr>
-        <w:t xml:space="preserve">Fines and Costs.</w:t>
-      </w:r>
-      <w:proofErr w:type="gramEnd"/>
+        <w:t xml:space="preserve">Fines and Costs.  </w:t>
+      </w:r>
       <w:r>
         <w:rPr>
           <w:rFonts w:ascii="Palatino Linotype" w:hAnsi="Palatino Linotype"/>
@@ -2642,7 +2466,52 @@
           <w:sz w:val="20"/>
           <w:szCs w:val="20"/>
         </w:rPr>
-        <w:t xml:space="preserve">  </w:t>
+        <w:t xml:space="preserve"/>
+      </w:r>
+      <w:r>
+        <w:rPr>
+          <w:rFonts w:ascii="Palatino Linotype" w:hAnsi="Palatino Linotype"/>
+          <w:bCs/>
+          <w:sz w:val="20"/>
+          <w:szCs w:val="20"/>
+          <w:u w:val="single"/>
+        </w:rPr>
+        <w:t>Court costs are assessed for the highest degree charge in this</w:t>
+      </w:r>
+      <w:r>
+        <w:rPr>
+          <w:rFonts w:ascii="Palatino Linotype" w:hAnsi="Palatino Linotype"/>
+          <w:bCs/>
+          <w:sz w:val="20"/>
+          <w:szCs w:val="20"/>
+          <w:u w:val="single"/>
+        </w:rPr>
+        <w:t xml:space="preserve"> case</w:t>
+      </w:r>
+      <w:r>
+        <w:rPr>
+          <w:rFonts w:ascii="Palatino Linotype" w:hAnsi="Palatino Linotype"/>
+          <w:bCs/>
+          <w:sz w:val="20"/>
+          <w:szCs w:val="20"/>
+        </w:rPr>
+        <w:t xml:space="preserve">. </w:t>
+      </w:r>
+      <w:r>
+        <w:rPr>
+          <w:rFonts w:ascii="Palatino Linotype" w:hAnsi="Palatino Linotype"/>
+          <w:sz w:val="20"/>
+          <w:szCs w:val="20"/>
+        </w:rPr>
+        <w:t xml:space="preserve">Having</w:t>
+      </w:r>
+      <w:r>
+        <w:rPr>
+          <w:rFonts w:ascii="Palatino Linotype" w:hAnsi="Palatino Linotype"/>
+          <w:sz w:val="20"/>
+          <w:szCs w:val="20"/>
+        </w:rPr>
+        <w:t xml:space="preserve"> been informed of the fines </w:t>
       </w:r>
       <w:r>
         <w:rPr>
@@ -2657,55 +2526,26 @@
       <w:r>
         <w:rPr>
           <w:rFonts w:ascii="Palatino Linotype" w:hAnsi="Palatino Linotype"/>
-          <w:bCs/>
-          <w:sz w:val="20"/>
-          <w:szCs w:val="20"/>
-          <w:u w:val="single"/>
-        </w:rPr>
-        <w:t xml:space="preserve">Court costs are assessed for the highest degree charge in this</w:t>
-      </w:r>
-      <w:r>
-        <w:rPr>
-          <w:rFonts w:ascii="Palatino Linotype" w:hAnsi="Palatino Linotype"/>
-          <w:bCs/>
-          <w:sz w:val="20"/>
-          <w:szCs w:val="20"/>
-          <w:u w:val="single"/>
-        </w:rPr>
-        <w:t xml:space="preserve"> case</w:t>
-      </w:r>
-      <w:r>
-        <w:rPr>
-          <w:rFonts w:ascii="Palatino Linotype" w:hAnsi="Palatino Linotype"/>
-          <w:bCs/>
-          <w:sz w:val="20"/>
-          <w:szCs w:val="20"/>
-        </w:rPr>
-        <w:t xml:space="preserve">. </w:t>
-      </w:r>
-      <w:r>
-        <w:rPr>
-          <w:rFonts w:ascii="Palatino Linotype" w:hAnsi="Palatino Linotype"/>
-          <w:sz w:val="20"/>
-          <w:szCs w:val="20"/>
-        </w:rPr>
-        <w:t xml:space="preserve"/>
-      </w:r>
-      <w:r>
-        <w:rPr>
-          <w:rFonts w:ascii="Palatino Linotype" w:hAnsi="Palatino Linotype"/>
-          <w:sz w:val="20"/>
-          <w:szCs w:val="20"/>
-        </w:rPr>
-        <w:t xml:space="preserve">Having</w:t>
-      </w:r>
-      <w:r>
-        <w:rPr>
-          <w:rFonts w:ascii="Palatino Linotype" w:hAnsi="Palatino Linotype"/>
-          <w:sz w:val="20"/>
-          <w:szCs w:val="20"/>
-        </w:rPr>
-        <w:t xml:space="preserve"> been informed of the fines </w:t>
+          <w:sz w:val="20"/>
+          <w:szCs w:val="20"/>
+        </w:rPr>
+        <w:t xml:space="preserve">and costs</w:t>
+      </w:r>
+      <w:r>
+        <w:rPr>
+          <w:rFonts w:ascii="Palatino Linotype" w:hAnsi="Palatino Linotype"/>
+          <w:sz w:val="20"/>
+          <w:szCs w:val="20"/>
+        </w:rPr>
+        <w:t xml:space="preserve"> </w:t>
+      </w:r>
+      <w:r>
+        <w:rPr>
+          <w:rFonts w:ascii="Palatino Linotype" w:hAnsi="Palatino Linotype"/>
+          <w:sz w:val="20"/>
+          <w:szCs w:val="20"/>
+        </w:rPr>
+        <w:t xml:space="preserve">owed, Defendant expressed an ability to pay </w:t>
       </w:r>
       <w:r>
         <w:rPr>
@@ -2715,40 +2555,32 @@
           <w:sz w:val="20"/>
           <w:szCs w:val="20"/>
         </w:rPr>
-        <w:t xml:space="preserve"/>
-      </w:r>
-      <w:r>
-        <w:rPr>
-          <w:rFonts w:ascii="Palatino Linotype" w:hAnsi="Palatino Linotype"/>
-          <w:sz w:val="20"/>
-          <w:szCs w:val="20"/>
-        </w:rPr>
-        <w:t xml:space="preserve">and</w:t>
-      </w:r>
-      <w:proofErr w:type="gramEnd"/>
-      <w:r>
-        <w:rPr>
-          <w:rFonts w:ascii="Palatino Linotype" w:hAnsi="Palatino Linotype"/>
-          <w:sz w:val="20"/>
-          <w:szCs w:val="20"/>
-        </w:rPr>
-        <w:t xml:space="preserve"> costs</w:t>
-      </w:r>
-      <w:r>
-        <w:rPr>
-          <w:rFonts w:ascii="Palatino Linotype" w:hAnsi="Palatino Linotype"/>
-          <w:sz w:val="20"/>
-          <w:szCs w:val="20"/>
-        </w:rPr>
-        <w:t xml:space="preserve"> </w:t>
-      </w:r>
-      <w:r>
-        <w:rPr>
-          <w:rFonts w:ascii="Palatino Linotype" w:hAnsi="Palatino Linotype"/>
-          <w:sz w:val="20"/>
-          <w:szCs w:val="20"/>
-        </w:rPr>
-        <w:t xml:space="preserve">owed, Defendant expressed an ability to pay </w:t>
+        <w:t xml:space="preserve">forthwith</w:t>
+      </w:r>
+      <w:r>
+        <w:rPr>
+          <w:rFonts w:ascii="Palatino Linotype" w:hAnsi="Palatino Linotype"/>
+          <w:sz w:val="20"/>
+          <w:szCs w:val="20"/>
+        </w:rPr>
+        <w:t xml:space="preserve">. </w:t>
+      </w:r>
+      <w:bookmarkStart w:id="0" w:name="_Hlk94196527"/>
+      <w:r>
+        <w:rPr>
+          <w:rFonts w:ascii="Palatino Linotype" w:hAnsi="Palatino Linotype"/>
+          <w:sz w:val="20"/>
+          <w:szCs w:val="20"/>
+        </w:rPr>
+        <w:t xml:space="preserve">Absent further order, the Court finds Defendant is able and shall pay</w:t>
+      </w:r>
+      <w:r>
+        <w:rPr>
+          <w:rFonts w:ascii="Palatino Linotype" w:hAnsi="Palatino Linotype"/>
+          <w:sz w:val="20"/>
+          <w:szCs w:val="20"/>
+        </w:rPr>
+        <w:t xml:space="preserve"> the fines </w:t>
       </w:r>
       <w:r>
         <w:rPr>
@@ -2758,33 +2590,33 @@
           <w:sz w:val="20"/>
           <w:szCs w:val="20"/>
         </w:rPr>
-        <w:t xml:space="preserve">forthwith</w:t>
-      </w:r>
-      <w:r>
-        <w:rPr>
-          <w:rFonts w:ascii="Palatino Linotype" w:hAnsi="Palatino Linotype"/>
-          <w:sz w:val="20"/>
-          <w:szCs w:val="20"/>
-        </w:rPr>
-        <w:t xml:space="preserve">. </w:t>
-      </w:r>
-      <w:bookmarkStart w:id="0" w:name="_Hlk94196527"/>
-      <w:r>
-        <w:rPr>
-          <w:rFonts w:ascii="Palatino Linotype" w:hAnsi="Palatino Linotype"/>
-          <w:sz w:val="20"/>
-          <w:szCs w:val="20"/>
-        </w:rPr>
-        <w:t xml:space="preserve">Absent further order, the Court finds Defendant is able and shall pay</w:t>
-      </w:r>
-      <w:r>
-        <w:rPr>
-          <w:rFonts w:ascii="Palatino Linotype" w:hAnsi="Palatino Linotype"/>
-          <w:sz w:val="20"/>
-          <w:szCs w:val="20"/>
-        </w:rPr>
-        <w:t xml:space="preserve"> the fines </w:t>
-      </w:r>
+        <w:t xml:space="preserve"/>
+      </w:r>
+      <w:r>
+        <w:rPr>
+          <w:rFonts w:ascii="Palatino Linotype" w:hAnsi="Palatino Linotype"/>
+          <w:sz w:val="20"/>
+          <w:szCs w:val="20"/>
+        </w:rPr>
+        <w:t xml:space="preserve">and costs</w:t>
+      </w:r>
+      <w:r>
+        <w:rPr>
+          <w:rFonts w:ascii="Palatino Linotype" w:hAnsi="Palatino Linotype"/>
+          <w:sz w:val="20"/>
+          <w:szCs w:val="20"/>
+        </w:rPr>
+        <w:t xml:space="preserve"> </w:t>
+      </w:r>
+      <w:r>
+        <w:rPr>
+          <w:rFonts w:ascii="Palatino Linotype" w:hAnsi="Palatino Linotype"/>
+          <w:sz w:val="20"/>
+          <w:szCs w:val="20"/>
+        </w:rPr>
+        <w:t xml:space="preserve">in full by </w:t>
+      </w:r>
+      <w:bookmarkEnd w:id="0"/>
       <w:r>
         <w:rPr>
           <w:rFonts w:ascii="Palatino Linotype" w:hAnsi="Palatino Linotype"/>
@@ -2793,6 +2625,22 @@
           <w:sz w:val="20"/>
           <w:szCs w:val="20"/>
         </w:rPr>
+        <w:t xml:space="preserve">February 05, 2022</w:t>
+      </w:r>
+      <w:r>
+        <w:rPr>
+          <w:rFonts w:ascii="Palatino Linotype" w:hAnsi="Palatino Linotype"/>
+          <w:sz w:val="20"/>
+          <w:szCs w:val="20"/>
+        </w:rPr>
+        <w:t xml:space="preserve">. </w:t>
+      </w:r>
+      <w:r>
+        <w:rPr>
+          <w:rFonts w:ascii="Palatino Linotype" w:hAnsi="Palatino Linotype"/>
+          <w:sz w:val="20"/>
+          <w:szCs w:val="20"/>
+        </w:rPr>
         <w:t xml:space="preserve"/>
       </w:r>
       <w:r>
@@ -2801,70 +2649,8 @@
           <w:sz w:val="20"/>
           <w:szCs w:val="20"/>
         </w:rPr>
-        <w:t xml:space="preserve">and</w:t>
-      </w:r>
-      <w:proofErr w:type="gramEnd"/>
-      <w:r>
-        <w:rPr>
-          <w:rFonts w:ascii="Palatino Linotype" w:hAnsi="Palatino Linotype"/>
-          <w:sz w:val="20"/>
-          <w:szCs w:val="20"/>
-        </w:rPr>
-        <w:t xml:space="preserve"> costs</w:t>
-      </w:r>
-      <w:r>
-        <w:rPr>
-          <w:rFonts w:ascii="Palatino Linotype" w:hAnsi="Palatino Linotype"/>
-          <w:sz w:val="20"/>
-          <w:szCs w:val="20"/>
-        </w:rPr>
-        <w:t xml:space="preserve"> </w:t>
-      </w:r>
-      <w:r>
-        <w:rPr>
-          <w:rFonts w:ascii="Palatino Linotype" w:hAnsi="Palatino Linotype"/>
-          <w:sz w:val="20"/>
-          <w:szCs w:val="20"/>
-        </w:rPr>
-        <w:t xml:space="preserve">in full by </w:t>
-      </w:r>
-      <w:bookmarkEnd w:id="0"/>
-      <w:r>
-        <w:rPr>
-          <w:rFonts w:ascii="Palatino Linotype" w:hAnsi="Palatino Linotype"/>
-          <w:b/>
-          <w:bCs/>
-          <w:sz w:val="20"/>
-          <w:szCs w:val="20"/>
-        </w:rPr>
-        <w:t xml:space="preserve">February 05, 2022</w:t>
-      </w:r>
-      <w:r>
-        <w:rPr>
-          <w:rFonts w:ascii="Palatino Linotype" w:hAnsi="Palatino Linotype"/>
-          <w:sz w:val="20"/>
-          <w:szCs w:val="20"/>
-        </w:rPr>
-        <w:t xml:space="preserve">. </w:t>
-      </w:r>
-      <w:r>
-        <w:rPr>
-          <w:rFonts w:ascii="Palatino Linotype" w:hAnsi="Palatino Linotype"/>
-          <w:sz w:val="20"/>
-          <w:szCs w:val="20"/>
-        </w:rPr>
         <w:t xml:space="preserve"/>
       </w:r>
-      <w:r>
-        <w:rPr>
-          <w:rFonts w:ascii="Palatino Linotype" w:hAnsi="Palatino Linotype"/>
-          <w:sz w:val="20"/>
-          <w:szCs w:val="20"/>
-        </w:rPr>
-        <w:t xml:space="preserve"/>
-      </w:r>
-      <w:bookmarkStart w:id="1" w:name="_GoBack"/>
-      <w:bookmarkEnd w:id="1"/>
       <w:r>
         <w:rPr>
           <w:rFonts w:ascii="Palatino Linotype" w:hAnsi="Palatino Linotype"/>
@@ -2901,7 +2687,6 @@
           <w:szCs w:val="20"/>
         </w:rPr>
       </w:pPr>
-      <w:proofErr w:type="gramStart"/>
       <w:r>
         <w:rPr>
           <w:rFonts w:ascii="Palatino Linotype" w:hAnsi="Palatino Linotype"/>
@@ -2910,56 +2695,29 @@
           <w:sz w:val="20"/>
           <w:szCs w:val="20"/>
         </w:rPr>
-        <w:t xml:space="preserve">Proof of Financial Responsibility.</w:t>
-      </w:r>
-      <w:proofErr w:type="gramEnd"/>
-      <w:r>
-        <w:rPr>
-          <w:rFonts w:ascii="Palatino Linotype" w:hAnsi="Palatino Linotype"/>
-          <w:b/>
+        <w:t xml:space="preserve">Proof of Financial Responsibility.  </w:t>
+      </w:r>
+      <w:r>
+        <w:rPr>
+          <w:rFonts w:ascii="Palatino Linotype" w:hAnsi="Palatino Linotype"/>
           <w:bCs/>
           <w:sz w:val="20"/>
           <w:szCs w:val="20"/>
         </w:rPr>
-        <w:t xml:space="preserve">  </w:t>
+        <w:t xml:space="preserve"> </w:t>
+      </w:r>
+      <w:r>
+        <w:rPr>
+          <w:rFonts w:ascii="Palatino Linotype" w:hAnsi="Palatino Linotype"/>
+          <w:sz w:val="20"/>
+          <w:szCs w:val="20"/>
+        </w:rPr>
+        <w:t xml:space="preserve">The Defendant showed proof of financial responsibility at the time of the offense.</w:t>
       </w:r>
       <w:r>
         <w:rPr>
           <w:rFonts w:ascii="Palatino Linotype" w:hAnsi="Palatino Linotype"/>
           <w:bCs/>
-          <w:sz w:val="20"/>
-          <w:szCs w:val="20"/>
-        </w:rPr>
-        <w:t xml:space="preserve"> </w:t>
-      </w:r>
-      <w:r>
-        <w:rPr>
-          <w:rFonts w:ascii="Palatino Linotype" w:hAnsi="Palatino Linotype"/>
-          <w:sz w:val="20"/>
-          <w:szCs w:val="20"/>
-        </w:rPr>
-        <w:t xml:space="preserve">The Defendant showed proof of financial responsibility at the time of the offense.</w:t>
-      </w:r>
-      <w:r>
-        <w:rPr>
-          <w:rFonts w:ascii="Palatino Linotype" w:hAnsi="Palatino Linotype"/>
-          <w:bCs/>
-          <w:sz w:val="20"/>
-          <w:szCs w:val="20"/>
-        </w:rPr>
-        <w:t xml:space="preserve"/>
-      </w:r>
-      <w:r>
-        <w:rPr>
-          <w:rFonts w:ascii="Palatino Linotype" w:hAnsi="Palatino Linotype"/>
-          <w:sz w:val="20"/>
-          <w:szCs w:val="20"/>
-        </w:rPr>
-        <w:t xml:space="preserve"/>
-      </w:r>
-      <w:r>
-        <w:rPr>
-          <w:rFonts w:ascii="Palatino Linotype" w:hAnsi="Palatino Linotype"/>
           <w:sz w:val="20"/>
           <w:szCs w:val="20"/>
         </w:rPr>
@@ -3021,7 +2779,6 @@
           <w:sz w:val="20"/>
           <w:szCs w:val="20"/>
         </w:rPr>
-        <w:lastRenderedPageBreak/>
         <w:tab/>
       </w:r>
       <w:r>
@@ -3214,6 +2971,7 @@
           <w:sz w:val="19"/>
           <w:szCs w:val="19"/>
         </w:rPr>
+        <w:lastRenderedPageBreak/>
         <w:t xml:space="preserve">Pursuant to Criminal Rule 19(D) and Traffic Rule 14, written objections to this magistrate’s decision must be filed within </w:t>
       </w:r>
       <w:r>
@@ -3343,13 +3101,34 @@
         <w:t xml:space="preserve">___ Prosecutor’s Office, ___ BRANDON ROWEDDA</w:t>
       </w:r>
     </w:p>
+    <w:p>
+      <w:pPr>
+        <w:tabs>
+          <w:tab w:val="left" w:pos="-1080"/>
+          <w:tab w:val="left" w:pos="-720"/>
+          <w:tab w:val="left" w:pos="0"/>
+          <w:tab w:val="left" w:pos="720"/>
+          <w:tab w:val="left" w:pos="1440"/>
+          <w:tab w:val="left" w:pos="2160"/>
+          <w:tab w:val="left" w:pos="2880"/>
+          <w:tab w:val="left" w:pos="3600"/>
+          <w:tab w:val="left" w:pos="4320"/>
+          <w:tab w:val="left" w:pos="4680"/>
+        </w:tabs>
+        <w:rPr>
+          <w:rFonts w:ascii="Palatino Linotype" w:hAnsi="Palatino Linotype"/>
+          <w:sz w:val="16"/>
+          <w:szCs w:val="16"/>
+        </w:rPr>
+      </w:pPr>
+    </w:p>
     <w:sectPr>
-      <w:headerReference w:type="even" r:id="rId8"/>
-      <w:headerReference w:type="default" r:id="rId9"/>
-      <w:footerReference w:type="even" r:id="rId10"/>
-      <w:footerReference w:type="default" r:id="rId11"/>
-      <w:headerReference w:type="first" r:id="rId12"/>
-      <w:footerReference w:type="first" r:id="rId13"/>
+      <w:headerReference w:type="even" r:id="rId7"/>
+      <w:headerReference w:type="default" r:id="rId8"/>
+      <w:footerReference w:type="even" r:id="rId9"/>
+      <w:footerReference w:type="default" r:id="rId10"/>
+      <w:headerReference w:type="first" r:id="rId11"/>
+      <w:footerReference w:type="first" r:id="rId12"/>
       <w:pgSz w:w="12240" w:h="15840"/>
       <w:pgMar w:top="1440" w:right="1080" w:bottom="1440" w:left="1080" w:header="720" w:footer="720" w:gutter="0"/>
       <w:cols w:space="720"/>
@@ -3361,7 +3140,7 @@
 </file>
 
 <file path=word/endnotes.xml><?xml version="1.0" encoding="utf-8"?>
-<w:endnotes xmlns:wpc="http://schemas.microsoft.com/office/word/2010/wordprocessingCanvas" xmlns:mc="http://schemas.openxmlformats.org/markup-compatibility/2006" xmlns:o="urn:schemas-microsoft-com:office:office" xmlns:r="http://schemas.openxmlformats.org/officeDocument/2006/relationships" xmlns:m="http://schemas.openxmlformats.org/officeDocument/2006/math" xmlns:v="urn:schemas-microsoft-com:vml" xmlns:wp14="http://schemas.microsoft.com/office/word/2010/wordprocessingDrawing" xmlns:wp="http://schemas.openxmlformats.org/drawingml/2006/wordprocessingDrawing" xmlns:w10="urn:schemas-microsoft-com:office:word" xmlns:w="http://schemas.openxmlformats.org/wordprocessingml/2006/main" xmlns:w14="http://schemas.microsoft.com/office/word/2010/wordml" xmlns:wpg="http://schemas.microsoft.com/office/word/2010/wordprocessingGroup" xmlns:wpi="http://schemas.microsoft.com/office/word/2010/wordprocessingInk" xmlns:wne="http://schemas.microsoft.com/office/word/2006/wordml" xmlns:wps="http://schemas.microsoft.com/office/word/2010/wordprocessingShape" mc:Ignorable="w14 wp14">
+<w:endnotes xmlns:wpc="http://schemas.microsoft.com/office/word/2010/wordprocessingCanvas" xmlns:cx="http://schemas.microsoft.com/office/drawing/2014/chartex" xmlns:cx1="http://schemas.microsoft.com/office/drawing/2015/9/8/chartex" xmlns:cx2="http://schemas.microsoft.com/office/drawing/2015/10/21/chartex" xmlns:cx3="http://schemas.microsoft.com/office/drawing/2016/5/9/chartex" xmlns:cx4="http://schemas.microsoft.com/office/drawing/2016/5/10/chartex" xmlns:cx5="http://schemas.microsoft.com/office/drawing/2016/5/11/chartex" xmlns:cx6="http://schemas.microsoft.com/office/drawing/2016/5/12/chartex" xmlns:cx7="http://schemas.microsoft.com/office/drawing/2016/5/13/chartex" xmlns:cx8="http://schemas.microsoft.com/office/drawing/2016/5/14/chartex" xmlns:mc="http://schemas.openxmlformats.org/markup-compatibility/2006" xmlns:aink="http://schemas.microsoft.com/office/drawing/2016/ink" xmlns:am3d="http://schemas.microsoft.com/office/drawing/2017/model3d" xmlns:o="urn:schemas-microsoft-com:office:office" xmlns:r="http://schemas.openxmlformats.org/officeDocument/2006/relationships" xmlns:m="http://schemas.openxmlformats.org/officeDocument/2006/math" xmlns:v="urn:schemas-microsoft-com:vml" xmlns:wp14="http://schemas.microsoft.com/office/word/2010/wordprocessingDrawing" xmlns:wp="http://schemas.openxmlformats.org/drawingml/2006/wordprocessingDrawing" xmlns:w10="urn:schemas-microsoft-com:office:word" xmlns:w="http://schemas.openxmlformats.org/wordprocessingml/2006/main" xmlns:w14="http://schemas.microsoft.com/office/word/2010/wordml" xmlns:w15="http://schemas.microsoft.com/office/word/2012/wordml" xmlns:w16cex="http://schemas.microsoft.com/office/word/2018/wordml/cex" xmlns:w16cid="http://schemas.microsoft.com/office/word/2016/wordml/cid" xmlns:w16="http://schemas.microsoft.com/office/word/2018/wordml" xmlns:w16sdtdh="http://schemas.microsoft.com/office/word/2020/wordml/sdtdatahash" xmlns:w16se="http://schemas.microsoft.com/office/word/2015/wordml/symex" xmlns:wpg="http://schemas.microsoft.com/office/word/2010/wordprocessingGroup" xmlns:wpi="http://schemas.microsoft.com/office/word/2010/wordprocessingInk" xmlns:wne="http://schemas.microsoft.com/office/word/2006/wordml" xmlns:wps="http://schemas.microsoft.com/office/word/2010/wordprocessingShape" mc:Ignorable="w14 w15 w16se w16cid w16 w16cex w16sdtdh wp14">
   <w:endnote w:type="separator" w:id="-1">
     <w:p>
       <w:r>
@@ -3380,7 +3159,7 @@
 </file>
 
 <file path=word/footer1.xml><?xml version="1.0" encoding="utf-8"?>
-<w:ftr xmlns:wpc="http://schemas.microsoft.com/office/word/2010/wordprocessingCanvas" xmlns:mc="http://schemas.openxmlformats.org/markup-compatibility/2006" xmlns:o="urn:schemas-microsoft-com:office:office" xmlns:r="http://schemas.openxmlformats.org/officeDocument/2006/relationships" xmlns:m="http://schemas.openxmlformats.org/officeDocument/2006/math" xmlns:v="urn:schemas-microsoft-com:vml" xmlns:wp14="http://schemas.microsoft.com/office/word/2010/wordprocessingDrawing" xmlns:wp="http://schemas.openxmlformats.org/drawingml/2006/wordprocessingDrawing" xmlns:w10="urn:schemas-microsoft-com:office:word" xmlns:w="http://schemas.openxmlformats.org/wordprocessingml/2006/main" xmlns:w14="http://schemas.microsoft.com/office/word/2010/wordml" xmlns:wpg="http://schemas.microsoft.com/office/word/2010/wordprocessingGroup" xmlns:wpi="http://schemas.microsoft.com/office/word/2010/wordprocessingInk" xmlns:wne="http://schemas.microsoft.com/office/word/2006/wordml" xmlns:wps="http://schemas.microsoft.com/office/word/2010/wordprocessingShape" mc:Ignorable="w14 wp14">
+<w:ftr xmlns:wpc="http://schemas.microsoft.com/office/word/2010/wordprocessingCanvas" xmlns:cx="http://schemas.microsoft.com/office/drawing/2014/chartex" xmlns:cx1="http://schemas.microsoft.com/office/drawing/2015/9/8/chartex" xmlns:cx2="http://schemas.microsoft.com/office/drawing/2015/10/21/chartex" xmlns:cx3="http://schemas.microsoft.com/office/drawing/2016/5/9/chartex" xmlns:cx4="http://schemas.microsoft.com/office/drawing/2016/5/10/chartex" xmlns:cx5="http://schemas.microsoft.com/office/drawing/2016/5/11/chartex" xmlns:cx6="http://schemas.microsoft.com/office/drawing/2016/5/12/chartex" xmlns:cx7="http://schemas.microsoft.com/office/drawing/2016/5/13/chartex" xmlns:cx8="http://schemas.microsoft.com/office/drawing/2016/5/14/chartex" xmlns:mc="http://schemas.openxmlformats.org/markup-compatibility/2006" xmlns:aink="http://schemas.microsoft.com/office/drawing/2016/ink" xmlns:am3d="http://schemas.microsoft.com/office/drawing/2017/model3d" xmlns:o="urn:schemas-microsoft-com:office:office" xmlns:r="http://schemas.openxmlformats.org/officeDocument/2006/relationships" xmlns:m="http://schemas.openxmlformats.org/officeDocument/2006/math" xmlns:v="urn:schemas-microsoft-com:vml" xmlns:wp14="http://schemas.microsoft.com/office/word/2010/wordprocessingDrawing" xmlns:wp="http://schemas.openxmlformats.org/drawingml/2006/wordprocessingDrawing" xmlns:w10="urn:schemas-microsoft-com:office:word" xmlns:w="http://schemas.openxmlformats.org/wordprocessingml/2006/main" xmlns:w14="http://schemas.microsoft.com/office/word/2010/wordml" xmlns:w15="http://schemas.microsoft.com/office/word/2012/wordml" xmlns:w16cex="http://schemas.microsoft.com/office/word/2018/wordml/cex" xmlns:w16cid="http://schemas.microsoft.com/office/word/2016/wordml/cid" xmlns:w16="http://schemas.microsoft.com/office/word/2018/wordml" xmlns:w16sdtdh="http://schemas.microsoft.com/office/word/2020/wordml/sdtdatahash" xmlns:w16se="http://schemas.microsoft.com/office/word/2015/wordml/symex" xmlns:wpg="http://schemas.microsoft.com/office/word/2010/wordprocessingGroup" xmlns:wpi="http://schemas.microsoft.com/office/word/2010/wordprocessingInk" xmlns:wne="http://schemas.microsoft.com/office/word/2006/wordml" xmlns:wps="http://schemas.microsoft.com/office/word/2010/wordprocessingShape" mc:Ignorable="w14 w15 w16se w16cid w16 w16cex w16sdtdh wp14">
   <w:p>
     <w:pPr>
       <w:pStyle w:val="Footer"/>
@@ -3390,15 +3169,10 @@
 </file>
 
 <file path=word/footer2.xml><?xml version="1.0" encoding="utf-8"?>
-<w:ftr xmlns:wpc="http://schemas.microsoft.com/office/word/2010/wordprocessingCanvas" xmlns:mc="http://schemas.openxmlformats.org/markup-compatibility/2006" xmlns:o="urn:schemas-microsoft-com:office:office" xmlns:r="http://schemas.openxmlformats.org/officeDocument/2006/relationships" xmlns:m="http://schemas.openxmlformats.org/officeDocument/2006/math" xmlns:v="urn:schemas-microsoft-com:vml" xmlns:wp14="http://schemas.microsoft.com/office/word/2010/wordprocessingDrawing" xmlns:wp="http://schemas.openxmlformats.org/drawingml/2006/wordprocessingDrawing" xmlns:w10="urn:schemas-microsoft-com:office:word" xmlns:w="http://schemas.openxmlformats.org/wordprocessingml/2006/main" xmlns:w14="http://schemas.microsoft.com/office/word/2010/wordml" xmlns:wpg="http://schemas.microsoft.com/office/word/2010/wordprocessingGroup" xmlns:wpi="http://schemas.microsoft.com/office/word/2010/wordprocessingInk" xmlns:wne="http://schemas.microsoft.com/office/word/2006/wordml" xmlns:wps="http://schemas.microsoft.com/office/word/2010/wordprocessingShape" mc:Ignorable="w14 wp14">
+<w:ftr xmlns:wpc="http://schemas.microsoft.com/office/word/2010/wordprocessingCanvas" xmlns:cx="http://schemas.microsoft.com/office/drawing/2014/chartex" xmlns:cx1="http://schemas.microsoft.com/office/drawing/2015/9/8/chartex" xmlns:cx2="http://schemas.microsoft.com/office/drawing/2015/10/21/chartex" xmlns:cx3="http://schemas.microsoft.com/office/drawing/2016/5/9/chartex" xmlns:cx4="http://schemas.microsoft.com/office/drawing/2016/5/10/chartex" xmlns:cx5="http://schemas.microsoft.com/office/drawing/2016/5/11/chartex" xmlns:cx6="http://schemas.microsoft.com/office/drawing/2016/5/12/chartex" xmlns:cx7="http://schemas.microsoft.com/office/drawing/2016/5/13/chartex" xmlns:cx8="http://schemas.microsoft.com/office/drawing/2016/5/14/chartex" xmlns:mc="http://schemas.openxmlformats.org/markup-compatibility/2006" xmlns:aink="http://schemas.microsoft.com/office/drawing/2016/ink" xmlns:am3d="http://schemas.microsoft.com/office/drawing/2017/model3d" xmlns:o="urn:schemas-microsoft-com:office:office" xmlns:r="http://schemas.openxmlformats.org/officeDocument/2006/relationships" xmlns:m="http://schemas.openxmlformats.org/officeDocument/2006/math" xmlns:v="urn:schemas-microsoft-com:vml" xmlns:wp14="http://schemas.microsoft.com/office/word/2010/wordprocessingDrawing" xmlns:wp="http://schemas.openxmlformats.org/drawingml/2006/wordprocessingDrawing" xmlns:w10="urn:schemas-microsoft-com:office:word" xmlns:w="http://schemas.openxmlformats.org/wordprocessingml/2006/main" xmlns:w14="http://schemas.microsoft.com/office/word/2010/wordml" xmlns:w15="http://schemas.microsoft.com/office/word/2012/wordml" xmlns:w16cex="http://schemas.microsoft.com/office/word/2018/wordml/cex" xmlns:w16cid="http://schemas.microsoft.com/office/word/2016/wordml/cid" xmlns:w16="http://schemas.microsoft.com/office/word/2018/wordml" xmlns:w16sdtdh="http://schemas.microsoft.com/office/word/2020/wordml/sdtdatahash" xmlns:w16se="http://schemas.microsoft.com/office/word/2015/wordml/symex" xmlns:wpg="http://schemas.microsoft.com/office/word/2010/wordprocessingGroup" xmlns:wpi="http://schemas.microsoft.com/office/word/2010/wordprocessingInk" xmlns:wne="http://schemas.microsoft.com/office/word/2006/wordml" xmlns:wps="http://schemas.microsoft.com/office/word/2010/wordprocessingShape" mc:Ignorable="w14 w15 w16se w16cid w16 w16cex w16sdtdh wp14">
   <w:sdt>
     <w:sdtPr>
-      <w:rPr>
-        <w:rFonts w:ascii="Palatino Linotype" w:hAnsi="Palatino Linotype"/>
-        <w:sz w:val="20"/>
-        <w:szCs w:val="20"/>
-      </w:rPr>
-      <w:id w:val="-2099861789"/>
+      <w:id w:val="-1309706245"/>
       <w:docPartObj>
         <w:docPartGallery w:val="Page Numbers (Bottom of Page)"/>
         <w:docPartUnique/>
@@ -3413,13 +3187,19 @@
             <w:sz w:val="20"/>
             <w:szCs w:val="20"/>
           </w:rPr>
-          <w:id w:val="860082579"/>
+          <w:id w:val="98381352"/>
           <w:docPartObj>
             <w:docPartGallery w:val="Page Numbers (Top of Page)"/>
             <w:docPartUnique/>
           </w:docPartObj>
         </w:sdtPr>
-        <w:sdtEndPr/>
+        <w:sdtEndPr>
+          <w:rPr>
+            <w:rFonts w:ascii="Times New Roman" w:hAnsi="Times New Roman"/>
+            <w:sz w:val="24"/>
+            <w:szCs w:val="24"/>
+          </w:rPr>
+        </w:sdtEndPr>
         <w:sdtContent>
           <w:p>
             <w:pPr>
@@ -3548,7 +3328,7 @@
                 <w:sz w:val="20"/>
                 <w:szCs w:val="20"/>
               </w:rPr>
-              <w:t>5</w:t>
+              <w:t>3</w:t>
             </w:r>
             <w:r>
               <w:rPr>
@@ -3586,16 +3366,44 @@
               </w:rPr>
               <w:t xml:space="preserve"> 21TRD09200</w:t>
             </w:r>
+          </w:p>
+          <w:p>
+            <w:pPr>
+              <w:pStyle w:val="Footer"/>
+              <w:jc w:val="right"/>
+            </w:pPr>
           </w:p>
         </w:sdtContent>
       </w:sdt>
     </w:sdtContent>
   </w:sdt>
+  <w:p>
+    <w:pPr>
+      <w:tabs>
+        <w:tab w:val="left" w:pos="-1080"/>
+        <w:tab w:val="left" w:pos="-720"/>
+        <w:tab w:val="left" w:pos="0"/>
+        <w:tab w:val="left" w:pos="720"/>
+        <w:tab w:val="left" w:pos="1440"/>
+        <w:tab w:val="left" w:pos="2160"/>
+        <w:tab w:val="left" w:pos="2880"/>
+        <w:tab w:val="left" w:pos="3600"/>
+        <w:tab w:val="left" w:pos="4320"/>
+        <w:tab w:val="left" w:pos="4680"/>
+      </w:tabs>
+      <w:jc w:val="right"/>
+      <w:rPr>
+        <w:rFonts w:ascii="Palatino Linotype" w:hAnsi="Palatino Linotype"/>
+        <w:sz w:val="20"/>
+        <w:szCs w:val="20"/>
+      </w:rPr>
+    </w:pPr>
+  </w:p>
 </w:ftr>
 </file>
 
 <file path=word/footer3.xml><?xml version="1.0" encoding="utf-8"?>
-<w:ftr xmlns:wpc="http://schemas.microsoft.com/office/word/2010/wordprocessingCanvas" xmlns:mc="http://schemas.openxmlformats.org/markup-compatibility/2006" xmlns:o="urn:schemas-microsoft-com:office:office" xmlns:r="http://schemas.openxmlformats.org/officeDocument/2006/relationships" xmlns:m="http://schemas.openxmlformats.org/officeDocument/2006/math" xmlns:v="urn:schemas-microsoft-com:vml" xmlns:wp14="http://schemas.microsoft.com/office/word/2010/wordprocessingDrawing" xmlns:wp="http://schemas.openxmlformats.org/drawingml/2006/wordprocessingDrawing" xmlns:w10="urn:schemas-microsoft-com:office:word" xmlns:w="http://schemas.openxmlformats.org/wordprocessingml/2006/main" xmlns:w14="http://schemas.microsoft.com/office/word/2010/wordml" xmlns:wpg="http://schemas.microsoft.com/office/word/2010/wordprocessingGroup" xmlns:wpi="http://schemas.microsoft.com/office/word/2010/wordprocessingInk" xmlns:wne="http://schemas.microsoft.com/office/word/2006/wordml" xmlns:wps="http://schemas.microsoft.com/office/word/2010/wordprocessingShape" mc:Ignorable="w14 wp14">
+<w:ftr xmlns:wpc="http://schemas.microsoft.com/office/word/2010/wordprocessingCanvas" xmlns:cx="http://schemas.microsoft.com/office/drawing/2014/chartex" xmlns:cx1="http://schemas.microsoft.com/office/drawing/2015/9/8/chartex" xmlns:cx2="http://schemas.microsoft.com/office/drawing/2015/10/21/chartex" xmlns:cx3="http://schemas.microsoft.com/office/drawing/2016/5/9/chartex" xmlns:cx4="http://schemas.microsoft.com/office/drawing/2016/5/10/chartex" xmlns:cx5="http://schemas.microsoft.com/office/drawing/2016/5/11/chartex" xmlns:cx6="http://schemas.microsoft.com/office/drawing/2016/5/12/chartex" xmlns:cx7="http://schemas.microsoft.com/office/drawing/2016/5/13/chartex" xmlns:cx8="http://schemas.microsoft.com/office/drawing/2016/5/14/chartex" xmlns:mc="http://schemas.openxmlformats.org/markup-compatibility/2006" xmlns:aink="http://schemas.microsoft.com/office/drawing/2016/ink" xmlns:am3d="http://schemas.microsoft.com/office/drawing/2017/model3d" xmlns:o="urn:schemas-microsoft-com:office:office" xmlns:r="http://schemas.openxmlformats.org/officeDocument/2006/relationships" xmlns:m="http://schemas.openxmlformats.org/officeDocument/2006/math" xmlns:v="urn:schemas-microsoft-com:vml" xmlns:wp14="http://schemas.microsoft.com/office/word/2010/wordprocessingDrawing" xmlns:wp="http://schemas.openxmlformats.org/drawingml/2006/wordprocessingDrawing" xmlns:w10="urn:schemas-microsoft-com:office:word" xmlns:w="http://schemas.openxmlformats.org/wordprocessingml/2006/main" xmlns:w14="http://schemas.microsoft.com/office/word/2010/wordml" xmlns:w15="http://schemas.microsoft.com/office/word/2012/wordml" xmlns:w16cex="http://schemas.microsoft.com/office/word/2018/wordml/cex" xmlns:w16cid="http://schemas.microsoft.com/office/word/2016/wordml/cid" xmlns:w16="http://schemas.microsoft.com/office/word/2018/wordml" xmlns:w16sdtdh="http://schemas.microsoft.com/office/word/2020/wordml/sdtdatahash" xmlns:w16se="http://schemas.microsoft.com/office/word/2015/wordml/symex" xmlns:wpg="http://schemas.microsoft.com/office/word/2010/wordprocessingGroup" xmlns:wpi="http://schemas.microsoft.com/office/word/2010/wordprocessingInk" xmlns:wne="http://schemas.microsoft.com/office/word/2006/wordml" xmlns:wps="http://schemas.microsoft.com/office/word/2010/wordprocessingShape" mc:Ignorable="w14 w15 w16se w16cid w16 w16cex w16sdtdh wp14">
   <w:p>
     <w:pPr>
       <w:pStyle w:val="Footer"/>
@@ -3605,7 +3413,7 @@
 </file>
 
 <file path=word/footnotes.xml><?xml version="1.0" encoding="utf-8"?>
-<w:footnotes xmlns:wpc="http://schemas.microsoft.com/office/word/2010/wordprocessingCanvas" xmlns:mc="http://schemas.openxmlformats.org/markup-compatibility/2006" xmlns:o="urn:schemas-microsoft-com:office:office" xmlns:r="http://schemas.openxmlformats.org/officeDocument/2006/relationships" xmlns:m="http://schemas.openxmlformats.org/officeDocument/2006/math" xmlns:v="urn:schemas-microsoft-com:vml" xmlns:wp14="http://schemas.microsoft.com/office/word/2010/wordprocessingDrawing" xmlns:wp="http://schemas.openxmlformats.org/drawingml/2006/wordprocessingDrawing" xmlns:w10="urn:schemas-microsoft-com:office:word" xmlns:w="http://schemas.openxmlformats.org/wordprocessingml/2006/main" xmlns:w14="http://schemas.microsoft.com/office/word/2010/wordml" xmlns:wpg="http://schemas.microsoft.com/office/word/2010/wordprocessingGroup" xmlns:wpi="http://schemas.microsoft.com/office/word/2010/wordprocessingInk" xmlns:wne="http://schemas.microsoft.com/office/word/2006/wordml" xmlns:wps="http://schemas.microsoft.com/office/word/2010/wordprocessingShape" mc:Ignorable="w14 wp14">
+<w:footnotes xmlns:wpc="http://schemas.microsoft.com/office/word/2010/wordprocessingCanvas" xmlns:cx="http://schemas.microsoft.com/office/drawing/2014/chartex" xmlns:cx1="http://schemas.microsoft.com/office/drawing/2015/9/8/chartex" xmlns:cx2="http://schemas.microsoft.com/office/drawing/2015/10/21/chartex" xmlns:cx3="http://schemas.microsoft.com/office/drawing/2016/5/9/chartex" xmlns:cx4="http://schemas.microsoft.com/office/drawing/2016/5/10/chartex" xmlns:cx5="http://schemas.microsoft.com/office/drawing/2016/5/11/chartex" xmlns:cx6="http://schemas.microsoft.com/office/drawing/2016/5/12/chartex" xmlns:cx7="http://schemas.microsoft.com/office/drawing/2016/5/13/chartex" xmlns:cx8="http://schemas.microsoft.com/office/drawing/2016/5/14/chartex" xmlns:mc="http://schemas.openxmlformats.org/markup-compatibility/2006" xmlns:aink="http://schemas.microsoft.com/office/drawing/2016/ink" xmlns:am3d="http://schemas.microsoft.com/office/drawing/2017/model3d" xmlns:o="urn:schemas-microsoft-com:office:office" xmlns:r="http://schemas.openxmlformats.org/officeDocument/2006/relationships" xmlns:m="http://schemas.openxmlformats.org/officeDocument/2006/math" xmlns:v="urn:schemas-microsoft-com:vml" xmlns:wp14="http://schemas.microsoft.com/office/word/2010/wordprocessingDrawing" xmlns:wp="http://schemas.openxmlformats.org/drawingml/2006/wordprocessingDrawing" xmlns:w10="urn:schemas-microsoft-com:office:word" xmlns:w="http://schemas.openxmlformats.org/wordprocessingml/2006/main" xmlns:w14="http://schemas.microsoft.com/office/word/2010/wordml" xmlns:w15="http://schemas.microsoft.com/office/word/2012/wordml" xmlns:w16cex="http://schemas.microsoft.com/office/word/2018/wordml/cex" xmlns:w16cid="http://schemas.microsoft.com/office/word/2016/wordml/cid" xmlns:w16="http://schemas.microsoft.com/office/word/2018/wordml" xmlns:w16sdtdh="http://schemas.microsoft.com/office/word/2020/wordml/sdtdatahash" xmlns:w16se="http://schemas.microsoft.com/office/word/2015/wordml/symex" xmlns:wpg="http://schemas.microsoft.com/office/word/2010/wordprocessingGroup" xmlns:wpi="http://schemas.microsoft.com/office/word/2010/wordprocessingInk" xmlns:wne="http://schemas.microsoft.com/office/word/2006/wordml" xmlns:wps="http://schemas.microsoft.com/office/word/2010/wordprocessingShape" mc:Ignorable="w14 w15 w16se w16cid w16 w16cex w16sdtdh wp14">
   <w:footnote w:type="separator" w:id="-1">
     <w:p>
       <w:r>
@@ -3624,7 +3432,7 @@
 </file>
 
 <file path=word/header1.xml><?xml version="1.0" encoding="utf-8"?>
-<w:hdr xmlns:wpc="http://schemas.microsoft.com/office/word/2010/wordprocessingCanvas" xmlns:mc="http://schemas.openxmlformats.org/markup-compatibility/2006" xmlns:o="urn:schemas-microsoft-com:office:office" xmlns:r="http://schemas.openxmlformats.org/officeDocument/2006/relationships" xmlns:m="http://schemas.openxmlformats.org/officeDocument/2006/math" xmlns:v="urn:schemas-microsoft-com:vml" xmlns:wp14="http://schemas.microsoft.com/office/word/2010/wordprocessingDrawing" xmlns:wp="http://schemas.openxmlformats.org/drawingml/2006/wordprocessingDrawing" xmlns:w10="urn:schemas-microsoft-com:office:word" xmlns:w="http://schemas.openxmlformats.org/wordprocessingml/2006/main" xmlns:w14="http://schemas.microsoft.com/office/word/2010/wordml" xmlns:wpg="http://schemas.microsoft.com/office/word/2010/wordprocessingGroup" xmlns:wpi="http://schemas.microsoft.com/office/word/2010/wordprocessingInk" xmlns:wne="http://schemas.microsoft.com/office/word/2006/wordml" xmlns:wps="http://schemas.microsoft.com/office/word/2010/wordprocessingShape" mc:Ignorable="w14 wp14">
+<w:hdr xmlns:wpc="http://schemas.microsoft.com/office/word/2010/wordprocessingCanvas" xmlns:cx="http://schemas.microsoft.com/office/drawing/2014/chartex" xmlns:cx1="http://schemas.microsoft.com/office/drawing/2015/9/8/chartex" xmlns:cx2="http://schemas.microsoft.com/office/drawing/2015/10/21/chartex" xmlns:cx3="http://schemas.microsoft.com/office/drawing/2016/5/9/chartex" xmlns:cx4="http://schemas.microsoft.com/office/drawing/2016/5/10/chartex" xmlns:cx5="http://schemas.microsoft.com/office/drawing/2016/5/11/chartex" xmlns:cx6="http://schemas.microsoft.com/office/drawing/2016/5/12/chartex" xmlns:cx7="http://schemas.microsoft.com/office/drawing/2016/5/13/chartex" xmlns:cx8="http://schemas.microsoft.com/office/drawing/2016/5/14/chartex" xmlns:mc="http://schemas.openxmlformats.org/markup-compatibility/2006" xmlns:aink="http://schemas.microsoft.com/office/drawing/2016/ink" xmlns:am3d="http://schemas.microsoft.com/office/drawing/2017/model3d" xmlns:o="urn:schemas-microsoft-com:office:office" xmlns:r="http://schemas.openxmlformats.org/officeDocument/2006/relationships" xmlns:m="http://schemas.openxmlformats.org/officeDocument/2006/math" xmlns:v="urn:schemas-microsoft-com:vml" xmlns:wp14="http://schemas.microsoft.com/office/word/2010/wordprocessingDrawing" xmlns:wp="http://schemas.openxmlformats.org/drawingml/2006/wordprocessingDrawing" xmlns:w10="urn:schemas-microsoft-com:office:word" xmlns:w="http://schemas.openxmlformats.org/wordprocessingml/2006/main" xmlns:w14="http://schemas.microsoft.com/office/word/2010/wordml" xmlns:w15="http://schemas.microsoft.com/office/word/2012/wordml" xmlns:w16cex="http://schemas.microsoft.com/office/word/2018/wordml/cex" xmlns:w16cid="http://schemas.microsoft.com/office/word/2016/wordml/cid" xmlns:w16="http://schemas.microsoft.com/office/word/2018/wordml" xmlns:w16sdtdh="http://schemas.microsoft.com/office/word/2020/wordml/sdtdatahash" xmlns:w16se="http://schemas.microsoft.com/office/word/2015/wordml/symex" xmlns:wpg="http://schemas.microsoft.com/office/word/2010/wordprocessingGroup" xmlns:wpi="http://schemas.microsoft.com/office/word/2010/wordprocessingInk" xmlns:wne="http://schemas.microsoft.com/office/word/2006/wordml" xmlns:wps="http://schemas.microsoft.com/office/word/2010/wordprocessingShape" mc:Ignorable="w14 w15 w16se w16cid w16 w16cex w16sdtdh wp14">
   <w:p>
     <w:pPr>
       <w:pStyle w:val="Header"/>
@@ -3634,7 +3442,7 @@
 </file>
 
 <file path=word/header2.xml><?xml version="1.0" encoding="utf-8"?>
-<w:hdr xmlns:wpc="http://schemas.microsoft.com/office/word/2010/wordprocessingCanvas" xmlns:mc="http://schemas.openxmlformats.org/markup-compatibility/2006" xmlns:o="urn:schemas-microsoft-com:office:office" xmlns:r="http://schemas.openxmlformats.org/officeDocument/2006/relationships" xmlns:m="http://schemas.openxmlformats.org/officeDocument/2006/math" xmlns:v="urn:schemas-microsoft-com:vml" xmlns:wp14="http://schemas.microsoft.com/office/word/2010/wordprocessingDrawing" xmlns:wp="http://schemas.openxmlformats.org/drawingml/2006/wordprocessingDrawing" xmlns:w10="urn:schemas-microsoft-com:office:word" xmlns:w="http://schemas.openxmlformats.org/wordprocessingml/2006/main" xmlns:w14="http://schemas.microsoft.com/office/word/2010/wordml" xmlns:wpg="http://schemas.microsoft.com/office/word/2010/wordprocessingGroup" xmlns:wpi="http://schemas.microsoft.com/office/word/2010/wordprocessingInk" xmlns:wne="http://schemas.microsoft.com/office/word/2006/wordml" xmlns:wps="http://schemas.microsoft.com/office/word/2010/wordprocessingShape" mc:Ignorable="w14 wp14">
+<w:hdr xmlns:wpc="http://schemas.microsoft.com/office/word/2010/wordprocessingCanvas" xmlns:cx="http://schemas.microsoft.com/office/drawing/2014/chartex" xmlns:cx1="http://schemas.microsoft.com/office/drawing/2015/9/8/chartex" xmlns:cx2="http://schemas.microsoft.com/office/drawing/2015/10/21/chartex" xmlns:cx3="http://schemas.microsoft.com/office/drawing/2016/5/9/chartex" xmlns:cx4="http://schemas.microsoft.com/office/drawing/2016/5/10/chartex" xmlns:cx5="http://schemas.microsoft.com/office/drawing/2016/5/11/chartex" xmlns:cx6="http://schemas.microsoft.com/office/drawing/2016/5/12/chartex" xmlns:cx7="http://schemas.microsoft.com/office/drawing/2016/5/13/chartex" xmlns:cx8="http://schemas.microsoft.com/office/drawing/2016/5/14/chartex" xmlns:mc="http://schemas.openxmlformats.org/markup-compatibility/2006" xmlns:aink="http://schemas.microsoft.com/office/drawing/2016/ink" xmlns:am3d="http://schemas.microsoft.com/office/drawing/2017/model3d" xmlns:o="urn:schemas-microsoft-com:office:office" xmlns:r="http://schemas.openxmlformats.org/officeDocument/2006/relationships" xmlns:m="http://schemas.openxmlformats.org/officeDocument/2006/math" xmlns:v="urn:schemas-microsoft-com:vml" xmlns:wp14="http://schemas.microsoft.com/office/word/2010/wordprocessingDrawing" xmlns:wp="http://schemas.openxmlformats.org/drawingml/2006/wordprocessingDrawing" xmlns:w10="urn:schemas-microsoft-com:office:word" xmlns:w="http://schemas.openxmlformats.org/wordprocessingml/2006/main" xmlns:w14="http://schemas.microsoft.com/office/word/2010/wordml" xmlns:w15="http://schemas.microsoft.com/office/word/2012/wordml" xmlns:w16cex="http://schemas.microsoft.com/office/word/2018/wordml/cex" xmlns:w16cid="http://schemas.microsoft.com/office/word/2016/wordml/cid" xmlns:w16="http://schemas.microsoft.com/office/word/2018/wordml" xmlns:w16sdtdh="http://schemas.microsoft.com/office/word/2020/wordml/sdtdatahash" xmlns:w16se="http://schemas.microsoft.com/office/word/2015/wordml/symex" xmlns:wpg="http://schemas.microsoft.com/office/word/2010/wordprocessingGroup" xmlns:wpi="http://schemas.microsoft.com/office/word/2010/wordprocessingInk" xmlns:wne="http://schemas.microsoft.com/office/word/2006/wordml" xmlns:wps="http://schemas.microsoft.com/office/word/2010/wordprocessingShape" mc:Ignorable="w14 w15 w16se w16cid w16 w16cex w16sdtdh wp14">
   <w:p>
     <w:pPr>
       <w:pStyle w:val="Header"/>
@@ -3658,7 +3466,7 @@
 </file>
 
 <file path=word/header3.xml><?xml version="1.0" encoding="utf-8"?>
-<w:hdr xmlns:wpc="http://schemas.microsoft.com/office/word/2010/wordprocessingCanvas" xmlns:mc="http://schemas.openxmlformats.org/markup-compatibility/2006" xmlns:o="urn:schemas-microsoft-com:office:office" xmlns:r="http://schemas.openxmlformats.org/officeDocument/2006/relationships" xmlns:m="http://schemas.openxmlformats.org/officeDocument/2006/math" xmlns:v="urn:schemas-microsoft-com:vml" xmlns:wp14="http://schemas.microsoft.com/office/word/2010/wordprocessingDrawing" xmlns:wp="http://schemas.openxmlformats.org/drawingml/2006/wordprocessingDrawing" xmlns:w10="urn:schemas-microsoft-com:office:word" xmlns:w="http://schemas.openxmlformats.org/wordprocessingml/2006/main" xmlns:w14="http://schemas.microsoft.com/office/word/2010/wordml" xmlns:wpg="http://schemas.microsoft.com/office/word/2010/wordprocessingGroup" xmlns:wpi="http://schemas.microsoft.com/office/word/2010/wordprocessingInk" xmlns:wne="http://schemas.microsoft.com/office/word/2006/wordml" xmlns:wps="http://schemas.microsoft.com/office/word/2010/wordprocessingShape" mc:Ignorable="w14 wp14">
+<w:hdr xmlns:wpc="http://schemas.microsoft.com/office/word/2010/wordprocessingCanvas" xmlns:cx="http://schemas.microsoft.com/office/drawing/2014/chartex" xmlns:cx1="http://schemas.microsoft.com/office/drawing/2015/9/8/chartex" xmlns:cx2="http://schemas.microsoft.com/office/drawing/2015/10/21/chartex" xmlns:cx3="http://schemas.microsoft.com/office/drawing/2016/5/9/chartex" xmlns:cx4="http://schemas.microsoft.com/office/drawing/2016/5/10/chartex" xmlns:cx5="http://schemas.microsoft.com/office/drawing/2016/5/11/chartex" xmlns:cx6="http://schemas.microsoft.com/office/drawing/2016/5/12/chartex" xmlns:cx7="http://schemas.microsoft.com/office/drawing/2016/5/13/chartex" xmlns:cx8="http://schemas.microsoft.com/office/drawing/2016/5/14/chartex" xmlns:mc="http://schemas.openxmlformats.org/markup-compatibility/2006" xmlns:aink="http://schemas.microsoft.com/office/drawing/2016/ink" xmlns:am3d="http://schemas.microsoft.com/office/drawing/2017/model3d" xmlns:o="urn:schemas-microsoft-com:office:office" xmlns:r="http://schemas.openxmlformats.org/officeDocument/2006/relationships" xmlns:m="http://schemas.openxmlformats.org/officeDocument/2006/math" xmlns:v="urn:schemas-microsoft-com:vml" xmlns:wp14="http://schemas.microsoft.com/office/word/2010/wordprocessingDrawing" xmlns:wp="http://schemas.openxmlformats.org/drawingml/2006/wordprocessingDrawing" xmlns:w10="urn:schemas-microsoft-com:office:word" xmlns:w="http://schemas.openxmlformats.org/wordprocessingml/2006/main" xmlns:w14="http://schemas.microsoft.com/office/word/2010/wordml" xmlns:w15="http://schemas.microsoft.com/office/word/2012/wordml" xmlns:w16cex="http://schemas.microsoft.com/office/word/2018/wordml/cex" xmlns:w16cid="http://schemas.microsoft.com/office/word/2016/wordml/cid" xmlns:w16="http://schemas.microsoft.com/office/word/2018/wordml" xmlns:w16sdtdh="http://schemas.microsoft.com/office/word/2020/wordml/sdtdatahash" xmlns:w16se="http://schemas.microsoft.com/office/word/2015/wordml/symex" xmlns:wpg="http://schemas.microsoft.com/office/word/2010/wordprocessingGroup" xmlns:wpi="http://schemas.microsoft.com/office/word/2010/wordprocessingInk" xmlns:wne="http://schemas.microsoft.com/office/word/2006/wordml" xmlns:wps="http://schemas.microsoft.com/office/word/2010/wordprocessingShape" mc:Ignorable="w14 w15 w16se w16cid w16 w16cex w16sdtdh wp14">
   <w:p>
     <w:pPr>
       <w:pStyle w:val="Header"/>
@@ -3668,8 +3476,8 @@
 </file>
 
 <file path=word/numbering.xml><?xml version="1.0" encoding="utf-8"?>
-<w:numbering xmlns:wpc="http://schemas.microsoft.com/office/word/2010/wordprocessingCanvas" xmlns:mc="http://schemas.openxmlformats.org/markup-compatibility/2006" xmlns:o="urn:schemas-microsoft-com:office:office" xmlns:r="http://schemas.openxmlformats.org/officeDocument/2006/relationships" xmlns:m="http://schemas.openxmlformats.org/officeDocument/2006/math" xmlns:v="urn:schemas-microsoft-com:vml" xmlns:wp14="http://schemas.microsoft.com/office/word/2010/wordprocessingDrawing" xmlns:wp="http://schemas.openxmlformats.org/drawingml/2006/wordprocessingDrawing" xmlns:w10="urn:schemas-microsoft-com:office:word" xmlns:w="http://schemas.openxmlformats.org/wordprocessingml/2006/main" xmlns:w14="http://schemas.microsoft.com/office/word/2010/wordml" xmlns:wpg="http://schemas.microsoft.com/office/word/2010/wordprocessingGroup" xmlns:wpi="http://schemas.microsoft.com/office/word/2010/wordprocessingInk" xmlns:wne="http://schemas.microsoft.com/office/word/2006/wordml" xmlns:wps="http://schemas.microsoft.com/office/word/2010/wordprocessingShape" mc:Ignorable="w14 wp14">
-  <w:abstractNum w:abstractNumId="0">
+<w:numbering xmlns:wpc="http://schemas.microsoft.com/office/word/2010/wordprocessingCanvas" xmlns:cx="http://schemas.microsoft.com/office/drawing/2014/chartex" xmlns:cx1="http://schemas.microsoft.com/office/drawing/2015/9/8/chartex" xmlns:cx2="http://schemas.microsoft.com/office/drawing/2015/10/21/chartex" xmlns:cx3="http://schemas.microsoft.com/office/drawing/2016/5/9/chartex" xmlns:cx4="http://schemas.microsoft.com/office/drawing/2016/5/10/chartex" xmlns:cx5="http://schemas.microsoft.com/office/drawing/2016/5/11/chartex" xmlns:cx6="http://schemas.microsoft.com/office/drawing/2016/5/12/chartex" xmlns:cx7="http://schemas.microsoft.com/office/drawing/2016/5/13/chartex" xmlns:cx8="http://schemas.microsoft.com/office/drawing/2016/5/14/chartex" xmlns:mc="http://schemas.openxmlformats.org/markup-compatibility/2006" xmlns:aink="http://schemas.microsoft.com/office/drawing/2016/ink" xmlns:am3d="http://schemas.microsoft.com/office/drawing/2017/model3d" xmlns:o="urn:schemas-microsoft-com:office:office" xmlns:r="http://schemas.openxmlformats.org/officeDocument/2006/relationships" xmlns:m="http://schemas.openxmlformats.org/officeDocument/2006/math" xmlns:v="urn:schemas-microsoft-com:vml" xmlns:wp14="http://schemas.microsoft.com/office/word/2010/wordprocessingDrawing" xmlns:wp="http://schemas.openxmlformats.org/drawingml/2006/wordprocessingDrawing" xmlns:w10="urn:schemas-microsoft-com:office:word" xmlns:w="http://schemas.openxmlformats.org/wordprocessingml/2006/main" xmlns:w14="http://schemas.microsoft.com/office/word/2010/wordml" xmlns:w15="http://schemas.microsoft.com/office/word/2012/wordml" xmlns:w16cex="http://schemas.microsoft.com/office/word/2018/wordml/cex" xmlns:w16cid="http://schemas.microsoft.com/office/word/2016/wordml/cid" xmlns:w16="http://schemas.microsoft.com/office/word/2018/wordml" xmlns:w16sdtdh="http://schemas.microsoft.com/office/word/2020/wordml/sdtdatahash" xmlns:w16se="http://schemas.microsoft.com/office/word/2015/wordml/symex" xmlns:wpg="http://schemas.microsoft.com/office/word/2010/wordprocessingGroup" xmlns:wpi="http://schemas.microsoft.com/office/word/2010/wordprocessingInk" xmlns:wne="http://schemas.microsoft.com/office/word/2006/wordml" xmlns:wps="http://schemas.microsoft.com/office/word/2010/wordprocessingShape" mc:Ignorable="w14 w15 w16se w16cid w16 w16cex w16sdtdh wp14">
+  <w:abstractNum w:abstractNumId="0" w15:restartNumberingAfterBreak="0">
     <w:nsid w:val="08B2501C"/>
     <w:multiLevelType w:val="hybridMultilevel"/>
     <w:tmpl w:val="F2A43D58"/>
@@ -3782,246 +3590,14 @@
       </w:rPr>
     </w:lvl>
   </w:abstractNum>
-  <w:abstractNum w:abstractNumId="1">
-    <w:nsid w:val="279660C9"/>
-    <w:multiLevelType w:val="hybridMultilevel"/>
-    <w:tmpl w:val="672ECC5E"/>
-    <w:lvl w:ilvl="0" w:tplc="04090001">
-      <w:start w:val="1"/>
-      <w:numFmt w:val="bullet"/>
-      <w:lvlText w:val=""/>
-      <w:lvlJc w:val="left"/>
-      <w:pPr>
-        <w:ind w:left="720" w:hanging="360"/>
-      </w:pPr>
-      <w:rPr>
-        <w:rFonts w:ascii="Symbol" w:hAnsi="Symbol" w:hint="default"/>
-      </w:rPr>
-    </w:lvl>
-    <w:lvl w:ilvl="1" w:tplc="04090003" w:tentative="1">
-      <w:start w:val="1"/>
-      <w:numFmt w:val="bullet"/>
-      <w:lvlText w:val="o"/>
-      <w:lvlJc w:val="left"/>
-      <w:pPr>
-        <w:ind w:left="1440" w:hanging="360"/>
-      </w:pPr>
-      <w:rPr>
-        <w:rFonts w:ascii="Courier New" w:hAnsi="Courier New" w:cs="Courier New" w:hint="default"/>
-      </w:rPr>
-    </w:lvl>
-    <w:lvl w:ilvl="2" w:tplc="04090005" w:tentative="1">
-      <w:start w:val="1"/>
-      <w:numFmt w:val="bullet"/>
-      <w:lvlText w:val=""/>
-      <w:lvlJc w:val="left"/>
-      <w:pPr>
-        <w:ind w:left="2160" w:hanging="360"/>
-      </w:pPr>
-      <w:rPr>
-        <w:rFonts w:ascii="Wingdings" w:hAnsi="Wingdings" w:hint="default"/>
-      </w:rPr>
-    </w:lvl>
-    <w:lvl w:ilvl="3" w:tplc="04090001" w:tentative="1">
-      <w:start w:val="1"/>
-      <w:numFmt w:val="bullet"/>
-      <w:lvlText w:val=""/>
-      <w:lvlJc w:val="left"/>
-      <w:pPr>
-        <w:ind w:left="2880" w:hanging="360"/>
-      </w:pPr>
-      <w:rPr>
-        <w:rFonts w:ascii="Symbol" w:hAnsi="Symbol" w:hint="default"/>
-      </w:rPr>
-    </w:lvl>
-    <w:lvl w:ilvl="4" w:tplc="04090003" w:tentative="1">
-      <w:start w:val="1"/>
-      <w:numFmt w:val="bullet"/>
-      <w:lvlText w:val="o"/>
-      <w:lvlJc w:val="left"/>
-      <w:pPr>
-        <w:ind w:left="3600" w:hanging="360"/>
-      </w:pPr>
-      <w:rPr>
-        <w:rFonts w:ascii="Courier New" w:hAnsi="Courier New" w:cs="Courier New" w:hint="default"/>
-      </w:rPr>
-    </w:lvl>
-    <w:lvl w:ilvl="5" w:tplc="04090005" w:tentative="1">
-      <w:start w:val="1"/>
-      <w:numFmt w:val="bullet"/>
-      <w:lvlText w:val=""/>
-      <w:lvlJc w:val="left"/>
-      <w:pPr>
-        <w:ind w:left="4320" w:hanging="360"/>
-      </w:pPr>
-      <w:rPr>
-        <w:rFonts w:ascii="Wingdings" w:hAnsi="Wingdings" w:hint="default"/>
-      </w:rPr>
-    </w:lvl>
-    <w:lvl w:ilvl="6" w:tplc="04090001" w:tentative="1">
-      <w:start w:val="1"/>
-      <w:numFmt w:val="bullet"/>
-      <w:lvlText w:val=""/>
-      <w:lvlJc w:val="left"/>
-      <w:pPr>
-        <w:ind w:left="5040" w:hanging="360"/>
-      </w:pPr>
-      <w:rPr>
-        <w:rFonts w:ascii="Symbol" w:hAnsi="Symbol" w:hint="default"/>
-      </w:rPr>
-    </w:lvl>
-    <w:lvl w:ilvl="7" w:tplc="04090003" w:tentative="1">
-      <w:start w:val="1"/>
-      <w:numFmt w:val="bullet"/>
-      <w:lvlText w:val="o"/>
-      <w:lvlJc w:val="left"/>
-      <w:pPr>
-        <w:ind w:left="5760" w:hanging="360"/>
-      </w:pPr>
-      <w:rPr>
-        <w:rFonts w:ascii="Courier New" w:hAnsi="Courier New" w:cs="Courier New" w:hint="default"/>
-      </w:rPr>
-    </w:lvl>
-    <w:lvl w:ilvl="8" w:tplc="04090005" w:tentative="1">
-      <w:start w:val="1"/>
-      <w:numFmt w:val="bullet"/>
-      <w:lvlText w:val=""/>
-      <w:lvlJc w:val="left"/>
-      <w:pPr>
-        <w:ind w:left="6480" w:hanging="360"/>
-      </w:pPr>
-      <w:rPr>
-        <w:rFonts w:ascii="Wingdings" w:hAnsi="Wingdings" w:hint="default"/>
-      </w:rPr>
-    </w:lvl>
-  </w:abstractNum>
-  <w:abstractNum w:abstractNumId="2">
-    <w:nsid w:val="2E17566E"/>
-    <w:multiLevelType w:val="hybridMultilevel"/>
-    <w:tmpl w:val="00866CE6"/>
-    <w:lvl w:ilvl="0" w:tplc="04090001">
-      <w:start w:val="1"/>
-      <w:numFmt w:val="bullet"/>
-      <w:lvlText w:val=""/>
-      <w:lvlJc w:val="left"/>
-      <w:pPr>
-        <w:ind w:left="779" w:hanging="360"/>
-      </w:pPr>
-      <w:rPr>
-        <w:rFonts w:ascii="Symbol" w:hAnsi="Symbol" w:hint="default"/>
-      </w:rPr>
-    </w:lvl>
-    <w:lvl w:ilvl="1" w:tplc="04090003">
-      <w:start w:val="1"/>
-      <w:numFmt w:val="bullet"/>
-      <w:lvlText w:val="o"/>
-      <w:lvlJc w:val="left"/>
-      <w:pPr>
-        <w:ind w:left="1499" w:hanging="360"/>
-      </w:pPr>
-      <w:rPr>
-        <w:rFonts w:ascii="Courier New" w:hAnsi="Courier New" w:cs="Courier New" w:hint="default"/>
-      </w:rPr>
-    </w:lvl>
-    <w:lvl w:ilvl="2" w:tplc="04090005" w:tentative="1">
-      <w:start w:val="1"/>
-      <w:numFmt w:val="bullet"/>
-      <w:lvlText w:val=""/>
-      <w:lvlJc w:val="left"/>
-      <w:pPr>
-        <w:ind w:left="2219" w:hanging="360"/>
-      </w:pPr>
-      <w:rPr>
-        <w:rFonts w:ascii="Wingdings" w:hAnsi="Wingdings" w:hint="default"/>
-      </w:rPr>
-    </w:lvl>
-    <w:lvl w:ilvl="3" w:tplc="04090001" w:tentative="1">
-      <w:start w:val="1"/>
-      <w:numFmt w:val="bullet"/>
-      <w:lvlText w:val=""/>
-      <w:lvlJc w:val="left"/>
-      <w:pPr>
-        <w:ind w:left="2939" w:hanging="360"/>
-      </w:pPr>
-      <w:rPr>
-        <w:rFonts w:ascii="Symbol" w:hAnsi="Symbol" w:hint="default"/>
-      </w:rPr>
-    </w:lvl>
-    <w:lvl w:ilvl="4" w:tplc="04090003" w:tentative="1">
-      <w:start w:val="1"/>
-      <w:numFmt w:val="bullet"/>
-      <w:lvlText w:val="o"/>
-      <w:lvlJc w:val="left"/>
-      <w:pPr>
-        <w:ind w:left="3659" w:hanging="360"/>
-      </w:pPr>
-      <w:rPr>
-        <w:rFonts w:ascii="Courier New" w:hAnsi="Courier New" w:cs="Courier New" w:hint="default"/>
-      </w:rPr>
-    </w:lvl>
-    <w:lvl w:ilvl="5" w:tplc="04090005" w:tentative="1">
-      <w:start w:val="1"/>
-      <w:numFmt w:val="bullet"/>
-      <w:lvlText w:val=""/>
-      <w:lvlJc w:val="left"/>
-      <w:pPr>
-        <w:ind w:left="4379" w:hanging="360"/>
-      </w:pPr>
-      <w:rPr>
-        <w:rFonts w:ascii="Wingdings" w:hAnsi="Wingdings" w:hint="default"/>
-      </w:rPr>
-    </w:lvl>
-    <w:lvl w:ilvl="6" w:tplc="04090001" w:tentative="1">
-      <w:start w:val="1"/>
-      <w:numFmt w:val="bullet"/>
-      <w:lvlText w:val=""/>
-      <w:lvlJc w:val="left"/>
-      <w:pPr>
-        <w:ind w:left="5099" w:hanging="360"/>
-      </w:pPr>
-      <w:rPr>
-        <w:rFonts w:ascii="Symbol" w:hAnsi="Symbol" w:hint="default"/>
-      </w:rPr>
-    </w:lvl>
-    <w:lvl w:ilvl="7" w:tplc="04090003" w:tentative="1">
-      <w:start w:val="1"/>
-      <w:numFmt w:val="bullet"/>
-      <w:lvlText w:val="o"/>
-      <w:lvlJc w:val="left"/>
-      <w:pPr>
-        <w:ind w:left="5819" w:hanging="360"/>
-      </w:pPr>
-      <w:rPr>
-        <w:rFonts w:ascii="Courier New" w:hAnsi="Courier New" w:cs="Courier New" w:hint="default"/>
-      </w:rPr>
-    </w:lvl>
-    <w:lvl w:ilvl="8" w:tplc="04090005" w:tentative="1">
-      <w:start w:val="1"/>
-      <w:numFmt w:val="bullet"/>
-      <w:lvlText w:val=""/>
-      <w:lvlJc w:val="left"/>
-      <w:pPr>
-        <w:ind w:left="6539" w:hanging="360"/>
-      </w:pPr>
-      <w:rPr>
-        <w:rFonts w:ascii="Wingdings" w:hAnsi="Wingdings" w:hint="default"/>
-      </w:rPr>
-    </w:lvl>
-  </w:abstractNum>
   <w:num w:numId="1">
     <w:abstractNumId w:val="0"/>
-  </w:num>
-  <w:num w:numId="2">
-    <w:abstractNumId w:val="2"/>
-  </w:num>
-  <w:num w:numId="3">
-    <w:abstractNumId w:val="1"/>
   </w:num>
 </w:numbering>
 </file>
 
 <file path=word/styles.xml><?xml version="1.0" encoding="utf-8"?>
-<w:styles xmlns:mc="http://schemas.openxmlformats.org/markup-compatibility/2006" xmlns:r="http://schemas.openxmlformats.org/officeDocument/2006/relationships" xmlns:w="http://schemas.openxmlformats.org/wordprocessingml/2006/main" xmlns:w14="http://schemas.microsoft.com/office/word/2010/wordml" mc:Ignorable="w14">
+<w:styles xmlns:mc="http://schemas.openxmlformats.org/markup-compatibility/2006" xmlns:r="http://schemas.openxmlformats.org/officeDocument/2006/relationships" xmlns:w="http://schemas.openxmlformats.org/wordprocessingml/2006/main" xmlns:w14="http://schemas.microsoft.com/office/word/2010/wordml" xmlns:w15="http://schemas.microsoft.com/office/word/2012/wordml" xmlns:w16cex="http://schemas.microsoft.com/office/word/2018/wordml/cex" xmlns:w16cid="http://schemas.microsoft.com/office/word/2016/wordml/cid" xmlns:w16="http://schemas.microsoft.com/office/word/2018/wordml" xmlns:w16sdtdh="http://schemas.microsoft.com/office/word/2020/wordml/sdtdatahash" xmlns:w16se="http://schemas.microsoft.com/office/word/2015/wordml/symex" mc:Ignorable="w14 w15 w16se w16cid w16 w16cex w16sdtdh">
   <w:docDefaults>
     <w:rPrDefault>
       <w:rPr>
@@ -4037,145 +3613,383 @@
       </w:pPr>
     </w:pPrDefault>
   </w:docDefaults>
-  <w:latentStyles w:defLockedState="0" w:defUIPriority="99" w:defSemiHidden="1" w:defUnhideWhenUsed="1" w:defQFormat="0" w:count="267">
-    <w:lsdException w:name="Normal" w:semiHidden="0" w:uiPriority="0" w:unhideWhenUsed="0" w:qFormat="1"/>
-    <w:lsdException w:name="heading 1" w:semiHidden="0" w:uiPriority="9" w:unhideWhenUsed="0" w:qFormat="1"/>
-    <w:lsdException w:name="heading 2" w:uiPriority="9" w:qFormat="1"/>
-    <w:lsdException w:name="heading 3" w:uiPriority="9" w:qFormat="1"/>
-    <w:lsdException w:name="heading 4" w:uiPriority="9" w:qFormat="1"/>
-    <w:lsdException w:name="heading 5" w:uiPriority="9" w:qFormat="1"/>
-    <w:lsdException w:name="heading 6" w:uiPriority="9" w:qFormat="1"/>
-    <w:lsdException w:name="heading 7" w:uiPriority="9" w:qFormat="1"/>
-    <w:lsdException w:name="heading 8" w:uiPriority="9" w:qFormat="1"/>
-    <w:lsdException w:name="heading 9" w:uiPriority="9" w:qFormat="1"/>
-    <w:lsdException w:name="toc 1" w:uiPriority="39"/>
-    <w:lsdException w:name="toc 2" w:uiPriority="39"/>
-    <w:lsdException w:name="toc 3" w:uiPriority="39"/>
-    <w:lsdException w:name="toc 4" w:uiPriority="39"/>
-    <w:lsdException w:name="toc 5" w:uiPriority="39"/>
-    <w:lsdException w:name="toc 6" w:uiPriority="39"/>
-    <w:lsdException w:name="toc 7" w:uiPriority="39"/>
-    <w:lsdException w:name="toc 8" w:uiPriority="39"/>
-    <w:lsdException w:name="toc 9" w:uiPriority="39"/>
-    <w:lsdException w:name="caption" w:uiPriority="35" w:qFormat="1"/>
-    <w:lsdException w:name="footnote reference" w:unhideWhenUsed="0"/>
-    <w:lsdException w:name="Title" w:semiHidden="0" w:uiPriority="10" w:unhideWhenUsed="0" w:qFormat="1"/>
-    <w:lsdException w:name="Default Paragraph Font" w:uiPriority="1"/>
-    <w:lsdException w:name="Subtitle" w:semiHidden="0" w:uiPriority="11" w:unhideWhenUsed="0" w:qFormat="1"/>
-    <w:lsdException w:name="Strong" w:semiHidden="0" w:uiPriority="22" w:unhideWhenUsed="0" w:qFormat="1"/>
-    <w:lsdException w:name="Emphasis" w:semiHidden="0" w:uiPriority="20" w:unhideWhenUsed="0" w:qFormat="1"/>
-    <w:lsdException w:name="Table Grid" w:semiHidden="0" w:uiPriority="59" w:unhideWhenUsed="0"/>
-    <w:lsdException w:name="Placeholder Text" w:unhideWhenUsed="0"/>
-    <w:lsdException w:name="No Spacing" w:semiHidden="0" w:uiPriority="1" w:unhideWhenUsed="0" w:qFormat="1"/>
-    <w:lsdException w:name="Light Shading" w:semiHidden="0" w:uiPriority="60" w:unhideWhenUsed="0"/>
-    <w:lsdException w:name="Light List" w:semiHidden="0" w:uiPriority="61" w:unhideWhenUsed="0"/>
-    <w:lsdException w:name="Light Grid" w:semiHidden="0" w:uiPriority="62" w:unhideWhenUsed="0"/>
-    <w:lsdException w:name="Medium Shading 1" w:semiHidden="0" w:uiPriority="63" w:unhideWhenUsed="0"/>
-    <w:lsdException w:name="Medium Shading 2" w:semiHidden="0" w:uiPriority="64" w:unhideWhenUsed="0"/>
-    <w:lsdException w:name="Medium List 1" w:semiHidden="0" w:uiPriority="65" w:unhideWhenUsed="0"/>
-    <w:lsdException w:name="Medium List 2" w:semiHidden="0" w:uiPriority="66" w:unhideWhenUsed="0"/>
-    <w:lsdException w:name="Medium Grid 1" w:semiHidden="0" w:uiPriority="67" w:unhideWhenUsed="0"/>
-    <w:lsdException w:name="Medium Grid 2" w:semiHidden="0" w:uiPriority="68" w:unhideWhenUsed="0"/>
-    <w:lsdException w:name="Medium Grid 3" w:semiHidden="0" w:uiPriority="69" w:unhideWhenUsed="0"/>
-    <w:lsdException w:name="Dark List" w:semiHidden="0" w:uiPriority="70" w:unhideWhenUsed="0"/>
-    <w:lsdException w:name="Colorful Shading" w:semiHidden="0" w:uiPriority="71" w:unhideWhenUsed="0"/>
-    <w:lsdException w:name="Colorful List" w:semiHidden="0" w:uiPriority="72" w:unhideWhenUsed="0"/>
-    <w:lsdException w:name="Colorful Grid" w:semiHidden="0" w:uiPriority="73" w:unhideWhenUsed="0"/>
-    <w:lsdException w:name="Light Shading Accent 1" w:semiHidden="0" w:uiPriority="60" w:unhideWhenUsed="0"/>
-    <w:lsdException w:name="Light List Accent 1" w:semiHidden="0" w:uiPriority="61" w:unhideWhenUsed="0"/>
-    <w:lsdException w:name="Light Grid Accent 1" w:semiHidden="0" w:uiPriority="62" w:unhideWhenUsed="0"/>
-    <w:lsdException w:name="Medium Shading 1 Accent 1" w:semiHidden="0" w:uiPriority="63" w:unhideWhenUsed="0"/>
-    <w:lsdException w:name="Medium Shading 2 Accent 1" w:semiHidden="0" w:uiPriority="64" w:unhideWhenUsed="0"/>
-    <w:lsdException w:name="Medium List 1 Accent 1" w:semiHidden="0" w:uiPriority="65" w:unhideWhenUsed="0"/>
-    <w:lsdException w:name="Revision" w:unhideWhenUsed="0"/>
-    <w:lsdException w:name="List Paragraph" w:semiHidden="0" w:uiPriority="34" w:unhideWhenUsed="0" w:qFormat="1"/>
-    <w:lsdException w:name="Quote" w:semiHidden="0" w:uiPriority="29" w:unhideWhenUsed="0" w:qFormat="1"/>
-    <w:lsdException w:name="Intense Quote" w:semiHidden="0" w:uiPriority="30" w:unhideWhenUsed="0" w:qFormat="1"/>
-    <w:lsdException w:name="Medium List 2 Accent 1" w:semiHidden="0" w:uiPriority="66" w:unhideWhenUsed="0"/>
-    <w:lsdException w:name="Medium Grid 1 Accent 1" w:semiHidden="0" w:uiPriority="67" w:unhideWhenUsed="0"/>
-    <w:lsdException w:name="Medium Grid 2 Accent 1" w:semiHidden="0" w:uiPriority="68" w:unhideWhenUsed="0"/>
-    <w:lsdException w:name="Medium Grid 3 Accent 1" w:semiHidden="0" w:uiPriority="69" w:unhideWhenUsed="0"/>
-    <w:lsdException w:name="Dark List Accent 1" w:semiHidden="0" w:uiPriority="70" w:unhideWhenUsed="0"/>
-    <w:lsdException w:name="Colorful Shading Accent 1" w:semiHidden="0" w:uiPriority="71" w:unhideWhenUsed="0"/>
-    <w:lsdException w:name="Colorful List Accent 1" w:semiHidden="0" w:uiPriority="72" w:unhideWhenUsed="0"/>
-    <w:lsdException w:name="Colorful Grid Accent 1" w:semiHidden="0" w:uiPriority="73" w:unhideWhenUsed="0"/>
-    <w:lsdException w:name="Light Shading Accent 2" w:semiHidden="0" w:uiPriority="60" w:unhideWhenUsed="0"/>
-    <w:lsdException w:name="Light List Accent 2" w:semiHidden="0" w:uiPriority="61" w:unhideWhenUsed="0"/>
-    <w:lsdException w:name="Light Grid Accent 2" w:semiHidden="0" w:uiPriority="62" w:unhideWhenUsed="0"/>
-    <w:lsdException w:name="Medium Shading 1 Accent 2" w:semiHidden="0" w:uiPriority="63" w:unhideWhenUsed="0"/>
-    <w:lsdException w:name="Medium Shading 2 Accent 2" w:semiHidden="0" w:uiPriority="64" w:unhideWhenUsed="0"/>
-    <w:lsdException w:name="Medium List 1 Accent 2" w:semiHidden="0" w:uiPriority="65" w:unhideWhenUsed="0"/>
-    <w:lsdException w:name="Medium List 2 Accent 2" w:semiHidden="0" w:uiPriority="66" w:unhideWhenUsed="0"/>
-    <w:lsdException w:name="Medium Grid 1 Accent 2" w:semiHidden="0" w:uiPriority="67" w:unhideWhenUsed="0"/>
-    <w:lsdException w:name="Medium Grid 2 Accent 2" w:semiHidden="0" w:uiPriority="68" w:unhideWhenUsed="0"/>
-    <w:lsdException w:name="Medium Grid 3 Accent 2" w:semiHidden="0" w:uiPriority="69" w:unhideWhenUsed="0"/>
-    <w:lsdException w:name="Dark List Accent 2" w:semiHidden="0" w:uiPriority="70" w:unhideWhenUsed="0"/>
-    <w:lsdException w:name="Colorful Shading Accent 2" w:semiHidden="0" w:uiPriority="71" w:unhideWhenUsed="0"/>
-    <w:lsdException w:name="Colorful List Accent 2" w:semiHidden="0" w:uiPriority="72" w:unhideWhenUsed="0"/>
-    <w:lsdException w:name="Colorful Grid Accent 2" w:semiHidden="0" w:uiPriority="73" w:unhideWhenUsed="0"/>
-    <w:lsdException w:name="Light Shading Accent 3" w:semiHidden="0" w:uiPriority="60" w:unhideWhenUsed="0"/>
-    <w:lsdException w:name="Light List Accent 3" w:semiHidden="0" w:uiPriority="61" w:unhideWhenUsed="0"/>
-    <w:lsdException w:name="Light Grid Accent 3" w:semiHidden="0" w:uiPriority="62" w:unhideWhenUsed="0"/>
-    <w:lsdException w:name="Medium Shading 1 Accent 3" w:semiHidden="0" w:uiPriority="63" w:unhideWhenUsed="0"/>
-    <w:lsdException w:name="Medium Shading 2 Accent 3" w:semiHidden="0" w:uiPriority="64" w:unhideWhenUsed="0"/>
-    <w:lsdException w:name="Medium List 1 Accent 3" w:semiHidden="0" w:uiPriority="65" w:unhideWhenUsed="0"/>
-    <w:lsdException w:name="Medium List 2 Accent 3" w:semiHidden="0" w:uiPriority="66" w:unhideWhenUsed="0"/>
-    <w:lsdException w:name="Medium Grid 1 Accent 3" w:semiHidden="0" w:uiPriority="67" w:unhideWhenUsed="0"/>
-    <w:lsdException w:name="Medium Grid 2 Accent 3" w:semiHidden="0" w:uiPriority="68" w:unhideWhenUsed="0"/>
-    <w:lsdException w:name="Medium Grid 3 Accent 3" w:semiHidden="0" w:uiPriority="69" w:unhideWhenUsed="0"/>
-    <w:lsdException w:name="Dark List Accent 3" w:semiHidden="0" w:uiPriority="70" w:unhideWhenUsed="0"/>
-    <w:lsdException w:name="Colorful Shading Accent 3" w:semiHidden="0" w:uiPriority="71" w:unhideWhenUsed="0"/>
-    <w:lsdException w:name="Colorful List Accent 3" w:semiHidden="0" w:uiPriority="72" w:unhideWhenUsed="0"/>
-    <w:lsdException w:name="Colorful Grid Accent 3" w:semiHidden="0" w:uiPriority="73" w:unhideWhenUsed="0"/>
-    <w:lsdException w:name="Light Shading Accent 4" w:semiHidden="0" w:uiPriority="60" w:unhideWhenUsed="0"/>
-    <w:lsdException w:name="Light List Accent 4" w:semiHidden="0" w:uiPriority="61" w:unhideWhenUsed="0"/>
-    <w:lsdException w:name="Light Grid Accent 4" w:semiHidden="0" w:uiPriority="62" w:unhideWhenUsed="0"/>
-    <w:lsdException w:name="Medium Shading 1 Accent 4" w:semiHidden="0" w:uiPriority="63" w:unhideWhenUsed="0"/>
-    <w:lsdException w:name="Medium Shading 2 Accent 4" w:semiHidden="0" w:uiPriority="64" w:unhideWhenUsed="0"/>
-    <w:lsdException w:name="Medium List 1 Accent 4" w:semiHidden="0" w:uiPriority="65" w:unhideWhenUsed="0"/>
-    <w:lsdException w:name="Medium List 2 Accent 4" w:semiHidden="0" w:uiPriority="66" w:unhideWhenUsed="0"/>
-    <w:lsdException w:name="Medium Grid 1 Accent 4" w:semiHidden="0" w:uiPriority="67" w:unhideWhenUsed="0"/>
-    <w:lsdException w:name="Medium Grid 2 Accent 4" w:semiHidden="0" w:uiPriority="68" w:unhideWhenUsed="0"/>
-    <w:lsdException w:name="Medium Grid 3 Accent 4" w:semiHidden="0" w:uiPriority="69" w:unhideWhenUsed="0"/>
-    <w:lsdException w:name="Dark List Accent 4" w:semiHidden="0" w:uiPriority="70" w:unhideWhenUsed="0"/>
-    <w:lsdException w:name="Colorful Shading Accent 4" w:semiHidden="0" w:uiPriority="71" w:unhideWhenUsed="0"/>
-    <w:lsdException w:name="Colorful List Accent 4" w:semiHidden="0" w:uiPriority="72" w:unhideWhenUsed="0"/>
-    <w:lsdException w:name="Colorful Grid Accent 4" w:semiHidden="0" w:uiPriority="73" w:unhideWhenUsed="0"/>
-    <w:lsdException w:name="Light Shading Accent 5" w:semiHidden="0" w:uiPriority="60" w:unhideWhenUsed="0"/>
-    <w:lsdException w:name="Light List Accent 5" w:semiHidden="0" w:uiPriority="61" w:unhideWhenUsed="0"/>
-    <w:lsdException w:name="Light Grid Accent 5" w:semiHidden="0" w:uiPriority="62" w:unhideWhenUsed="0"/>
-    <w:lsdException w:name="Medium Shading 1 Accent 5" w:semiHidden="0" w:uiPriority="63" w:unhideWhenUsed="0"/>
-    <w:lsdException w:name="Medium Shading 2 Accent 5" w:semiHidden="0" w:uiPriority="64" w:unhideWhenUsed="0"/>
-    <w:lsdException w:name="Medium List 1 Accent 5" w:semiHidden="0" w:uiPriority="65" w:unhideWhenUsed="0"/>
-    <w:lsdException w:name="Medium List 2 Accent 5" w:semiHidden="0" w:uiPriority="66" w:unhideWhenUsed="0"/>
-    <w:lsdException w:name="Medium Grid 1 Accent 5" w:semiHidden="0" w:uiPriority="67" w:unhideWhenUsed="0"/>
-    <w:lsdException w:name="Medium Grid 2 Accent 5" w:semiHidden="0" w:uiPriority="68" w:unhideWhenUsed="0"/>
-    <w:lsdException w:name="Medium Grid 3 Accent 5" w:semiHidden="0" w:uiPriority="69" w:unhideWhenUsed="0"/>
-    <w:lsdException w:name="Dark List Accent 5" w:semiHidden="0" w:uiPriority="70" w:unhideWhenUsed="0"/>
-    <w:lsdException w:name="Colorful Shading Accent 5" w:semiHidden="0" w:uiPriority="71" w:unhideWhenUsed="0"/>
-    <w:lsdException w:name="Colorful List Accent 5" w:semiHidden="0" w:uiPriority="72" w:unhideWhenUsed="0"/>
-    <w:lsdException w:name="Colorful Grid Accent 5" w:semiHidden="0" w:uiPriority="73" w:unhideWhenUsed="0"/>
-    <w:lsdException w:name="Light Shading Accent 6" w:semiHidden="0" w:uiPriority="60" w:unhideWhenUsed="0"/>
-    <w:lsdException w:name="Light List Accent 6" w:semiHidden="0" w:uiPriority="61" w:unhideWhenUsed="0"/>
-    <w:lsdException w:name="Light Grid Accent 6" w:semiHidden="0" w:uiPriority="62" w:unhideWhenUsed="0"/>
-    <w:lsdException w:name="Medium Shading 1 Accent 6" w:semiHidden="0" w:uiPriority="63" w:unhideWhenUsed="0"/>
-    <w:lsdException w:name="Medium Shading 2 Accent 6" w:semiHidden="0" w:uiPriority="64" w:unhideWhenUsed="0"/>
-    <w:lsdException w:name="Medium List 1 Accent 6" w:semiHidden="0" w:uiPriority="65" w:unhideWhenUsed="0"/>
-    <w:lsdException w:name="Medium List 2 Accent 6" w:semiHidden="0" w:uiPriority="66" w:unhideWhenUsed="0"/>
-    <w:lsdException w:name="Medium Grid 1 Accent 6" w:semiHidden="0" w:uiPriority="67" w:unhideWhenUsed="0"/>
-    <w:lsdException w:name="Medium Grid 2 Accent 6" w:semiHidden="0" w:uiPriority="68" w:unhideWhenUsed="0"/>
-    <w:lsdException w:name="Medium Grid 3 Accent 6" w:semiHidden="0" w:uiPriority="69" w:unhideWhenUsed="0"/>
-    <w:lsdException w:name="Dark List Accent 6" w:semiHidden="0" w:uiPriority="70" w:unhideWhenUsed="0"/>
-    <w:lsdException w:name="Colorful Shading Accent 6" w:semiHidden="0" w:uiPriority="71" w:unhideWhenUsed="0"/>
-    <w:lsdException w:name="Colorful List Accent 6" w:semiHidden="0" w:uiPriority="72" w:unhideWhenUsed="0"/>
-    <w:lsdException w:name="Colorful Grid Accent 6" w:semiHidden="0" w:uiPriority="73" w:unhideWhenUsed="0"/>
-    <w:lsdException w:name="Subtle Emphasis" w:semiHidden="0" w:uiPriority="19" w:unhideWhenUsed="0" w:qFormat="1"/>
-    <w:lsdException w:name="Intense Emphasis" w:semiHidden="0" w:uiPriority="21" w:unhideWhenUsed="0" w:qFormat="1"/>
-    <w:lsdException w:name="Subtle Reference" w:semiHidden="0" w:uiPriority="31" w:unhideWhenUsed="0" w:qFormat="1"/>
-    <w:lsdException w:name="Intense Reference" w:semiHidden="0" w:uiPriority="32" w:unhideWhenUsed="0" w:qFormat="1"/>
-    <w:lsdException w:name="Book Title" w:semiHidden="0" w:uiPriority="33" w:unhideWhenUsed="0" w:qFormat="1"/>
-    <w:lsdException w:name="Bibliography" w:uiPriority="37"/>
-    <w:lsdException w:name="TOC Heading" w:uiPriority="39" w:qFormat="1"/>
+  <w:latentStyles w:defLockedState="0" w:defUIPriority="99" w:defSemiHidden="0" w:defUnhideWhenUsed="0" w:defQFormat="0" w:count="376">
+    <w:lsdException w:name="Normal" w:uiPriority="0" w:qFormat="1"/>
+    <w:lsdException w:name="heading 1" w:uiPriority="9" w:qFormat="1"/>
+    <w:lsdException w:name="heading 2" w:semiHidden="1" w:uiPriority="9" w:unhideWhenUsed="1" w:qFormat="1"/>
+    <w:lsdException w:name="heading 3" w:semiHidden="1" w:uiPriority="9" w:unhideWhenUsed="1" w:qFormat="1"/>
+    <w:lsdException w:name="heading 4" w:semiHidden="1" w:uiPriority="9" w:unhideWhenUsed="1" w:qFormat="1"/>
+    <w:lsdException w:name="heading 5" w:semiHidden="1" w:uiPriority="9" w:unhideWhenUsed="1" w:qFormat="1"/>
+    <w:lsdException w:name="heading 6" w:semiHidden="1" w:uiPriority="9" w:unhideWhenUsed="1" w:qFormat="1"/>
+    <w:lsdException w:name="heading 7" w:semiHidden="1" w:uiPriority="9" w:unhideWhenUsed="1" w:qFormat="1"/>
+    <w:lsdException w:name="heading 8" w:semiHidden="1" w:uiPriority="9" w:unhideWhenUsed="1" w:qFormat="1"/>
+    <w:lsdException w:name="heading 9" w:semiHidden="1" w:uiPriority="9" w:unhideWhenUsed="1" w:qFormat="1"/>
+    <w:lsdException w:name="index 1" w:semiHidden="1" w:unhideWhenUsed="1"/>
+    <w:lsdException w:name="index 2" w:semiHidden="1" w:unhideWhenUsed="1"/>
+    <w:lsdException w:name="index 3" w:semiHidden="1" w:unhideWhenUsed="1"/>
+    <w:lsdException w:name="index 4" w:semiHidden="1" w:unhideWhenUsed="1"/>
+    <w:lsdException w:name="index 5" w:semiHidden="1" w:unhideWhenUsed="1"/>
+    <w:lsdException w:name="index 6" w:semiHidden="1" w:unhideWhenUsed="1"/>
+    <w:lsdException w:name="index 7" w:semiHidden="1" w:unhideWhenUsed="1"/>
+    <w:lsdException w:name="index 8" w:semiHidden="1" w:unhideWhenUsed="1"/>
+    <w:lsdException w:name="index 9" w:semiHidden="1" w:unhideWhenUsed="1"/>
+    <w:lsdException w:name="toc 1" w:semiHidden="1" w:uiPriority="39" w:unhideWhenUsed="1"/>
+    <w:lsdException w:name="toc 2" w:semiHidden="1" w:uiPriority="39" w:unhideWhenUsed="1"/>
+    <w:lsdException w:name="toc 3" w:semiHidden="1" w:uiPriority="39" w:unhideWhenUsed="1"/>
+    <w:lsdException w:name="toc 4" w:semiHidden="1" w:uiPriority="39" w:unhideWhenUsed="1"/>
+    <w:lsdException w:name="toc 5" w:semiHidden="1" w:uiPriority="39" w:unhideWhenUsed="1"/>
+    <w:lsdException w:name="toc 6" w:semiHidden="1" w:uiPriority="39" w:unhideWhenUsed="1"/>
+    <w:lsdException w:name="toc 7" w:semiHidden="1" w:uiPriority="39" w:unhideWhenUsed="1"/>
+    <w:lsdException w:name="toc 8" w:semiHidden="1" w:uiPriority="39" w:unhideWhenUsed="1"/>
+    <w:lsdException w:name="toc 9" w:semiHidden="1" w:uiPriority="39" w:unhideWhenUsed="1"/>
+    <w:lsdException w:name="Normal Indent" w:semiHidden="1" w:unhideWhenUsed="1"/>
+    <w:lsdException w:name="footnote text" w:semiHidden="1" w:unhideWhenUsed="1"/>
+    <w:lsdException w:name="annotation text" w:semiHidden="1" w:unhideWhenUsed="1"/>
+    <w:lsdException w:name="header" w:semiHidden="1" w:unhideWhenUsed="1"/>
+    <w:lsdException w:name="footer" w:semiHidden="1" w:unhideWhenUsed="1"/>
+    <w:lsdException w:name="index heading" w:semiHidden="1" w:unhideWhenUsed="1"/>
+    <w:lsdException w:name="caption" w:semiHidden="1" w:uiPriority="35" w:unhideWhenUsed="1" w:qFormat="1"/>
+    <w:lsdException w:name="table of figures" w:semiHidden="1" w:unhideWhenUsed="1"/>
+    <w:lsdException w:name="envelope address" w:semiHidden="1" w:unhideWhenUsed="1"/>
+    <w:lsdException w:name="envelope return" w:semiHidden="1" w:unhideWhenUsed="1"/>
+    <w:lsdException w:name="footnote reference" w:semiHidden="1"/>
+    <w:lsdException w:name="annotation reference" w:semiHidden="1" w:unhideWhenUsed="1"/>
+    <w:lsdException w:name="line number" w:semiHidden="1" w:unhideWhenUsed="1"/>
+    <w:lsdException w:name="page number" w:semiHidden="1" w:unhideWhenUsed="1"/>
+    <w:lsdException w:name="endnote reference" w:semiHidden="1" w:unhideWhenUsed="1"/>
+    <w:lsdException w:name="endnote text" w:semiHidden="1" w:unhideWhenUsed="1"/>
+    <w:lsdException w:name="table of authorities" w:semiHidden="1" w:unhideWhenUsed="1"/>
+    <w:lsdException w:name="macro" w:semiHidden="1" w:unhideWhenUsed="1"/>
+    <w:lsdException w:name="toa heading" w:semiHidden="1" w:unhideWhenUsed="1"/>
+    <w:lsdException w:name="List" w:semiHidden="1" w:unhideWhenUsed="1"/>
+    <w:lsdException w:name="List Bullet" w:semiHidden="1" w:unhideWhenUsed="1"/>
+    <w:lsdException w:name="List Number" w:semiHidden="1" w:unhideWhenUsed="1"/>
+    <w:lsdException w:name="List 2" w:semiHidden="1" w:unhideWhenUsed="1"/>
+    <w:lsdException w:name="List 3" w:semiHidden="1" w:unhideWhenUsed="1"/>
+    <w:lsdException w:name="List 4" w:semiHidden="1" w:unhideWhenUsed="1"/>
+    <w:lsdException w:name="List 5" w:semiHidden="1" w:unhideWhenUsed="1"/>
+    <w:lsdException w:name="List Bullet 2" w:semiHidden="1" w:unhideWhenUsed="1"/>
+    <w:lsdException w:name="List Bullet 3" w:semiHidden="1" w:unhideWhenUsed="1"/>
+    <w:lsdException w:name="List Bullet 4" w:semiHidden="1" w:unhideWhenUsed="1"/>
+    <w:lsdException w:name="List Bullet 5" w:semiHidden="1" w:unhideWhenUsed="1"/>
+    <w:lsdException w:name="List Number 2" w:semiHidden="1" w:unhideWhenUsed="1"/>
+    <w:lsdException w:name="List Number 3" w:semiHidden="1" w:unhideWhenUsed="1"/>
+    <w:lsdException w:name="List Number 4" w:semiHidden="1" w:unhideWhenUsed="1"/>
+    <w:lsdException w:name="List Number 5" w:semiHidden="1" w:unhideWhenUsed="1"/>
+    <w:lsdException w:name="Title" w:uiPriority="10" w:qFormat="1"/>
+    <w:lsdException w:name="Closing" w:semiHidden="1" w:unhideWhenUsed="1"/>
+    <w:lsdException w:name="Signature" w:semiHidden="1" w:unhideWhenUsed="1"/>
+    <w:lsdException w:name="Default Paragraph Font" w:semiHidden="1" w:uiPriority="1" w:unhideWhenUsed="1"/>
+    <w:lsdException w:name="Body Text" w:semiHidden="1" w:unhideWhenUsed="1"/>
+    <w:lsdException w:name="Body Text Indent" w:semiHidden="1" w:unhideWhenUsed="1"/>
+    <w:lsdException w:name="List Continue" w:semiHidden="1" w:unhideWhenUsed="1"/>
+    <w:lsdException w:name="List Continue 2" w:semiHidden="1" w:unhideWhenUsed="1"/>
+    <w:lsdException w:name="List Continue 3" w:semiHidden="1" w:unhideWhenUsed="1"/>
+    <w:lsdException w:name="List Continue 4" w:semiHidden="1" w:unhideWhenUsed="1"/>
+    <w:lsdException w:name="List Continue 5" w:semiHidden="1" w:unhideWhenUsed="1"/>
+    <w:lsdException w:name="Message Header" w:semiHidden="1" w:unhideWhenUsed="1"/>
+    <w:lsdException w:name="Subtitle" w:uiPriority="11" w:qFormat="1"/>
+    <w:lsdException w:name="Salutation" w:semiHidden="1" w:unhideWhenUsed="1"/>
+    <w:lsdException w:name="Date" w:semiHidden="1" w:unhideWhenUsed="1"/>
+    <w:lsdException w:name="Body Text First Indent" w:semiHidden="1" w:unhideWhenUsed="1"/>
+    <w:lsdException w:name="Body Text First Indent 2" w:semiHidden="1" w:unhideWhenUsed="1"/>
+    <w:lsdException w:name="Note Heading" w:semiHidden="1" w:unhideWhenUsed="1"/>
+    <w:lsdException w:name="Body Text 2" w:semiHidden="1" w:unhideWhenUsed="1"/>
+    <w:lsdException w:name="Body Text 3" w:semiHidden="1" w:unhideWhenUsed="1"/>
+    <w:lsdException w:name="Body Text Indent 2" w:semiHidden="1" w:unhideWhenUsed="1"/>
+    <w:lsdException w:name="Body Text Indent 3" w:semiHidden="1" w:unhideWhenUsed="1"/>
+    <w:lsdException w:name="Block Text" w:semiHidden="1" w:unhideWhenUsed="1"/>
+    <w:lsdException w:name="Hyperlink" w:semiHidden="1" w:unhideWhenUsed="1"/>
+    <w:lsdException w:name="FollowedHyperlink" w:semiHidden="1" w:unhideWhenUsed="1"/>
+    <w:lsdException w:name="Strong" w:uiPriority="22" w:qFormat="1"/>
+    <w:lsdException w:name="Emphasis" w:uiPriority="20" w:qFormat="1"/>
+    <w:lsdException w:name="Document Map" w:semiHidden="1" w:unhideWhenUsed="1"/>
+    <w:lsdException w:name="Plain Text" w:semiHidden="1" w:unhideWhenUsed="1"/>
+    <w:lsdException w:name="E-mail Signature" w:semiHidden="1" w:unhideWhenUsed="1"/>
+    <w:lsdException w:name="HTML Top of Form" w:semiHidden="1" w:unhideWhenUsed="1"/>
+    <w:lsdException w:name="HTML Bottom of Form" w:semiHidden="1" w:unhideWhenUsed="1"/>
+    <w:lsdException w:name="Normal (Web)" w:semiHidden="1" w:unhideWhenUsed="1"/>
+    <w:lsdException w:name="HTML Acronym" w:semiHidden="1" w:unhideWhenUsed="1"/>
+    <w:lsdException w:name="HTML Address" w:semiHidden="1" w:unhideWhenUsed="1"/>
+    <w:lsdException w:name="HTML Cite" w:semiHidden="1" w:unhideWhenUsed="1"/>
+    <w:lsdException w:name="HTML Code" w:semiHidden="1" w:unhideWhenUsed="1"/>
+    <w:lsdException w:name="HTML Definition" w:semiHidden="1" w:unhideWhenUsed="1"/>
+    <w:lsdException w:name="HTML Keyboard" w:semiHidden="1" w:unhideWhenUsed="1"/>
+    <w:lsdException w:name="HTML Preformatted" w:semiHidden="1" w:unhideWhenUsed="1"/>
+    <w:lsdException w:name="HTML Sample" w:semiHidden="1" w:unhideWhenUsed="1"/>
+    <w:lsdException w:name="HTML Typewriter" w:semiHidden="1" w:unhideWhenUsed="1"/>
+    <w:lsdException w:name="HTML Variable" w:semiHidden="1" w:unhideWhenUsed="1"/>
+    <w:lsdException w:name="Normal Table" w:semiHidden="1" w:unhideWhenUsed="1"/>
+    <w:lsdException w:name="annotation subject" w:semiHidden="1" w:unhideWhenUsed="1"/>
+    <w:lsdException w:name="No List" w:semiHidden="1" w:unhideWhenUsed="1"/>
+    <w:lsdException w:name="Outline List 1" w:semiHidden="1" w:unhideWhenUsed="1"/>
+    <w:lsdException w:name="Outline List 2" w:semiHidden="1" w:unhideWhenUsed="1"/>
+    <w:lsdException w:name="Outline List 3" w:semiHidden="1" w:unhideWhenUsed="1"/>
+    <w:lsdException w:name="Table Simple 1" w:semiHidden="1" w:unhideWhenUsed="1"/>
+    <w:lsdException w:name="Table Simple 2" w:semiHidden="1" w:unhideWhenUsed="1"/>
+    <w:lsdException w:name="Table Simple 3" w:semiHidden="1" w:unhideWhenUsed="1"/>
+    <w:lsdException w:name="Table Classic 1" w:semiHidden="1" w:unhideWhenUsed="1"/>
+    <w:lsdException w:name="Table Classic 2" w:semiHidden="1" w:unhideWhenUsed="1"/>
+    <w:lsdException w:name="Table Classic 3" w:semiHidden="1" w:unhideWhenUsed="1"/>
+    <w:lsdException w:name="Table Classic 4" w:semiHidden="1" w:unhideWhenUsed="1"/>
+    <w:lsdException w:name="Table Colorful 1" w:semiHidden="1" w:unhideWhenUsed="1"/>
+    <w:lsdException w:name="Table Colorful 2" w:semiHidden="1" w:unhideWhenUsed="1"/>
+    <w:lsdException w:name="Table Colorful 3" w:semiHidden="1" w:unhideWhenUsed="1"/>
+    <w:lsdException w:name="Table Columns 1" w:semiHidden="1" w:unhideWhenUsed="1"/>
+    <w:lsdException w:name="Table Columns 2" w:semiHidden="1" w:unhideWhenUsed="1"/>
+    <w:lsdException w:name="Table Columns 3" w:semiHidden="1" w:unhideWhenUsed="1"/>
+    <w:lsdException w:name="Table Columns 4" w:semiHidden="1" w:unhideWhenUsed="1"/>
+    <w:lsdException w:name="Table Columns 5" w:semiHidden="1" w:unhideWhenUsed="1"/>
+    <w:lsdException w:name="Table Grid 1" w:semiHidden="1" w:unhideWhenUsed="1"/>
+    <w:lsdException w:name="Table Grid 2" w:semiHidden="1" w:unhideWhenUsed="1"/>
+    <w:lsdException w:name="Table Grid 3" w:semiHidden="1" w:unhideWhenUsed="1"/>
+    <w:lsdException w:name="Table Grid 4" w:semiHidden="1" w:unhideWhenUsed="1"/>
+    <w:lsdException w:name="Table Grid 5" w:semiHidden="1" w:unhideWhenUsed="1"/>
+    <w:lsdException w:name="Table Grid 6" w:semiHidden="1" w:unhideWhenUsed="1"/>
+    <w:lsdException w:name="Table Grid 7" w:semiHidden="1" w:unhideWhenUsed="1"/>
+    <w:lsdException w:name="Table Grid 8" w:semiHidden="1" w:unhideWhenUsed="1"/>
+    <w:lsdException w:name="Table List 1" w:semiHidden="1" w:unhideWhenUsed="1"/>
+    <w:lsdException w:name="Table List 2" w:semiHidden="1" w:unhideWhenUsed="1"/>
+    <w:lsdException w:name="Table List 3" w:semiHidden="1" w:unhideWhenUsed="1"/>
+    <w:lsdException w:name="Table List 4" w:semiHidden="1" w:unhideWhenUsed="1"/>
+    <w:lsdException w:name="Table List 5" w:semiHidden="1" w:unhideWhenUsed="1"/>
+    <w:lsdException w:name="Table List 6" w:semiHidden="1" w:unhideWhenUsed="1"/>
+    <w:lsdException w:name="Table List 7" w:semiHidden="1" w:unhideWhenUsed="1"/>
+    <w:lsdException w:name="Table List 8" w:semiHidden="1" w:unhideWhenUsed="1"/>
+    <w:lsdException w:name="Table 3D effects 1" w:semiHidden="1" w:unhideWhenUsed="1"/>
+    <w:lsdException w:name="Table 3D effects 2" w:semiHidden="1" w:unhideWhenUsed="1"/>
+    <w:lsdException w:name="Table 3D effects 3" w:semiHidden="1" w:unhideWhenUsed="1"/>
+    <w:lsdException w:name="Table Contemporary" w:semiHidden="1" w:unhideWhenUsed="1"/>
+    <w:lsdException w:name="Table Elegant" w:semiHidden="1" w:unhideWhenUsed="1"/>
+    <w:lsdException w:name="Table Professional" w:semiHidden="1" w:unhideWhenUsed="1"/>
+    <w:lsdException w:name="Table Subtle 1" w:semiHidden="1" w:unhideWhenUsed="1"/>
+    <w:lsdException w:name="Table Subtle 2" w:semiHidden="1" w:unhideWhenUsed="1"/>
+    <w:lsdException w:name="Table Web 1" w:semiHidden="1" w:unhideWhenUsed="1"/>
+    <w:lsdException w:name="Table Web 2" w:semiHidden="1" w:unhideWhenUsed="1"/>
+    <w:lsdException w:name="Table Web 3" w:semiHidden="1" w:unhideWhenUsed="1"/>
+    <w:lsdException w:name="Balloon Text" w:semiHidden="1" w:unhideWhenUsed="1"/>
+    <w:lsdException w:name="Table Grid" w:uiPriority="59"/>
+    <w:lsdException w:name="Table Theme" w:semiHidden="1" w:unhideWhenUsed="1"/>
+    <w:lsdException w:name="Placeholder Text" w:semiHidden="1"/>
+    <w:lsdException w:name="No Spacing" w:uiPriority="1" w:qFormat="1"/>
+    <w:lsdException w:name="Light Shading" w:uiPriority="60"/>
+    <w:lsdException w:name="Light List" w:uiPriority="61"/>
+    <w:lsdException w:name="Light Grid" w:uiPriority="62"/>
+    <w:lsdException w:name="Medium Shading 1" w:uiPriority="63"/>
+    <w:lsdException w:name="Medium Shading 2" w:uiPriority="64"/>
+    <w:lsdException w:name="Medium List 1" w:uiPriority="65"/>
+    <w:lsdException w:name="Medium List 2" w:uiPriority="66"/>
+    <w:lsdException w:name="Medium Grid 1" w:uiPriority="67"/>
+    <w:lsdException w:name="Medium Grid 2" w:uiPriority="68"/>
+    <w:lsdException w:name="Medium Grid 3" w:uiPriority="69"/>
+    <w:lsdException w:name="Dark List" w:uiPriority="70"/>
+    <w:lsdException w:name="Colorful Shading" w:uiPriority="71"/>
+    <w:lsdException w:name="Colorful List" w:uiPriority="72"/>
+    <w:lsdException w:name="Colorful Grid" w:uiPriority="73"/>
+    <w:lsdException w:name="Light Shading Accent 1" w:uiPriority="60"/>
+    <w:lsdException w:name="Light List Accent 1" w:uiPriority="61"/>
+    <w:lsdException w:name="Light Grid Accent 1" w:uiPriority="62"/>
+    <w:lsdException w:name="Medium Shading 1 Accent 1" w:uiPriority="63"/>
+    <w:lsdException w:name="Medium Shading 2 Accent 1" w:uiPriority="64"/>
+    <w:lsdException w:name="Medium List 1 Accent 1" w:uiPriority="65"/>
+    <w:lsdException w:name="Revision" w:semiHidden="1"/>
+    <w:lsdException w:name="List Paragraph" w:uiPriority="34" w:qFormat="1"/>
+    <w:lsdException w:name="Quote" w:uiPriority="29" w:qFormat="1"/>
+    <w:lsdException w:name="Intense Quote" w:uiPriority="30" w:qFormat="1"/>
+    <w:lsdException w:name="Medium List 2 Accent 1" w:uiPriority="66"/>
+    <w:lsdException w:name="Medium Grid 1 Accent 1" w:uiPriority="67"/>
+    <w:lsdException w:name="Medium Grid 2 Accent 1" w:uiPriority="68"/>
+    <w:lsdException w:name="Medium Grid 3 Accent 1" w:uiPriority="69"/>
+    <w:lsdException w:name="Dark List Accent 1" w:uiPriority="70"/>
+    <w:lsdException w:name="Colorful Shading Accent 1" w:uiPriority="71"/>
+    <w:lsdException w:name="Colorful List Accent 1" w:uiPriority="72"/>
+    <w:lsdException w:name="Colorful Grid Accent 1" w:uiPriority="73"/>
+    <w:lsdException w:name="Light Shading Accent 2" w:uiPriority="60"/>
+    <w:lsdException w:name="Light List Accent 2" w:uiPriority="61"/>
+    <w:lsdException w:name="Light Grid Accent 2" w:uiPriority="62"/>
+    <w:lsdException w:name="Medium Shading 1 Accent 2" w:uiPriority="63"/>
+    <w:lsdException w:name="Medium Shading 2 Accent 2" w:uiPriority="64"/>
+    <w:lsdException w:name="Medium List 1 Accent 2" w:uiPriority="65"/>
+    <w:lsdException w:name="Medium List 2 Accent 2" w:uiPriority="66"/>
+    <w:lsdException w:name="Medium Grid 1 Accent 2" w:uiPriority="67"/>
+    <w:lsdException w:name="Medium Grid 2 Accent 2" w:uiPriority="68"/>
+    <w:lsdException w:name="Medium Grid 3 Accent 2" w:uiPriority="69"/>
+    <w:lsdException w:name="Dark List Accent 2" w:uiPriority="70"/>
+    <w:lsdException w:name="Colorful Shading Accent 2" w:uiPriority="71"/>
+    <w:lsdException w:name="Colorful List Accent 2" w:uiPriority="72"/>
+    <w:lsdException w:name="Colorful Grid Accent 2" w:uiPriority="73"/>
+    <w:lsdException w:name="Light Shading Accent 3" w:uiPriority="60"/>
+    <w:lsdException w:name="Light List Accent 3" w:uiPriority="61"/>
+    <w:lsdException w:name="Light Grid Accent 3" w:uiPriority="62"/>
+    <w:lsdException w:name="Medium Shading 1 Accent 3" w:uiPriority="63"/>
+    <w:lsdException w:name="Medium Shading 2 Accent 3" w:uiPriority="64"/>
+    <w:lsdException w:name="Medium List 1 Accent 3" w:uiPriority="65"/>
+    <w:lsdException w:name="Medium List 2 Accent 3" w:uiPriority="66"/>
+    <w:lsdException w:name="Medium Grid 1 Accent 3" w:uiPriority="67"/>
+    <w:lsdException w:name="Medium Grid 2 Accent 3" w:uiPriority="68"/>
+    <w:lsdException w:name="Medium Grid 3 Accent 3" w:uiPriority="69"/>
+    <w:lsdException w:name="Dark List Accent 3" w:uiPriority="70"/>
+    <w:lsdException w:name="Colorful Shading Accent 3" w:uiPriority="71"/>
+    <w:lsdException w:name="Colorful List Accent 3" w:uiPriority="72"/>
+    <w:lsdException w:name="Colorful Grid Accent 3" w:uiPriority="73"/>
+    <w:lsdException w:name="Light Shading Accent 4" w:uiPriority="60"/>
+    <w:lsdException w:name="Light List Accent 4" w:uiPriority="61"/>
+    <w:lsdException w:name="Light Grid Accent 4" w:uiPriority="62"/>
+    <w:lsdException w:name="Medium Shading 1 Accent 4" w:uiPriority="63"/>
+    <w:lsdException w:name="Medium Shading 2 Accent 4" w:uiPriority="64"/>
+    <w:lsdException w:name="Medium List 1 Accent 4" w:uiPriority="65"/>
+    <w:lsdException w:name="Medium List 2 Accent 4" w:uiPriority="66"/>
+    <w:lsdException w:name="Medium Grid 1 Accent 4" w:uiPriority="67"/>
+    <w:lsdException w:name="Medium Grid 2 Accent 4" w:uiPriority="68"/>
+    <w:lsdException w:name="Medium Grid 3 Accent 4" w:uiPriority="69"/>
+    <w:lsdException w:name="Dark List Accent 4" w:uiPriority="70"/>
+    <w:lsdException w:name="Colorful Shading Accent 4" w:uiPriority="71"/>
+    <w:lsdException w:name="Colorful List Accent 4" w:uiPriority="72"/>
+    <w:lsdException w:name="Colorful Grid Accent 4" w:uiPriority="73"/>
+    <w:lsdException w:name="Light Shading Accent 5" w:uiPriority="60"/>
+    <w:lsdException w:name="Light List Accent 5" w:uiPriority="61"/>
+    <w:lsdException w:name="Light Grid Accent 5" w:uiPriority="62"/>
+    <w:lsdException w:name="Medium Shading 1 Accent 5" w:uiPriority="63"/>
+    <w:lsdException w:name="Medium Shading 2 Accent 5" w:uiPriority="64"/>
+    <w:lsdException w:name="Medium List 1 Accent 5" w:uiPriority="65"/>
+    <w:lsdException w:name="Medium List 2 Accent 5" w:uiPriority="66"/>
+    <w:lsdException w:name="Medium Grid 1 Accent 5" w:uiPriority="67"/>
+    <w:lsdException w:name="Medium Grid 2 Accent 5" w:uiPriority="68"/>
+    <w:lsdException w:name="Medium Grid 3 Accent 5" w:uiPriority="69"/>
+    <w:lsdException w:name="Dark List Accent 5" w:uiPriority="70"/>
+    <w:lsdException w:name="Colorful Shading Accent 5" w:uiPriority="71"/>
+    <w:lsdException w:name="Colorful List Accent 5" w:uiPriority="72"/>
+    <w:lsdException w:name="Colorful Grid Accent 5" w:uiPriority="73"/>
+    <w:lsdException w:name="Light Shading Accent 6" w:uiPriority="60"/>
+    <w:lsdException w:name="Light List Accent 6" w:uiPriority="61"/>
+    <w:lsdException w:name="Light Grid Accent 6" w:uiPriority="62"/>
+    <w:lsdException w:name="Medium Shading 1 Accent 6" w:uiPriority="63"/>
+    <w:lsdException w:name="Medium Shading 2 Accent 6" w:uiPriority="64"/>
+    <w:lsdException w:name="Medium List 1 Accent 6" w:uiPriority="65"/>
+    <w:lsdException w:name="Medium List 2 Accent 6" w:uiPriority="66"/>
+    <w:lsdException w:name="Medium Grid 1 Accent 6" w:uiPriority="67"/>
+    <w:lsdException w:name="Medium Grid 2 Accent 6" w:uiPriority="68"/>
+    <w:lsdException w:name="Medium Grid 3 Accent 6" w:uiPriority="69"/>
+    <w:lsdException w:name="Dark List Accent 6" w:uiPriority="70"/>
+    <w:lsdException w:name="Colorful Shading Accent 6" w:uiPriority="71"/>
+    <w:lsdException w:name="Colorful List Accent 6" w:uiPriority="72"/>
+    <w:lsdException w:name="Colorful Grid Accent 6" w:uiPriority="73"/>
+    <w:lsdException w:name="Subtle Emphasis" w:uiPriority="19" w:qFormat="1"/>
+    <w:lsdException w:name="Intense Emphasis" w:uiPriority="21" w:qFormat="1"/>
+    <w:lsdException w:name="Subtle Reference" w:uiPriority="31" w:qFormat="1"/>
+    <w:lsdException w:name="Intense Reference" w:uiPriority="32" w:qFormat="1"/>
+    <w:lsdException w:name="Book Title" w:uiPriority="33" w:qFormat="1"/>
+    <w:lsdException w:name="Bibliography" w:semiHidden="1" w:uiPriority="37" w:unhideWhenUsed="1"/>
+    <w:lsdException w:name="TOC Heading" w:semiHidden="1" w:uiPriority="39" w:unhideWhenUsed="1" w:qFormat="1"/>
+    <w:lsdException w:name="Plain Table 1" w:uiPriority="41"/>
+    <w:lsdException w:name="Plain Table 2" w:uiPriority="42"/>
+    <w:lsdException w:name="Plain Table 3" w:uiPriority="43"/>
+    <w:lsdException w:name="Plain Table 4" w:uiPriority="44"/>
+    <w:lsdException w:name="Plain Table 5" w:uiPriority="45"/>
+    <w:lsdException w:name="Grid Table Light" w:uiPriority="40"/>
+    <w:lsdException w:name="Grid Table 1 Light" w:uiPriority="46"/>
+    <w:lsdException w:name="Grid Table 2" w:uiPriority="47"/>
+    <w:lsdException w:name="Grid Table 3" w:uiPriority="48"/>
+    <w:lsdException w:name="Grid Table 4" w:uiPriority="49"/>
+    <w:lsdException w:name="Grid Table 5 Dark" w:uiPriority="50"/>
+    <w:lsdException w:name="Grid Table 6 Colorful" w:uiPriority="51"/>
+    <w:lsdException w:name="Grid Table 7 Colorful" w:uiPriority="52"/>
+    <w:lsdException w:name="Grid Table 1 Light Accent 1" w:uiPriority="46"/>
+    <w:lsdException w:name="Grid Table 2 Accent 1" w:uiPriority="47"/>
+    <w:lsdException w:name="Grid Table 3 Accent 1" w:uiPriority="48"/>
+    <w:lsdException w:name="Grid Table 4 Accent 1" w:uiPriority="49"/>
+    <w:lsdException w:name="Grid Table 5 Dark Accent 1" w:uiPriority="50"/>
+    <w:lsdException w:name="Grid Table 6 Colorful Accent 1" w:uiPriority="51"/>
+    <w:lsdException w:name="Grid Table 7 Colorful Accent 1" w:uiPriority="52"/>
+    <w:lsdException w:name="Grid Table 1 Light Accent 2" w:uiPriority="46"/>
+    <w:lsdException w:name="Grid Table 2 Accent 2" w:uiPriority="47"/>
+    <w:lsdException w:name="Grid Table 3 Accent 2" w:uiPriority="48"/>
+    <w:lsdException w:name="Grid Table 4 Accent 2" w:uiPriority="49"/>
+    <w:lsdException w:name="Grid Table 5 Dark Accent 2" w:uiPriority="50"/>
+    <w:lsdException w:name="Grid Table 6 Colorful Accent 2" w:uiPriority="51"/>
+    <w:lsdException w:name="Grid Table 7 Colorful Accent 2" w:uiPriority="52"/>
+    <w:lsdException w:name="Grid Table 1 Light Accent 3" w:uiPriority="46"/>
+    <w:lsdException w:name="Grid Table 2 Accent 3" w:uiPriority="47"/>
+    <w:lsdException w:name="Grid Table 3 Accent 3" w:uiPriority="48"/>
+    <w:lsdException w:name="Grid Table 4 Accent 3" w:uiPriority="49"/>
+    <w:lsdException w:name="Grid Table 5 Dark Accent 3" w:uiPriority="50"/>
+    <w:lsdException w:name="Grid Table 6 Colorful Accent 3" w:uiPriority="51"/>
+    <w:lsdException w:name="Grid Table 7 Colorful Accent 3" w:uiPriority="52"/>
+    <w:lsdException w:name="Grid Table 1 Light Accent 4" w:uiPriority="46"/>
+    <w:lsdException w:name="Grid Table 2 Accent 4" w:uiPriority="47"/>
+    <w:lsdException w:name="Grid Table 3 Accent 4" w:uiPriority="48"/>
+    <w:lsdException w:name="Grid Table 4 Accent 4" w:uiPriority="49"/>
+    <w:lsdException w:name="Grid Table 5 Dark Accent 4" w:uiPriority="50"/>
+    <w:lsdException w:name="Grid Table 6 Colorful Accent 4" w:uiPriority="51"/>
+    <w:lsdException w:name="Grid Table 7 Colorful Accent 4" w:uiPriority="52"/>
+    <w:lsdException w:name="Grid Table 1 Light Accent 5" w:uiPriority="46"/>
+    <w:lsdException w:name="Grid Table 2 Accent 5" w:uiPriority="47"/>
+    <w:lsdException w:name="Grid Table 3 Accent 5" w:uiPriority="48"/>
+    <w:lsdException w:name="Grid Table 4 Accent 5" w:uiPriority="49"/>
+    <w:lsdException w:name="Grid Table 5 Dark Accent 5" w:uiPriority="50"/>
+    <w:lsdException w:name="Grid Table 6 Colorful Accent 5" w:uiPriority="51"/>
+    <w:lsdException w:name="Grid Table 7 Colorful Accent 5" w:uiPriority="52"/>
+    <w:lsdException w:name="Grid Table 1 Light Accent 6" w:uiPriority="46"/>
+    <w:lsdException w:name="Grid Table 2 Accent 6" w:uiPriority="47"/>
+    <w:lsdException w:name="Grid Table 3 Accent 6" w:uiPriority="48"/>
+    <w:lsdException w:name="Grid Table 4 Accent 6" w:uiPriority="49"/>
+    <w:lsdException w:name="Grid Table 5 Dark Accent 6" w:uiPriority="50"/>
+    <w:lsdException w:name="Grid Table 6 Colorful Accent 6" w:uiPriority="51"/>
+    <w:lsdException w:name="Grid Table 7 Colorful Accent 6" w:uiPriority="52"/>
+    <w:lsdException w:name="List Table 1 Light" w:uiPriority="46"/>
+    <w:lsdException w:name="List Table 2" w:uiPriority="47"/>
+    <w:lsdException w:name="List Table 3" w:uiPriority="48"/>
+    <w:lsdException w:name="List Table 4" w:uiPriority="49"/>
+    <w:lsdException w:name="List Table 5 Dark" w:uiPriority="50"/>
+    <w:lsdException w:name="List Table 6 Colorful" w:uiPriority="51"/>
+    <w:lsdException w:name="List Table 7 Colorful" w:uiPriority="52"/>
+    <w:lsdException w:name="List Table 1 Light Accent 1" w:uiPriority="46"/>
+    <w:lsdException w:name="List Table 2 Accent 1" w:uiPriority="47"/>
+    <w:lsdException w:name="List Table 3 Accent 1" w:uiPriority="48"/>
+    <w:lsdException w:name="List Table 4 Accent 1" w:uiPriority="49"/>
+    <w:lsdException w:name="List Table 5 Dark Accent 1" w:uiPriority="50"/>
+    <w:lsdException w:name="List Table 6 Colorful Accent 1" w:uiPriority="51"/>
+    <w:lsdException w:name="List Table 7 Colorful Accent 1" w:uiPriority="52"/>
+    <w:lsdException w:name="List Table 1 Light Accent 2" w:uiPriority="46"/>
+    <w:lsdException w:name="List Table 2 Accent 2" w:uiPriority="47"/>
+    <w:lsdException w:name="List Table 3 Accent 2" w:uiPriority="48"/>
+    <w:lsdException w:name="List Table 4 Accent 2" w:uiPriority="49"/>
+    <w:lsdException w:name="List Table 5 Dark Accent 2" w:uiPriority="50"/>
+    <w:lsdException w:name="List Table 6 Colorful Accent 2" w:uiPriority="51"/>
+    <w:lsdException w:name="List Table 7 Colorful Accent 2" w:uiPriority="52"/>
+    <w:lsdException w:name="List Table 1 Light Accent 3" w:uiPriority="46"/>
+    <w:lsdException w:name="List Table 2 Accent 3" w:uiPriority="47"/>
+    <w:lsdException w:name="List Table 3 Accent 3" w:uiPriority="48"/>
+    <w:lsdException w:name="List Table 4 Accent 3" w:uiPriority="49"/>
+    <w:lsdException w:name="List Table 5 Dark Accent 3" w:uiPriority="50"/>
+    <w:lsdException w:name="List Table 6 Colorful Accent 3" w:uiPriority="51"/>
+    <w:lsdException w:name="List Table 7 Colorful Accent 3" w:uiPriority="52"/>
+    <w:lsdException w:name="List Table 1 Light Accent 4" w:uiPriority="46"/>
+    <w:lsdException w:name="List Table 2 Accent 4" w:uiPriority="47"/>
+    <w:lsdException w:name="List Table 3 Accent 4" w:uiPriority="48"/>
+    <w:lsdException w:name="List Table 4 Accent 4" w:uiPriority="49"/>
+    <w:lsdException w:name="List Table 5 Dark Accent 4" w:uiPriority="50"/>
+    <w:lsdException w:name="List Table 6 Colorful Accent 4" w:uiPriority="51"/>
+    <w:lsdException w:name="List Table 7 Colorful Accent 4" w:uiPriority="52"/>
+    <w:lsdException w:name="List Table 1 Light Accent 5" w:uiPriority="46"/>
+    <w:lsdException w:name="List Table 2 Accent 5" w:uiPriority="47"/>
+    <w:lsdException w:name="List Table 3 Accent 5" w:uiPriority="48"/>
+    <w:lsdException w:name="List Table 4 Accent 5" w:uiPriority="49"/>
+    <w:lsdException w:name="List Table 5 Dark Accent 5" w:uiPriority="50"/>
+    <w:lsdException w:name="List Table 6 Colorful Accent 5" w:uiPriority="51"/>
+    <w:lsdException w:name="List Table 7 Colorful Accent 5" w:uiPriority="52"/>
+    <w:lsdException w:name="List Table 1 Light Accent 6" w:uiPriority="46"/>
+    <w:lsdException w:name="List Table 2 Accent 6" w:uiPriority="47"/>
+    <w:lsdException w:name="List Table 3 Accent 6" w:uiPriority="48"/>
+    <w:lsdException w:name="List Table 4 Accent 6" w:uiPriority="49"/>
+    <w:lsdException w:name="List Table 5 Dark Accent 6" w:uiPriority="50"/>
+    <w:lsdException w:name="List Table 6 Colorful Accent 6" w:uiPriority="51"/>
+    <w:lsdException w:name="List Table 7 Colorful Accent 6" w:uiPriority="52"/>
+    <w:lsdException w:name="Mention" w:semiHidden="1" w:unhideWhenUsed="1"/>
+    <w:lsdException w:name="Smart Hyperlink" w:semiHidden="1" w:unhideWhenUsed="1"/>
+    <w:lsdException w:name="Hashtag" w:semiHidden="1" w:unhideWhenUsed="1"/>
+    <w:lsdException w:name="Unresolved Mention" w:semiHidden="1" w:unhideWhenUsed="1"/>
+    <w:lsdException w:name="Smart Link" w:semiHidden="1" w:unhideWhenUsed="1"/>
   </w:latentStyles>
   <w:style w:type="paragraph" w:default="1" w:styleId="Normal">
     <w:name w:val="Normal"/>
@@ -4333,409 +4147,6 @@
       <w:ind w:left="720"/>
       <w:contextualSpacing/>
     </w:pPr>
-  </w:style>
-  <w:style w:type="character" w:styleId="CommentReference">
-    <w:name w:val="annotation reference"/>
-    <w:basedOn w:val="DefaultParagraphFont"/>
-    <w:uiPriority w:val="99"/>
-    <w:semiHidden/>
-    <w:unhideWhenUsed/>
-    <w:rsid w:val="00A53114"/>
-    <w:rPr>
-      <w:sz w:val="16"/>
-      <w:szCs w:val="16"/>
-    </w:rPr>
-  </w:style>
-  <w:style w:type="paragraph" w:styleId="CommentText">
-    <w:name w:val="annotation text"/>
-    <w:basedOn w:val="Normal"/>
-    <w:link w:val="CommentTextChar"/>
-    <w:uiPriority w:val="99"/>
-    <w:unhideWhenUsed/>
-    <w:rsid w:val="00A53114"/>
-    <w:pPr>
-      <w:widowControl/>
-      <w:autoSpaceDE/>
-      <w:autoSpaceDN/>
-      <w:adjustRightInd/>
-    </w:pPr>
-    <w:rPr>
-      <w:rFonts w:asciiTheme="minorHAnsi" w:eastAsiaTheme="minorHAnsi" w:hAnsiTheme="minorHAnsi" w:cstheme="minorBidi"/>
-      <w:sz w:val="20"/>
-      <w:szCs w:val="20"/>
-    </w:rPr>
-  </w:style>
-  <w:style w:type="character" w:customStyle="1" w:styleId="CommentTextChar">
-    <w:name w:val="Comment Text Char"/>
-    <w:basedOn w:val="DefaultParagraphFont"/>
-    <w:link w:val="CommentText"/>
-    <w:uiPriority w:val="99"/>
-    <w:rsid w:val="00A53114"/>
-    <w:rPr>
-      <w:rFonts w:eastAsiaTheme="minorHAnsi"/>
-      <w:sz w:val="20"/>
-      <w:szCs w:val="20"/>
-    </w:rPr>
-  </w:style>
-</w:styles>
-</file>
-
-<file path=word/stylesWithEffects.xml><?xml version="1.0" encoding="utf-8"?>
-<w:styles xmlns:wpc="http://schemas.microsoft.com/office/word/2010/wordprocessingCanvas" xmlns:mc="http://schemas.openxmlformats.org/markup-compatibility/2006" xmlns:o="urn:schemas-microsoft-com:office:office" xmlns:r="http://schemas.openxmlformats.org/officeDocument/2006/relationships" xmlns:m="http://schemas.openxmlformats.org/officeDocument/2006/math" xmlns:v="urn:schemas-microsoft-com:vml" xmlns:wp14="http://schemas.microsoft.com/office/word/2010/wordprocessingDrawing" xmlns:wp="http://schemas.openxmlformats.org/drawingml/2006/wordprocessingDrawing" xmlns:w10="urn:schemas-microsoft-com:office:word" xmlns:w="http://schemas.openxmlformats.org/wordprocessingml/2006/main" xmlns:w14="http://schemas.microsoft.com/office/word/2010/wordml" xmlns:wpg="http://schemas.microsoft.com/office/word/2010/wordprocessingGroup" xmlns:wpi="http://schemas.microsoft.com/office/word/2010/wordprocessingInk" xmlns:wne="http://schemas.microsoft.com/office/word/2006/wordml" xmlns:wps="http://schemas.microsoft.com/office/word/2010/wordprocessingShape" mc:Ignorable="w14 wp14">
-  <w:docDefaults>
-    <w:rPrDefault>
-      <w:rPr>
-        <w:rFonts w:asciiTheme="minorHAnsi" w:eastAsiaTheme="minorEastAsia" w:hAnsiTheme="minorHAnsi" w:cstheme="minorBidi"/>
-        <w:sz w:val="22"/>
-        <w:szCs w:val="22"/>
-        <w:lang w:val="en-US" w:eastAsia="en-US" w:bidi="ar-SA"/>
-      </w:rPr>
-    </w:rPrDefault>
-    <w:pPrDefault>
-      <w:pPr>
-        <w:spacing w:after="200" w:line="276" w:lineRule="auto"/>
-      </w:pPr>
-    </w:pPrDefault>
-  </w:docDefaults>
-  <w:latentStyles w:defLockedState="0" w:defUIPriority="99" w:defSemiHidden="1" w:defUnhideWhenUsed="1" w:defQFormat="0" w:count="267">
-    <w:lsdException w:name="Normal" w:semiHidden="0" w:uiPriority="0" w:unhideWhenUsed="0" w:qFormat="1"/>
-    <w:lsdException w:name="heading 1" w:semiHidden="0" w:uiPriority="9" w:unhideWhenUsed="0" w:qFormat="1"/>
-    <w:lsdException w:name="heading 2" w:uiPriority="9" w:qFormat="1"/>
-    <w:lsdException w:name="heading 3" w:uiPriority="9" w:qFormat="1"/>
-    <w:lsdException w:name="heading 4" w:uiPriority="9" w:qFormat="1"/>
-    <w:lsdException w:name="heading 5" w:uiPriority="9" w:qFormat="1"/>
-    <w:lsdException w:name="heading 6" w:uiPriority="9" w:qFormat="1"/>
-    <w:lsdException w:name="heading 7" w:uiPriority="9" w:qFormat="1"/>
-    <w:lsdException w:name="heading 8" w:uiPriority="9" w:qFormat="1"/>
-    <w:lsdException w:name="heading 9" w:uiPriority="9" w:qFormat="1"/>
-    <w:lsdException w:name="toc 1" w:uiPriority="39"/>
-    <w:lsdException w:name="toc 2" w:uiPriority="39"/>
-    <w:lsdException w:name="toc 3" w:uiPriority="39"/>
-    <w:lsdException w:name="toc 4" w:uiPriority="39"/>
-    <w:lsdException w:name="toc 5" w:uiPriority="39"/>
-    <w:lsdException w:name="toc 6" w:uiPriority="39"/>
-    <w:lsdException w:name="toc 7" w:uiPriority="39"/>
-    <w:lsdException w:name="toc 8" w:uiPriority="39"/>
-    <w:lsdException w:name="toc 9" w:uiPriority="39"/>
-    <w:lsdException w:name="caption" w:uiPriority="35" w:qFormat="1"/>
-    <w:lsdException w:name="footnote reference" w:unhideWhenUsed="0"/>
-    <w:lsdException w:name="Title" w:semiHidden="0" w:uiPriority="10" w:unhideWhenUsed="0" w:qFormat="1"/>
-    <w:lsdException w:name="Default Paragraph Font" w:uiPriority="1"/>
-    <w:lsdException w:name="Subtitle" w:semiHidden="0" w:uiPriority="11" w:unhideWhenUsed="0" w:qFormat="1"/>
-    <w:lsdException w:name="Strong" w:semiHidden="0" w:uiPriority="22" w:unhideWhenUsed="0" w:qFormat="1"/>
-    <w:lsdException w:name="Emphasis" w:semiHidden="0" w:uiPriority="20" w:unhideWhenUsed="0" w:qFormat="1"/>
-    <w:lsdException w:name="Table Grid" w:semiHidden="0" w:uiPriority="59" w:unhideWhenUsed="0"/>
-    <w:lsdException w:name="Placeholder Text" w:unhideWhenUsed="0"/>
-    <w:lsdException w:name="No Spacing" w:semiHidden="0" w:uiPriority="1" w:unhideWhenUsed="0" w:qFormat="1"/>
-    <w:lsdException w:name="Light Shading" w:semiHidden="0" w:uiPriority="60" w:unhideWhenUsed="0"/>
-    <w:lsdException w:name="Light List" w:semiHidden="0" w:uiPriority="61" w:unhideWhenUsed="0"/>
-    <w:lsdException w:name="Light Grid" w:semiHidden="0" w:uiPriority="62" w:unhideWhenUsed="0"/>
-    <w:lsdException w:name="Medium Shading 1" w:semiHidden="0" w:uiPriority="63" w:unhideWhenUsed="0"/>
-    <w:lsdException w:name="Medium Shading 2" w:semiHidden="0" w:uiPriority="64" w:unhideWhenUsed="0"/>
-    <w:lsdException w:name="Medium List 1" w:semiHidden="0" w:uiPriority="65" w:unhideWhenUsed="0"/>
-    <w:lsdException w:name="Medium List 2" w:semiHidden="0" w:uiPriority="66" w:unhideWhenUsed="0"/>
-    <w:lsdException w:name="Medium Grid 1" w:semiHidden="0" w:uiPriority="67" w:unhideWhenUsed="0"/>
-    <w:lsdException w:name="Medium Grid 2" w:semiHidden="0" w:uiPriority="68" w:unhideWhenUsed="0"/>
-    <w:lsdException w:name="Medium Grid 3" w:semiHidden="0" w:uiPriority="69" w:unhideWhenUsed="0"/>
-    <w:lsdException w:name="Dark List" w:semiHidden="0" w:uiPriority="70" w:unhideWhenUsed="0"/>
-    <w:lsdException w:name="Colorful Shading" w:semiHidden="0" w:uiPriority="71" w:unhideWhenUsed="0"/>
-    <w:lsdException w:name="Colorful List" w:semiHidden="0" w:uiPriority="72" w:unhideWhenUsed="0"/>
-    <w:lsdException w:name="Colorful Grid" w:semiHidden="0" w:uiPriority="73" w:unhideWhenUsed="0"/>
-    <w:lsdException w:name="Light Shading Accent 1" w:semiHidden="0" w:uiPriority="60" w:unhideWhenUsed="0"/>
-    <w:lsdException w:name="Light List Accent 1" w:semiHidden="0" w:uiPriority="61" w:unhideWhenUsed="0"/>
-    <w:lsdException w:name="Light Grid Accent 1" w:semiHidden="0" w:uiPriority="62" w:unhideWhenUsed="0"/>
-    <w:lsdException w:name="Medium Shading 1 Accent 1" w:semiHidden="0" w:uiPriority="63" w:unhideWhenUsed="0"/>
-    <w:lsdException w:name="Medium Shading 2 Accent 1" w:semiHidden="0" w:uiPriority="64" w:unhideWhenUsed="0"/>
-    <w:lsdException w:name="Medium List 1 Accent 1" w:semiHidden="0" w:uiPriority="65" w:unhideWhenUsed="0"/>
-    <w:lsdException w:name="Revision" w:unhideWhenUsed="0"/>
-    <w:lsdException w:name="List Paragraph" w:semiHidden="0" w:uiPriority="34" w:unhideWhenUsed="0" w:qFormat="1"/>
-    <w:lsdException w:name="Quote" w:semiHidden="0" w:uiPriority="29" w:unhideWhenUsed="0" w:qFormat="1"/>
-    <w:lsdException w:name="Intense Quote" w:semiHidden="0" w:uiPriority="30" w:unhideWhenUsed="0" w:qFormat="1"/>
-    <w:lsdException w:name="Medium List 2 Accent 1" w:semiHidden="0" w:uiPriority="66" w:unhideWhenUsed="0"/>
-    <w:lsdException w:name="Medium Grid 1 Accent 1" w:semiHidden="0" w:uiPriority="67" w:unhideWhenUsed="0"/>
-    <w:lsdException w:name="Medium Grid 2 Accent 1" w:semiHidden="0" w:uiPriority="68" w:unhideWhenUsed="0"/>
-    <w:lsdException w:name="Medium Grid 3 Accent 1" w:semiHidden="0" w:uiPriority="69" w:unhideWhenUsed="0"/>
-    <w:lsdException w:name="Dark List Accent 1" w:semiHidden="0" w:uiPriority="70" w:unhideWhenUsed="0"/>
-    <w:lsdException w:name="Colorful Shading Accent 1" w:semiHidden="0" w:uiPriority="71" w:unhideWhenUsed="0"/>
-    <w:lsdException w:name="Colorful List Accent 1" w:semiHidden="0" w:uiPriority="72" w:unhideWhenUsed="0"/>
-    <w:lsdException w:name="Colorful Grid Accent 1" w:semiHidden="0" w:uiPriority="73" w:unhideWhenUsed="0"/>
-    <w:lsdException w:name="Light Shading Accent 2" w:semiHidden="0" w:uiPriority="60" w:unhideWhenUsed="0"/>
-    <w:lsdException w:name="Light List Accent 2" w:semiHidden="0" w:uiPriority="61" w:unhideWhenUsed="0"/>
-    <w:lsdException w:name="Light Grid Accent 2" w:semiHidden="0" w:uiPriority="62" w:unhideWhenUsed="0"/>
-    <w:lsdException w:name="Medium Shading 1 Accent 2" w:semiHidden="0" w:uiPriority="63" w:unhideWhenUsed="0"/>
-    <w:lsdException w:name="Medium Shading 2 Accent 2" w:semiHidden="0" w:uiPriority="64" w:unhideWhenUsed="0"/>
-    <w:lsdException w:name="Medium List 1 Accent 2" w:semiHidden="0" w:uiPriority="65" w:unhideWhenUsed="0"/>
-    <w:lsdException w:name="Medium List 2 Accent 2" w:semiHidden="0" w:uiPriority="66" w:unhideWhenUsed="0"/>
-    <w:lsdException w:name="Medium Grid 1 Accent 2" w:semiHidden="0" w:uiPriority="67" w:unhideWhenUsed="0"/>
-    <w:lsdException w:name="Medium Grid 2 Accent 2" w:semiHidden="0" w:uiPriority="68" w:unhideWhenUsed="0"/>
-    <w:lsdException w:name="Medium Grid 3 Accent 2" w:semiHidden="0" w:uiPriority="69" w:unhideWhenUsed="0"/>
-    <w:lsdException w:name="Dark List Accent 2" w:semiHidden="0" w:uiPriority="70" w:unhideWhenUsed="0"/>
-    <w:lsdException w:name="Colorful Shading Accent 2" w:semiHidden="0" w:uiPriority="71" w:unhideWhenUsed="0"/>
-    <w:lsdException w:name="Colorful List Accent 2" w:semiHidden="0" w:uiPriority="72" w:unhideWhenUsed="0"/>
-    <w:lsdException w:name="Colorful Grid Accent 2" w:semiHidden="0" w:uiPriority="73" w:unhideWhenUsed="0"/>
-    <w:lsdException w:name="Light Shading Accent 3" w:semiHidden="0" w:uiPriority="60" w:unhideWhenUsed="0"/>
-    <w:lsdException w:name="Light List Accent 3" w:semiHidden="0" w:uiPriority="61" w:unhideWhenUsed="0"/>
-    <w:lsdException w:name="Light Grid Accent 3" w:semiHidden="0" w:uiPriority="62" w:unhideWhenUsed="0"/>
-    <w:lsdException w:name="Medium Shading 1 Accent 3" w:semiHidden="0" w:uiPriority="63" w:unhideWhenUsed="0"/>
-    <w:lsdException w:name="Medium Shading 2 Accent 3" w:semiHidden="0" w:uiPriority="64" w:unhideWhenUsed="0"/>
-    <w:lsdException w:name="Medium List 1 Accent 3" w:semiHidden="0" w:uiPriority="65" w:unhideWhenUsed="0"/>
-    <w:lsdException w:name="Medium List 2 Accent 3" w:semiHidden="0" w:uiPriority="66" w:unhideWhenUsed="0"/>
-    <w:lsdException w:name="Medium Grid 1 Accent 3" w:semiHidden="0" w:uiPriority="67" w:unhideWhenUsed="0"/>
-    <w:lsdException w:name="Medium Grid 2 Accent 3" w:semiHidden="0" w:uiPriority="68" w:unhideWhenUsed="0"/>
-    <w:lsdException w:name="Medium Grid 3 Accent 3" w:semiHidden="0" w:uiPriority="69" w:unhideWhenUsed="0"/>
-    <w:lsdException w:name="Dark List Accent 3" w:semiHidden="0" w:uiPriority="70" w:unhideWhenUsed="0"/>
-    <w:lsdException w:name="Colorful Shading Accent 3" w:semiHidden="0" w:uiPriority="71" w:unhideWhenUsed="0"/>
-    <w:lsdException w:name="Colorful List Accent 3" w:semiHidden="0" w:uiPriority="72" w:unhideWhenUsed="0"/>
-    <w:lsdException w:name="Colorful Grid Accent 3" w:semiHidden="0" w:uiPriority="73" w:unhideWhenUsed="0"/>
-    <w:lsdException w:name="Light Shading Accent 4" w:semiHidden="0" w:uiPriority="60" w:unhideWhenUsed="0"/>
-    <w:lsdException w:name="Light List Accent 4" w:semiHidden="0" w:uiPriority="61" w:unhideWhenUsed="0"/>
-    <w:lsdException w:name="Light Grid Accent 4" w:semiHidden="0" w:uiPriority="62" w:unhideWhenUsed="0"/>
-    <w:lsdException w:name="Medium Shading 1 Accent 4" w:semiHidden="0" w:uiPriority="63" w:unhideWhenUsed="0"/>
-    <w:lsdException w:name="Medium Shading 2 Accent 4" w:semiHidden="0" w:uiPriority="64" w:unhideWhenUsed="0"/>
-    <w:lsdException w:name="Medium List 1 Accent 4" w:semiHidden="0" w:uiPriority="65" w:unhideWhenUsed="0"/>
-    <w:lsdException w:name="Medium List 2 Accent 4" w:semiHidden="0" w:uiPriority="66" w:unhideWhenUsed="0"/>
-    <w:lsdException w:name="Medium Grid 1 Accent 4" w:semiHidden="0" w:uiPriority="67" w:unhideWhenUsed="0"/>
-    <w:lsdException w:name="Medium Grid 2 Accent 4" w:semiHidden="0" w:uiPriority="68" w:unhideWhenUsed="0"/>
-    <w:lsdException w:name="Medium Grid 3 Accent 4" w:semiHidden="0" w:uiPriority="69" w:unhideWhenUsed="0"/>
-    <w:lsdException w:name="Dark List Accent 4" w:semiHidden="0" w:uiPriority="70" w:unhideWhenUsed="0"/>
-    <w:lsdException w:name="Colorful Shading Accent 4" w:semiHidden="0" w:uiPriority="71" w:unhideWhenUsed="0"/>
-    <w:lsdException w:name="Colorful List Accent 4" w:semiHidden="0" w:uiPriority="72" w:unhideWhenUsed="0"/>
-    <w:lsdException w:name="Colorful Grid Accent 4" w:semiHidden="0" w:uiPriority="73" w:unhideWhenUsed="0"/>
-    <w:lsdException w:name="Light Shading Accent 5" w:semiHidden="0" w:uiPriority="60" w:unhideWhenUsed="0"/>
-    <w:lsdException w:name="Light List Accent 5" w:semiHidden="0" w:uiPriority="61" w:unhideWhenUsed="0"/>
-    <w:lsdException w:name="Light Grid Accent 5" w:semiHidden="0" w:uiPriority="62" w:unhideWhenUsed="0"/>
-    <w:lsdException w:name="Medium Shading 1 Accent 5" w:semiHidden="0" w:uiPriority="63" w:unhideWhenUsed="0"/>
-    <w:lsdException w:name="Medium Shading 2 Accent 5" w:semiHidden="0" w:uiPriority="64" w:unhideWhenUsed="0"/>
-    <w:lsdException w:name="Medium List 1 Accent 5" w:semiHidden="0" w:uiPriority="65" w:unhideWhenUsed="0"/>
-    <w:lsdException w:name="Medium List 2 Accent 5" w:semiHidden="0" w:uiPriority="66" w:unhideWhenUsed="0"/>
-    <w:lsdException w:name="Medium Grid 1 Accent 5" w:semiHidden="0" w:uiPriority="67" w:unhideWhenUsed="0"/>
-    <w:lsdException w:name="Medium Grid 2 Accent 5" w:semiHidden="0" w:uiPriority="68" w:unhideWhenUsed="0"/>
-    <w:lsdException w:name="Medium Grid 3 Accent 5" w:semiHidden="0" w:uiPriority="69" w:unhideWhenUsed="0"/>
-    <w:lsdException w:name="Dark List Accent 5" w:semiHidden="0" w:uiPriority="70" w:unhideWhenUsed="0"/>
-    <w:lsdException w:name="Colorful Shading Accent 5" w:semiHidden="0" w:uiPriority="71" w:unhideWhenUsed="0"/>
-    <w:lsdException w:name="Colorful List Accent 5" w:semiHidden="0" w:uiPriority="72" w:unhideWhenUsed="0"/>
-    <w:lsdException w:name="Colorful Grid Accent 5" w:semiHidden="0" w:uiPriority="73" w:unhideWhenUsed="0"/>
-    <w:lsdException w:name="Light Shading Accent 6" w:semiHidden="0" w:uiPriority="60" w:unhideWhenUsed="0"/>
-    <w:lsdException w:name="Light List Accent 6" w:semiHidden="0" w:uiPriority="61" w:unhideWhenUsed="0"/>
-    <w:lsdException w:name="Light Grid Accent 6" w:semiHidden="0" w:uiPriority="62" w:unhideWhenUsed="0"/>
-    <w:lsdException w:name="Medium Shading 1 Accent 6" w:semiHidden="0" w:uiPriority="63" w:unhideWhenUsed="0"/>
-    <w:lsdException w:name="Medium Shading 2 Accent 6" w:semiHidden="0" w:uiPriority="64" w:unhideWhenUsed="0"/>
-    <w:lsdException w:name="Medium List 1 Accent 6" w:semiHidden="0" w:uiPriority="65" w:unhideWhenUsed="0"/>
-    <w:lsdException w:name="Medium List 2 Accent 6" w:semiHidden="0" w:uiPriority="66" w:unhideWhenUsed="0"/>
-    <w:lsdException w:name="Medium Grid 1 Accent 6" w:semiHidden="0" w:uiPriority="67" w:unhideWhenUsed="0"/>
-    <w:lsdException w:name="Medium Grid 2 Accent 6" w:semiHidden="0" w:uiPriority="68" w:unhideWhenUsed="0"/>
-    <w:lsdException w:name="Medium Grid 3 Accent 6" w:semiHidden="0" w:uiPriority="69" w:unhideWhenUsed="0"/>
-    <w:lsdException w:name="Dark List Accent 6" w:semiHidden="0" w:uiPriority="70" w:unhideWhenUsed="0"/>
-    <w:lsdException w:name="Colorful Shading Accent 6" w:semiHidden="0" w:uiPriority="71" w:unhideWhenUsed="0"/>
-    <w:lsdException w:name="Colorful List Accent 6" w:semiHidden="0" w:uiPriority="72" w:unhideWhenUsed="0"/>
-    <w:lsdException w:name="Colorful Grid Accent 6" w:semiHidden="0" w:uiPriority="73" w:unhideWhenUsed="0"/>
-    <w:lsdException w:name="Subtle Emphasis" w:semiHidden="0" w:uiPriority="19" w:unhideWhenUsed="0" w:qFormat="1"/>
-    <w:lsdException w:name="Intense Emphasis" w:semiHidden="0" w:uiPriority="21" w:unhideWhenUsed="0" w:qFormat="1"/>
-    <w:lsdException w:name="Subtle Reference" w:semiHidden="0" w:uiPriority="31" w:unhideWhenUsed="0" w:qFormat="1"/>
-    <w:lsdException w:name="Intense Reference" w:semiHidden="0" w:uiPriority="32" w:unhideWhenUsed="0" w:qFormat="1"/>
-    <w:lsdException w:name="Book Title" w:semiHidden="0" w:uiPriority="33" w:unhideWhenUsed="0" w:qFormat="1"/>
-    <w:lsdException w:name="Bibliography" w:uiPriority="37"/>
-    <w:lsdException w:name="TOC Heading" w:uiPriority="39" w:qFormat="1"/>
-  </w:latentStyles>
-  <w:style w:type="paragraph" w:default="1" w:styleId="Normal">
-    <w:name w:val="Normal"/>
-    <w:qFormat/>
-    <w:pPr>
-      <w:widowControl w:val="0"/>
-      <w:autoSpaceDE w:val="0"/>
-      <w:autoSpaceDN w:val="0"/>
-      <w:adjustRightInd w:val="0"/>
-      <w:spacing w:after="0" w:line="240" w:lineRule="auto"/>
-    </w:pPr>
-    <w:rPr>
-      <w:rFonts w:ascii="Times New Roman" w:hAnsi="Times New Roman" w:cs="Times New Roman"/>
-      <w:sz w:val="24"/>
-      <w:szCs w:val="24"/>
-    </w:rPr>
-  </w:style>
-  <w:style w:type="character" w:default="1" w:styleId="DefaultParagraphFont">
-    <w:name w:val="Default Paragraph Font"/>
-    <w:uiPriority w:val="1"/>
-    <w:semiHidden/>
-    <w:unhideWhenUsed/>
-  </w:style>
-  <w:style w:type="table" w:default="1" w:styleId="TableNormal">
-    <w:name w:val="Normal Table"/>
-    <w:uiPriority w:val="99"/>
-    <w:semiHidden/>
-    <w:unhideWhenUsed/>
-    <w:tblPr>
-      <w:tblInd w:w="0" w:type="dxa"/>
-      <w:tblCellMar>
-        <w:top w:w="0" w:type="dxa"/>
-        <w:left w:w="108" w:type="dxa"/>
-        <w:bottom w:w="0" w:type="dxa"/>
-        <w:right w:w="108" w:type="dxa"/>
-      </w:tblCellMar>
-    </w:tblPr>
-  </w:style>
-  <w:style w:type="numbering" w:default="1" w:styleId="NoList">
-    <w:name w:val="No List"/>
-    <w:uiPriority w:val="99"/>
-    <w:semiHidden/>
-    <w:unhideWhenUsed/>
-  </w:style>
-  <w:style w:type="character" w:styleId="FootnoteReference">
-    <w:name w:val="footnote reference"/>
-    <w:uiPriority w:val="99"/>
-  </w:style>
-  <w:style w:type="paragraph" w:styleId="BalloonText">
-    <w:name w:val="Balloon Text"/>
-    <w:basedOn w:val="Normal"/>
-    <w:link w:val="BalloonTextChar"/>
-    <w:uiPriority w:val="99"/>
-    <w:semiHidden/>
-    <w:unhideWhenUsed/>
-    <w:rsid w:val="00670B9B"/>
-    <w:rPr>
-      <w:rFonts w:ascii="Tahoma" w:hAnsi="Tahoma" w:cs="Tahoma"/>
-      <w:sz w:val="16"/>
-      <w:szCs w:val="16"/>
-    </w:rPr>
-  </w:style>
-  <w:style w:type="character" w:customStyle="1" w:styleId="BalloonTextChar">
-    <w:name w:val="Balloon Text Char"/>
-    <w:basedOn w:val="DefaultParagraphFont"/>
-    <w:link w:val="BalloonText"/>
-    <w:uiPriority w:val="99"/>
-    <w:semiHidden/>
-    <w:rsid w:val="00670B9B"/>
-    <w:rPr>
-      <w:rFonts w:ascii="Tahoma" w:hAnsi="Tahoma" w:cs="Tahoma"/>
-      <w:sz w:val="16"/>
-      <w:szCs w:val="16"/>
-    </w:rPr>
-  </w:style>
-  <w:style w:type="paragraph" w:styleId="Header">
-    <w:name w:val="header"/>
-    <w:basedOn w:val="Normal"/>
-    <w:link w:val="HeaderChar"/>
-    <w:uiPriority w:val="99"/>
-    <w:unhideWhenUsed/>
-    <w:rsid w:val="008F0DC3"/>
-    <w:pPr>
-      <w:tabs>
-        <w:tab w:val="center" w:pos="4680"/>
-        <w:tab w:val="right" w:pos="9360"/>
-      </w:tabs>
-    </w:pPr>
-  </w:style>
-  <w:style w:type="character" w:customStyle="1" w:styleId="HeaderChar">
-    <w:name w:val="Header Char"/>
-    <w:basedOn w:val="DefaultParagraphFont"/>
-    <w:link w:val="Header"/>
-    <w:uiPriority w:val="99"/>
-    <w:rsid w:val="008F0DC3"/>
-    <w:rPr>
-      <w:rFonts w:ascii="Times New Roman" w:hAnsi="Times New Roman" w:cs="Times New Roman"/>
-      <w:sz w:val="24"/>
-      <w:szCs w:val="24"/>
-    </w:rPr>
-  </w:style>
-  <w:style w:type="paragraph" w:styleId="Footer">
-    <w:name w:val="footer"/>
-    <w:basedOn w:val="Normal"/>
-    <w:link w:val="FooterChar"/>
-    <w:uiPriority w:val="99"/>
-    <w:unhideWhenUsed/>
-    <w:rsid w:val="008F0DC3"/>
-    <w:pPr>
-      <w:tabs>
-        <w:tab w:val="center" w:pos="4680"/>
-        <w:tab w:val="right" w:pos="9360"/>
-      </w:tabs>
-    </w:pPr>
-  </w:style>
-  <w:style w:type="character" w:customStyle="1" w:styleId="FooterChar">
-    <w:name w:val="Footer Char"/>
-    <w:basedOn w:val="DefaultParagraphFont"/>
-    <w:link w:val="Footer"/>
-    <w:uiPriority w:val="99"/>
-    <w:rsid w:val="008F0DC3"/>
-    <w:rPr>
-      <w:rFonts w:ascii="Times New Roman" w:hAnsi="Times New Roman" w:cs="Times New Roman"/>
-      <w:sz w:val="24"/>
-      <w:szCs w:val="24"/>
-    </w:rPr>
-  </w:style>
-  <w:style w:type="table" w:styleId="TableGrid">
-    <w:name w:val="Table Grid"/>
-    <w:basedOn w:val="TableNormal"/>
-    <w:uiPriority w:val="59"/>
-    <w:unhideWhenUsed/>
-    <w:rsid w:val="0094737C"/>
-    <w:pPr>
-      <w:spacing w:after="0" w:line="240" w:lineRule="auto"/>
-    </w:pPr>
-    <w:tblPr>
-      <w:tblBorders>
-        <w:top w:val="single" w:sz="4" w:space="0" w:color="auto"/>
-        <w:left w:val="single" w:sz="4" w:space="0" w:color="auto"/>
-        <w:bottom w:val="single" w:sz="4" w:space="0" w:color="auto"/>
-        <w:right w:val="single" w:sz="4" w:space="0" w:color="auto"/>
-        <w:insideH w:val="single" w:sz="4" w:space="0" w:color="auto"/>
-        <w:insideV w:val="single" w:sz="4" w:space="0" w:color="auto"/>
-      </w:tblBorders>
-    </w:tblPr>
-  </w:style>
-  <w:style w:type="paragraph" w:styleId="ListParagraph">
-    <w:name w:val="List Paragraph"/>
-    <w:basedOn w:val="Normal"/>
-    <w:uiPriority w:val="34"/>
-    <w:qFormat/>
-    <w:rsid w:val="007F713C"/>
-    <w:pPr>
-      <w:ind w:left="720"/>
-      <w:contextualSpacing/>
-    </w:pPr>
-  </w:style>
-  <w:style w:type="character" w:styleId="CommentReference">
-    <w:name w:val="annotation reference"/>
-    <w:basedOn w:val="DefaultParagraphFont"/>
-    <w:uiPriority w:val="99"/>
-    <w:semiHidden/>
-    <w:unhideWhenUsed/>
-    <w:rsid w:val="00A53114"/>
-    <w:rPr>
-      <w:sz w:val="16"/>
-      <w:szCs w:val="16"/>
-    </w:rPr>
-  </w:style>
-  <w:style w:type="paragraph" w:styleId="CommentText">
-    <w:name w:val="annotation text"/>
-    <w:basedOn w:val="Normal"/>
-    <w:link w:val="CommentTextChar"/>
-    <w:uiPriority w:val="99"/>
-    <w:unhideWhenUsed/>
-    <w:rsid w:val="00A53114"/>
-    <w:pPr>
-      <w:widowControl/>
-      <w:autoSpaceDE/>
-      <w:autoSpaceDN/>
-      <w:adjustRightInd/>
-    </w:pPr>
-    <w:rPr>
-      <w:rFonts w:asciiTheme="minorHAnsi" w:eastAsiaTheme="minorHAnsi" w:hAnsiTheme="minorHAnsi" w:cstheme="minorBidi"/>
-      <w:sz w:val="20"/>
-      <w:szCs w:val="20"/>
-    </w:rPr>
-  </w:style>
-  <w:style w:type="character" w:customStyle="1" w:styleId="CommentTextChar">
-    <w:name w:val="Comment Text Char"/>
-    <w:basedOn w:val="DefaultParagraphFont"/>
-    <w:link w:val="CommentText"/>
-    <w:uiPriority w:val="99"/>
-    <w:rsid w:val="00A53114"/>
-    <w:rPr>
-      <w:rFonts w:eastAsiaTheme="minorHAnsi"/>
-      <w:sz w:val="20"/>
-      <w:szCs w:val="20"/>
-    </w:rPr>
   </w:style>
 </w:styles>
 </file>

</xml_diff>